<commit_message>
Izmenjeni nedostaci u prototipu uoceni nakon FR
</commit_message>
<xml_diff>
--- a/faza1/GifteryPZ.docx
+++ b/faza1/GifteryPZ.docx
@@ -2645,6 +2645,72 @@
           <w:tab w:val="left" w:pos="828"/>
           <w:tab w:val="left" w:pos="7788"/>
         </w:tabs>
+        <w:spacing w:before="45" w:line="276" w:lineRule="auto"/>
+        <w:ind w:right="1059" w:hanging="1497"/>
+        <w:jc w:val="right"/>
+        <w:rPr>
+          <w:rFonts w:ascii="Times New Roman" w:hAnsi="Times New Roman" w:cs="Times New Roman"/>
+          <w:iCs/>
+          <w:spacing w:val="1"/>
+          <w:sz w:val="19"/>
+        </w:rPr>
+      </w:pPr>
+      <w:r>
+        <w:rPr>
+          <w:rFonts w:ascii="Times New Roman" w:hAnsi="Times New Roman" w:cs="Times New Roman"/>
+          <w:iCs/>
+          <w:spacing w:val="1"/>
+          <w:sz w:val="19"/>
+          <w:lang w:val="sr-Cyrl-RS"/>
+        </w:rPr>
+        <w:t>Додавање производа у корпу_________________________________________________8</w:t>
+      </w:r>
+    </w:p>
+    <w:p>
+      <w:pPr>
+        <w:pStyle w:val="ListParagraph"/>
+        <w:numPr>
+          <w:ilvl w:val="2"/>
+          <w:numId w:val="8"/>
+        </w:numPr>
+        <w:tabs>
+          <w:tab w:val="left" w:pos="827"/>
+          <w:tab w:val="left" w:pos="828"/>
+          <w:tab w:val="left" w:pos="7788"/>
+        </w:tabs>
+        <w:spacing w:before="45" w:line="276" w:lineRule="auto"/>
+        <w:ind w:right="1059" w:hanging="1497"/>
+        <w:jc w:val="right"/>
+        <w:rPr>
+          <w:rFonts w:ascii="Times New Roman" w:hAnsi="Times New Roman" w:cs="Times New Roman"/>
+          <w:iCs/>
+          <w:spacing w:val="1"/>
+          <w:sz w:val="19"/>
+        </w:rPr>
+      </w:pPr>
+      <w:r>
+        <w:rPr>
+          <w:rFonts w:ascii="Times New Roman" w:hAnsi="Times New Roman" w:cs="Times New Roman"/>
+          <w:iCs/>
+          <w:spacing w:val="1"/>
+          <w:sz w:val="19"/>
+          <w:lang w:val="sr-Cyrl-RS"/>
+        </w:rPr>
+        <w:t>Уклањање производа из корпе________________________________________________8</w:t>
+      </w:r>
+    </w:p>
+    <w:p>
+      <w:pPr>
+        <w:pStyle w:val="ListParagraph"/>
+        <w:numPr>
+          <w:ilvl w:val="2"/>
+          <w:numId w:val="8"/>
+        </w:numPr>
+        <w:tabs>
+          <w:tab w:val="left" w:pos="827"/>
+          <w:tab w:val="left" w:pos="828"/>
+          <w:tab w:val="left" w:pos="7788"/>
+        </w:tabs>
         <w:spacing w:before="43" w:line="276" w:lineRule="auto"/>
         <w:ind w:right="1059" w:hanging="1497"/>
         <w:jc w:val="right"/>
@@ -3474,6 +3540,7 @@
           <w:szCs w:val="20"/>
           <w:lang w:val="sr-Cyrl-RS"/>
         </w:rPr>
+        <w:lastRenderedPageBreak/>
         <w:t>Брисање налога неке продавнице</w:t>
       </w:r>
       <w:r>
@@ -3608,7 +3675,6 @@
           <w:sz w:val="19"/>
           <w:lang w:val="sr-Cyrl-RS"/>
         </w:rPr>
-        <w:lastRenderedPageBreak/>
         <w:t>Одјављивање администратора са налога_______________________________________9</w:t>
       </w:r>
     </w:p>
@@ -10164,13 +10230,12 @@
         <w:pStyle w:val="Heading3"/>
         <w:numPr>
           <w:ilvl w:val="2"/>
-          <w:numId w:val="4"/>
+          <w:numId w:val="19"/>
         </w:numPr>
         <w:tabs>
           <w:tab w:val="left" w:pos="1610"/>
         </w:tabs>
         <w:spacing w:before="86" w:line="276" w:lineRule="auto"/>
-        <w:ind w:hanging="678"/>
         <w:rPr>
           <w:rFonts w:ascii="Times New Roman" w:hAnsi="Times New Roman" w:cs="Times New Roman"/>
           <w:spacing w:val="1"/>
@@ -10205,8 +10270,16 @@
           <w:rFonts w:ascii="Times New Roman" w:hAnsi="Times New Roman" w:cs="Times New Roman"/>
           <w:color w:val="244061"/>
           <w:spacing w:val="1"/>
+          <w:lang w:val="sr-Cyrl-RS"/>
         </w:rPr>
         <w:tab/>
+      </w:r>
+      <w:r>
+        <w:rPr>
+          <w:rFonts w:ascii="Times New Roman" w:hAnsi="Times New Roman" w:cs="Times New Roman"/>
+          <w:color w:val="244061"/>
+          <w:spacing w:val="1"/>
+        </w:rPr>
         <w:t>5.4.3.1</w:t>
       </w:r>
       <w:r>
@@ -10284,14 +10357,6 @@
           <w:lang w:val="sr-Cyrl-RS"/>
         </w:rPr>
         <w:tab/>
-      </w:r>
-      <w:r>
-        <w:rPr>
-          <w:rFonts w:ascii="Times New Roman" w:hAnsi="Times New Roman" w:cs="Times New Roman"/>
-          <w:color w:val="244061"/>
-          <w:spacing w:val="1"/>
-          <w:lang w:val="sr-Cyrl-RS"/>
-        </w:rPr>
         <w:t xml:space="preserve">5.4.3.2. Размена порука између продавнице и корисника као одговор на кориснички </w:t>
       </w:r>
       <w:r>
@@ -10375,8 +10440,6 @@
         </w:rPr>
         <w:tab/>
       </w:r>
-      <w:bookmarkStart w:id="0" w:name="_GoBack"/>
-      <w:bookmarkEnd w:id="0"/>
       <w:r>
         <w:rPr>
           <w:rFonts w:ascii="Times New Roman" w:hAnsi="Times New Roman" w:cs="Times New Roman"/>
@@ -10384,34 +10447,7 @@
           <w:spacing w:val="1"/>
           <w:lang w:val="sr-Cyrl-RS"/>
         </w:rPr>
-        <w:t>5.4.3.</w:t>
-      </w:r>
-      <w:r>
-        <w:rPr>
-          <w:rFonts w:ascii="Times New Roman" w:hAnsi="Times New Roman" w:cs="Times New Roman"/>
-          <w:color w:val="17365D" w:themeColor="text2" w:themeShade="BF"/>
-          <w:spacing w:val="1"/>
-          <w:lang w:val="sr-Cyrl-RS"/>
-        </w:rPr>
-        <w:t>3</w:t>
-      </w:r>
-      <w:r>
-        <w:rPr>
-          <w:rFonts w:ascii="Times New Roman" w:hAnsi="Times New Roman" w:cs="Times New Roman"/>
-          <w:color w:val="17365D" w:themeColor="text2" w:themeShade="BF"/>
-          <w:spacing w:val="1"/>
-          <w:lang w:val="sr-Cyrl-RS"/>
-        </w:rPr>
-        <w:t>.</w:t>
-      </w:r>
-      <w:r>
-        <w:rPr>
-          <w:rFonts w:ascii="Times New Roman" w:hAnsi="Times New Roman" w:cs="Times New Roman"/>
-          <w:color w:val="17365D" w:themeColor="text2" w:themeShade="BF"/>
-          <w:spacing w:val="1"/>
-          <w:lang w:val="sr-Cyrl-RS"/>
-        </w:rPr>
-        <w:t>Слање нотификација регистрованом кориснику пред празнике</w:t>
+        <w:t>5.4.3.3.Слање нотификација регистрованом кориснику пред празнике</w:t>
       </w:r>
     </w:p>
     <w:p>
@@ -10529,16 +10565,7 @@
           <w:spacing w:val="1"/>
           <w:lang w:val="sr-Cyrl-RS"/>
         </w:rPr>
-        <w:t>4</w:t>
-      </w:r>
-      <w:r>
-        <w:rPr>
-          <w:rFonts w:ascii="Times New Roman" w:hAnsi="Times New Roman" w:cs="Times New Roman"/>
-          <w:color w:val="17365D" w:themeColor="text2" w:themeShade="BF"/>
-          <w:spacing w:val="1"/>
-          <w:lang w:val="sr-Cyrl-RS"/>
-        </w:rPr>
-        <w:t xml:space="preserve"> Коментари</w:t>
+        <w:t>4 Коментари</w:t>
       </w:r>
     </w:p>
     <w:p>
@@ -10606,6 +10633,712 @@
           <w:lang w:val="sr-Cyrl-RS"/>
         </w:rPr>
         <w:t xml:space="preserve">приликом прегледа неке продавнице. </w:t>
+      </w:r>
+    </w:p>
+    <w:p>
+      <w:pPr>
+        <w:pStyle w:val="Heading3"/>
+        <w:tabs>
+          <w:tab w:val="left" w:pos="1610"/>
+        </w:tabs>
+        <w:spacing w:before="86" w:line="276" w:lineRule="auto"/>
+        <w:ind w:firstLine="0"/>
+        <w:rPr>
+          <w:rFonts w:ascii="Times New Roman" w:hAnsi="Times New Roman" w:cs="Times New Roman"/>
+          <w:spacing w:val="1"/>
+        </w:rPr>
+      </w:pPr>
+    </w:p>
+    <w:p>
+      <w:pPr>
+        <w:pStyle w:val="Heading3"/>
+        <w:numPr>
+          <w:ilvl w:val="2"/>
+          <w:numId w:val="19"/>
+        </w:numPr>
+        <w:tabs>
+          <w:tab w:val="left" w:pos="1610"/>
+        </w:tabs>
+        <w:spacing w:before="86" w:line="276" w:lineRule="auto"/>
+        <w:ind w:hanging="678"/>
+        <w:rPr>
+          <w:rFonts w:ascii="Times New Roman" w:hAnsi="Times New Roman" w:cs="Times New Roman"/>
+          <w:spacing w:val="1"/>
+        </w:rPr>
+      </w:pPr>
+      <w:r>
+        <w:rPr>
+          <w:rFonts w:ascii="Times New Roman" w:hAnsi="Times New Roman" w:cs="Times New Roman"/>
+          <w:color w:val="244061"/>
+          <w:spacing w:val="1"/>
+          <w:lang w:val="sr-Cyrl-RS"/>
+        </w:rPr>
+        <w:t>Дод</w:t>
+      </w:r>
+      <w:r>
+        <w:rPr>
+          <w:rFonts w:ascii="Times New Roman" w:hAnsi="Times New Roman" w:cs="Times New Roman"/>
+          <w:color w:val="244061"/>
+          <w:spacing w:val="1"/>
+          <w:lang w:val="sr-Cyrl-RS"/>
+        </w:rPr>
+        <w:t xml:space="preserve">авање производа у корпу </w:t>
+      </w:r>
+    </w:p>
+    <w:p>
+      <w:pPr>
+        <w:pStyle w:val="Heading3"/>
+        <w:tabs>
+          <w:tab w:val="left" w:pos="1610"/>
+        </w:tabs>
+        <w:spacing w:before="86" w:line="276" w:lineRule="auto"/>
+        <w:ind w:left="936" w:firstLine="677"/>
+        <w:rPr>
+          <w:rFonts w:ascii="Times New Roman" w:hAnsi="Times New Roman" w:cs="Times New Roman"/>
+          <w:b w:val="0"/>
+          <w:spacing w:val="1"/>
+          <w:sz w:val="28"/>
+          <w:szCs w:val="28"/>
+        </w:rPr>
+      </w:pPr>
+      <w:r>
+        <w:rPr>
+          <w:rFonts w:ascii="Times New Roman" w:hAnsi="Times New Roman" w:cs="Times New Roman"/>
+          <w:b w:val="0"/>
+          <w:bCs w:val="0"/>
+          <w:spacing w:val="1"/>
+          <w:sz w:val="20"/>
+          <w:szCs w:val="20"/>
+          <w:lang w:val="sr-Cyrl-RS"/>
+        </w:rPr>
+        <w:t>Приликом прегледа неке продавнице и њених производа корисник има могућност да проиводе додаје у корпу. Уколико прегледа конкретан производ, корисник може додати и одређену количину проивода у корпу.</w:t>
+      </w:r>
+    </w:p>
+    <w:p>
+      <w:pPr>
+        <w:pStyle w:val="Heading3"/>
+        <w:numPr>
+          <w:ilvl w:val="2"/>
+          <w:numId w:val="19"/>
+        </w:numPr>
+        <w:tabs>
+          <w:tab w:val="left" w:pos="1610"/>
+        </w:tabs>
+        <w:spacing w:before="86" w:line="276" w:lineRule="auto"/>
+        <w:ind w:hanging="678"/>
+        <w:rPr>
+          <w:rFonts w:ascii="Times New Roman" w:hAnsi="Times New Roman" w:cs="Times New Roman"/>
+          <w:spacing w:val="1"/>
+        </w:rPr>
+      </w:pPr>
+      <w:r>
+        <w:rPr>
+          <w:rFonts w:ascii="Times New Roman" w:hAnsi="Times New Roman" w:cs="Times New Roman"/>
+          <w:color w:val="244061"/>
+          <w:spacing w:val="1"/>
+          <w:lang w:val="sr-Cyrl-RS"/>
+        </w:rPr>
+        <w:t xml:space="preserve">Уклањање производа из корпе </w:t>
+      </w:r>
+    </w:p>
+    <w:p>
+      <w:pPr>
+        <w:pStyle w:val="Heading3"/>
+        <w:tabs>
+          <w:tab w:val="left" w:pos="1610"/>
+        </w:tabs>
+        <w:spacing w:before="86" w:line="276" w:lineRule="auto"/>
+        <w:ind w:left="931" w:firstLine="0"/>
+        <w:rPr>
+          <w:rFonts w:ascii="Times New Roman" w:hAnsi="Times New Roman" w:cs="Times New Roman"/>
+          <w:spacing w:val="1"/>
+          <w:lang w:val="sr-Cyrl-RS"/>
+        </w:rPr>
+      </w:pPr>
+      <w:r>
+        <w:rPr>
+          <w:rFonts w:ascii="Times New Roman" w:hAnsi="Times New Roman" w:cs="Times New Roman"/>
+          <w:b w:val="0"/>
+          <w:bCs w:val="0"/>
+          <w:spacing w:val="1"/>
+          <w:sz w:val="20"/>
+          <w:szCs w:val="20"/>
+          <w:lang w:val="sr-Cyrl-RS"/>
+        </w:rPr>
+        <w:tab/>
+      </w:r>
+      <w:bookmarkStart w:id="0" w:name="_GoBack"/>
+      <w:bookmarkEnd w:id="0"/>
+      <w:r>
+        <w:rPr>
+          <w:rFonts w:ascii="Times New Roman" w:hAnsi="Times New Roman" w:cs="Times New Roman"/>
+          <w:b w:val="0"/>
+          <w:bCs w:val="0"/>
+          <w:spacing w:val="1"/>
+          <w:sz w:val="20"/>
+          <w:szCs w:val="20"/>
+          <w:lang w:val="sr-Cyrl-RS"/>
+        </w:rPr>
+        <w:t>Приликом прегледа корпе ( погледати наредну функционалност), корисник има могућност да уклони претходно додате производе појединачно.</w:t>
+      </w:r>
+    </w:p>
+    <w:p>
+      <w:pPr>
+        <w:pStyle w:val="Heading3"/>
+        <w:numPr>
+          <w:ilvl w:val="2"/>
+          <w:numId w:val="19"/>
+        </w:numPr>
+        <w:tabs>
+          <w:tab w:val="left" w:pos="1610"/>
+        </w:tabs>
+        <w:spacing w:before="86" w:line="276" w:lineRule="auto"/>
+        <w:ind w:hanging="678"/>
+        <w:rPr>
+          <w:rFonts w:ascii="Times New Roman" w:hAnsi="Times New Roman" w:cs="Times New Roman"/>
+          <w:spacing w:val="1"/>
+        </w:rPr>
+      </w:pPr>
+      <w:r>
+        <w:rPr>
+          <w:rFonts w:ascii="Times New Roman" w:hAnsi="Times New Roman" w:cs="Times New Roman"/>
+          <w:color w:val="244061"/>
+          <w:spacing w:val="1"/>
+          <w:lang w:val="sr-Cyrl-RS"/>
+        </w:rPr>
+        <w:t>Преглед корпе</w:t>
+      </w:r>
+    </w:p>
+    <w:p>
+      <w:pPr>
+        <w:pStyle w:val="Heading3"/>
+        <w:tabs>
+          <w:tab w:val="left" w:pos="1610"/>
+        </w:tabs>
+        <w:spacing w:before="86" w:line="276" w:lineRule="auto"/>
+        <w:ind w:left="931" w:firstLine="0"/>
+        <w:rPr>
+          <w:rFonts w:ascii="Times New Roman" w:hAnsi="Times New Roman" w:cs="Times New Roman"/>
+          <w:spacing w:val="1"/>
+        </w:rPr>
+      </w:pPr>
+      <w:r>
+        <w:rPr>
+          <w:rFonts w:ascii="Times New Roman" w:hAnsi="Times New Roman" w:cs="Times New Roman"/>
+          <w:b w:val="0"/>
+          <w:bCs w:val="0"/>
+          <w:spacing w:val="1"/>
+          <w:sz w:val="20"/>
+          <w:szCs w:val="20"/>
+          <w:lang w:val="sr-Cyrl-RS"/>
+        </w:rPr>
+        <w:tab/>
+      </w:r>
+      <w:r>
+        <w:rPr>
+          <w:rFonts w:ascii="Times New Roman" w:hAnsi="Times New Roman" w:cs="Times New Roman"/>
+          <w:b w:val="0"/>
+          <w:bCs w:val="0"/>
+          <w:spacing w:val="1"/>
+          <w:sz w:val="20"/>
+          <w:szCs w:val="20"/>
+          <w:lang w:val="sr-Cyrl-RS"/>
+        </w:rPr>
+        <w:t>Приликом прегледа неке</w:t>
+      </w:r>
+      <w:r>
+        <w:rPr>
+          <w:rFonts w:ascii="Times New Roman" w:hAnsi="Times New Roman" w:cs="Times New Roman"/>
+          <w:b w:val="0"/>
+          <w:bCs w:val="0"/>
+          <w:spacing w:val="1"/>
+          <w:sz w:val="20"/>
+          <w:szCs w:val="20"/>
+          <w:lang w:val="sr-Cyrl-RS"/>
+        </w:rPr>
+        <w:t xml:space="preserve"> продавнице, корисник има могућност да прегледа досадашње стање корпе коју је попунио у овој продавници. На овој страници, корисник има могућност и да </w:t>
+      </w:r>
+      <w:r>
+        <w:rPr>
+          <w:rFonts w:ascii="Times New Roman" w:hAnsi="Times New Roman" w:cs="Times New Roman"/>
+          <w:b w:val="0"/>
+          <w:bCs w:val="0"/>
+          <w:spacing w:val="1"/>
+          <w:sz w:val="20"/>
+          <w:szCs w:val="20"/>
+          <w:lang w:val="sr-Cyrl-RS"/>
+        </w:rPr>
+        <w:t xml:space="preserve"> </w:t>
+      </w:r>
+      <w:r>
+        <w:rPr>
+          <w:rFonts w:ascii="Times New Roman" w:hAnsi="Times New Roman" w:cs="Times New Roman"/>
+          <w:b w:val="0"/>
+          <w:bCs w:val="0"/>
+          <w:spacing w:val="1"/>
+          <w:sz w:val="20"/>
+          <w:szCs w:val="20"/>
+          <w:lang w:val="sr-Cyrl-RS"/>
+        </w:rPr>
+        <w:t>испразни садржај корпе.</w:t>
+      </w:r>
+    </w:p>
+    <w:p>
+      <w:pPr>
+        <w:pStyle w:val="Heading3"/>
+        <w:tabs>
+          <w:tab w:val="left" w:pos="1610"/>
+        </w:tabs>
+        <w:spacing w:before="86" w:line="276" w:lineRule="auto"/>
+        <w:ind w:firstLine="0"/>
+        <w:rPr>
+          <w:rFonts w:ascii="Times New Roman" w:hAnsi="Times New Roman" w:cs="Times New Roman"/>
+          <w:spacing w:val="1"/>
+        </w:rPr>
+      </w:pPr>
+    </w:p>
+    <w:p>
+      <w:pPr>
+        <w:pStyle w:val="Heading3"/>
+        <w:tabs>
+          <w:tab w:val="left" w:pos="1610"/>
+        </w:tabs>
+        <w:spacing w:before="86" w:line="276" w:lineRule="auto"/>
+        <w:rPr>
+          <w:rFonts w:ascii="Times New Roman" w:hAnsi="Times New Roman" w:cs="Times New Roman"/>
+          <w:spacing w:val="1"/>
+          <w:lang w:val="sr-Cyrl-RS"/>
+        </w:rPr>
+      </w:pPr>
+      <w:r>
+        <w:rPr>
+          <w:rFonts w:ascii="Times New Roman" w:hAnsi="Times New Roman" w:cs="Times New Roman"/>
+          <w:color w:val="244061"/>
+          <w:spacing w:val="1"/>
+        </w:rPr>
+        <w:tab/>
+      </w:r>
+      <w:r>
+        <w:rPr>
+          <w:rFonts w:ascii="Times New Roman" w:hAnsi="Times New Roman" w:cs="Times New Roman"/>
+          <w:color w:val="244061"/>
+          <w:spacing w:val="1"/>
+          <w:lang w:val="sr-Cyrl-RS"/>
+        </w:rPr>
+        <w:t>Функционалности Администратора</w:t>
+      </w:r>
+    </w:p>
+    <w:p>
+      <w:pPr>
+        <w:pStyle w:val="Heading2"/>
+        <w:tabs>
+          <w:tab w:val="left" w:pos="1055"/>
+        </w:tabs>
+        <w:spacing w:before="86" w:line="276" w:lineRule="auto"/>
+        <w:ind w:left="520" w:firstLine="0"/>
+        <w:jc w:val="both"/>
+        <w:rPr>
+          <w:rFonts w:ascii="Times New Roman" w:hAnsi="Times New Roman" w:cs="Times New Roman"/>
+          <w:b w:val="0"/>
+          <w:bCs w:val="0"/>
+          <w:color w:val="000000" w:themeColor="text1"/>
+          <w:spacing w:val="1"/>
+          <w:sz w:val="20"/>
+          <w:szCs w:val="20"/>
+          <w:lang w:val="sr-Cyrl-RS"/>
+        </w:rPr>
+      </w:pPr>
+      <w:r>
+        <w:rPr>
+          <w:rFonts w:ascii="Times New Roman" w:hAnsi="Times New Roman" w:cs="Times New Roman"/>
+          <w:b w:val="0"/>
+          <w:bCs w:val="0"/>
+          <w:color w:val="000000" w:themeColor="text1"/>
+          <w:spacing w:val="1"/>
+          <w:sz w:val="20"/>
+          <w:szCs w:val="20"/>
+          <w:lang w:val="sr-Cyrl-RS"/>
+        </w:rPr>
+        <w:t>Администратори система</w:t>
+      </w:r>
+      <w:r>
+        <w:rPr>
+          <w:rFonts w:ascii="Times New Roman" w:hAnsi="Times New Roman" w:cs="Times New Roman"/>
+          <w:b w:val="0"/>
+          <w:bCs w:val="0"/>
+          <w:color w:val="000000" w:themeColor="text1"/>
+          <w:spacing w:val="1"/>
+          <w:sz w:val="20"/>
+          <w:szCs w:val="20"/>
+          <w:lang w:val="sr-Cyrl-RS"/>
+        </w:rPr>
+        <w:t xml:space="preserve"> ће бити чланови овог тима. Уколико буде било потребе, постојећи администратори ће моћи да креирају друге администраторске налоге. Администратори имају највеће привилегије приступа бази података. </w:t>
+      </w:r>
+      <w:r>
+        <w:rPr>
+          <w:rFonts w:ascii="Times New Roman" w:hAnsi="Times New Roman" w:cs="Times New Roman"/>
+          <w:b w:val="0"/>
+          <w:bCs w:val="0"/>
+          <w:color w:val="000000" w:themeColor="text1"/>
+          <w:spacing w:val="1"/>
+          <w:sz w:val="20"/>
+          <w:szCs w:val="20"/>
+          <w:lang w:val="sr-Cyrl-RS"/>
+        </w:rPr>
+        <w:t xml:space="preserve">На почетној страници коју користи администратор појављују се опције за обављање сваке од функционалности, обухватајући и функционалности које може да обавља и гост система и одређен број администраторских страница. </w:t>
+      </w:r>
+    </w:p>
+    <w:p>
+      <w:pPr>
+        <w:pStyle w:val="ListParagraph"/>
+        <w:numPr>
+          <w:ilvl w:val="1"/>
+          <w:numId w:val="19"/>
+        </w:numPr>
+        <w:tabs>
+          <w:tab w:val="left" w:pos="1610"/>
+        </w:tabs>
+        <w:spacing w:before="86" w:line="276" w:lineRule="auto"/>
+        <w:outlineLvl w:val="2"/>
+        <w:rPr>
+          <w:rFonts w:ascii="Times New Roman" w:eastAsia="Georgia" w:hAnsi="Times New Roman" w:cs="Times New Roman"/>
+          <w:b/>
+          <w:bCs/>
+          <w:vanish/>
+          <w:color w:val="244061"/>
+          <w:spacing w:val="1"/>
+          <w:lang w:val="sr-Cyrl-RS"/>
+        </w:rPr>
+      </w:pPr>
+    </w:p>
+    <w:p>
+      <w:pPr>
+        <w:pStyle w:val="Heading3"/>
+        <w:numPr>
+          <w:ilvl w:val="2"/>
+          <w:numId w:val="19"/>
+        </w:numPr>
+        <w:tabs>
+          <w:tab w:val="left" w:pos="1610"/>
+        </w:tabs>
+        <w:spacing w:before="86" w:line="276" w:lineRule="auto"/>
+        <w:ind w:left="1608"/>
+        <w:rPr>
+          <w:rFonts w:ascii="Times New Roman" w:hAnsi="Times New Roman" w:cs="Times New Roman"/>
+          <w:spacing w:val="1"/>
+        </w:rPr>
+      </w:pPr>
+      <w:r>
+        <w:rPr>
+          <w:rFonts w:ascii="Times New Roman" w:hAnsi="Times New Roman" w:cs="Times New Roman"/>
+          <w:color w:val="244061"/>
+          <w:spacing w:val="1"/>
+          <w:lang w:val="sr-Cyrl-RS"/>
+        </w:rPr>
+        <w:t>Одобравање захтева за регистрацију продавнице</w:t>
+      </w:r>
+    </w:p>
+    <w:p>
+      <w:pPr>
+        <w:pStyle w:val="Heading3"/>
+        <w:tabs>
+          <w:tab w:val="left" w:pos="1610"/>
+        </w:tabs>
+        <w:spacing w:before="86" w:line="276" w:lineRule="auto"/>
+        <w:ind w:left="931" w:firstLine="0"/>
+        <w:jc w:val="both"/>
+        <w:rPr>
+          <w:rFonts w:ascii="Times New Roman" w:hAnsi="Times New Roman" w:cs="Times New Roman"/>
+          <w:b w:val="0"/>
+          <w:bCs w:val="0"/>
+          <w:color w:val="000000" w:themeColor="text1"/>
+          <w:spacing w:val="1"/>
+          <w:sz w:val="20"/>
+          <w:szCs w:val="20"/>
+          <w:lang w:val="sr-Cyrl-RS"/>
+        </w:rPr>
+      </w:pPr>
+      <w:r>
+        <w:rPr>
+          <w:rFonts w:ascii="Times New Roman" w:hAnsi="Times New Roman" w:cs="Times New Roman"/>
+          <w:b w:val="0"/>
+          <w:bCs w:val="0"/>
+          <w:color w:val="000000" w:themeColor="text1"/>
+          <w:spacing w:val="1"/>
+          <w:sz w:val="20"/>
+          <w:szCs w:val="20"/>
+          <w:lang w:val="sr-Cyrl-RS"/>
+        </w:rPr>
+        <w:tab/>
+        <w:t>Приликом креирања налога за неку продавницу, администратор проверава исправност унетих података приликом пријаве. Администратор одобрава или одбија захтев за креирање налога продавнице.</w:t>
+      </w:r>
+    </w:p>
+    <w:p>
+      <w:pPr>
+        <w:pStyle w:val="Heading3"/>
+        <w:numPr>
+          <w:ilvl w:val="2"/>
+          <w:numId w:val="19"/>
+        </w:numPr>
+        <w:tabs>
+          <w:tab w:val="left" w:pos="1610"/>
+        </w:tabs>
+        <w:spacing w:before="86" w:line="276" w:lineRule="auto"/>
+        <w:ind w:left="1608"/>
+        <w:rPr>
+          <w:rFonts w:ascii="Times New Roman" w:hAnsi="Times New Roman" w:cs="Times New Roman"/>
+          <w:spacing w:val="1"/>
+        </w:rPr>
+      </w:pPr>
+      <w:r>
+        <w:rPr>
+          <w:rFonts w:ascii="Times New Roman" w:hAnsi="Times New Roman" w:cs="Times New Roman"/>
+          <w:color w:val="244061"/>
+          <w:spacing w:val="1"/>
+          <w:lang w:val="sr-Cyrl-RS"/>
+        </w:rPr>
+        <w:t>Креирање новог администраторског налога</w:t>
+      </w:r>
+    </w:p>
+    <w:p>
+      <w:pPr>
+        <w:pStyle w:val="Heading3"/>
+        <w:tabs>
+          <w:tab w:val="left" w:pos="1610"/>
+        </w:tabs>
+        <w:spacing w:before="86" w:line="276" w:lineRule="auto"/>
+        <w:ind w:left="931" w:firstLine="0"/>
+        <w:jc w:val="both"/>
+        <w:rPr>
+          <w:rFonts w:ascii="Times New Roman" w:hAnsi="Times New Roman" w:cs="Times New Roman"/>
+          <w:b w:val="0"/>
+          <w:bCs w:val="0"/>
+          <w:color w:val="000000" w:themeColor="text1"/>
+          <w:spacing w:val="1"/>
+          <w:sz w:val="20"/>
+          <w:szCs w:val="20"/>
+          <w:lang w:val="sr-Cyrl-RS"/>
+        </w:rPr>
+      </w:pPr>
+      <w:r>
+        <w:rPr>
+          <w:rFonts w:ascii="Times New Roman" w:hAnsi="Times New Roman" w:cs="Times New Roman"/>
+          <w:b w:val="0"/>
+          <w:bCs w:val="0"/>
+          <w:color w:val="000000" w:themeColor="text1"/>
+          <w:spacing w:val="1"/>
+          <w:sz w:val="20"/>
+          <w:szCs w:val="20"/>
+          <w:lang w:val="sr-Cyrl-RS"/>
+        </w:rPr>
+        <w:tab/>
+      </w:r>
+      <w:r>
+        <w:rPr>
+          <w:rFonts w:ascii="Times New Roman" w:hAnsi="Times New Roman" w:cs="Times New Roman"/>
+          <w:b w:val="0"/>
+          <w:bCs w:val="0"/>
+          <w:color w:val="000000" w:themeColor="text1"/>
+          <w:spacing w:val="1"/>
+          <w:sz w:val="20"/>
+          <w:szCs w:val="20"/>
+          <w:lang w:val="sr-Cyrl-RS"/>
+        </w:rPr>
+        <w:t xml:space="preserve">Администратор има могућност да креира нови администраторски налог. Идеја се састоји у томе да, када се систем буде проширио на одређени број корисника, чланови тима одобре другим људима од поверења да одржавају овај систем. Могућност брисања администраторских налога биће дозвољена само члановима тима. </w:t>
+      </w:r>
+    </w:p>
+    <w:p>
+      <w:pPr>
+        <w:pStyle w:val="Heading3"/>
+        <w:numPr>
+          <w:ilvl w:val="2"/>
+          <w:numId w:val="19"/>
+        </w:numPr>
+        <w:tabs>
+          <w:tab w:val="left" w:pos="1610"/>
+        </w:tabs>
+        <w:spacing w:before="86" w:line="276" w:lineRule="auto"/>
+        <w:ind w:left="1608"/>
+        <w:rPr>
+          <w:rFonts w:ascii="Times New Roman" w:hAnsi="Times New Roman" w:cs="Times New Roman"/>
+          <w:spacing w:val="1"/>
+        </w:rPr>
+      </w:pPr>
+      <w:r>
+        <w:rPr>
+          <w:rFonts w:ascii="Times New Roman" w:hAnsi="Times New Roman" w:cs="Times New Roman"/>
+          <w:color w:val="244061"/>
+          <w:spacing w:val="1"/>
+          <w:lang w:val="sr-Cyrl-RS"/>
+        </w:rPr>
+        <w:t>Брисање налога неке продавнице</w:t>
+      </w:r>
+    </w:p>
+    <w:p>
+      <w:pPr>
+        <w:pStyle w:val="Heading3"/>
+        <w:tabs>
+          <w:tab w:val="left" w:pos="1610"/>
+        </w:tabs>
+        <w:spacing w:before="86" w:line="276" w:lineRule="auto"/>
+        <w:ind w:left="931" w:firstLine="0"/>
+        <w:jc w:val="both"/>
+        <w:rPr>
+          <w:rFonts w:ascii="Times New Roman" w:hAnsi="Times New Roman" w:cs="Times New Roman"/>
+          <w:b w:val="0"/>
+          <w:bCs w:val="0"/>
+          <w:spacing w:val="1"/>
+          <w:sz w:val="20"/>
+          <w:szCs w:val="20"/>
+          <w:lang w:val="sr-Cyrl-RS"/>
+        </w:rPr>
+      </w:pPr>
+      <w:r>
+        <w:rPr>
+          <w:rFonts w:ascii="Times New Roman" w:hAnsi="Times New Roman" w:cs="Times New Roman"/>
+          <w:b w:val="0"/>
+          <w:bCs w:val="0"/>
+          <w:spacing w:val="1"/>
+          <w:sz w:val="20"/>
+          <w:szCs w:val="20"/>
+          <w:lang w:val="sr-Cyrl-RS"/>
+        </w:rPr>
+        <w:tab/>
+        <w:t xml:space="preserve">Администратори управљају налозима који се креирају као продавнице. Уколико се примети                          ( пријавом неких корисника или редовним прегледањем активних продавница) нека нерегуларност у пословању неке продавнице, администратор има право да избрише налог неке продавнице. Администратору ће се, приликом прегледа продавница и њихових производа ( преглед је исти као и код обичних корисника) појављивати и дугме за брисање налога. Кликом на ово дугме, након потврде, администратор може да дода неку поруку која ће бити прослеђена уз генеричку поруку путем е-маила овој продавници. Обавештење путем е-маила се шаље на е-маил продавнице која се брише. </w:t>
+      </w:r>
+    </w:p>
+    <w:p>
+      <w:pPr>
+        <w:pStyle w:val="Heading3"/>
+        <w:tabs>
+          <w:tab w:val="left" w:pos="1610"/>
+        </w:tabs>
+        <w:spacing w:before="86" w:line="276" w:lineRule="auto"/>
+        <w:ind w:left="931" w:firstLine="0"/>
+        <w:jc w:val="both"/>
+        <w:rPr>
+          <w:rFonts w:ascii="Times New Roman" w:hAnsi="Times New Roman" w:cs="Times New Roman"/>
+          <w:b w:val="0"/>
+          <w:bCs w:val="0"/>
+          <w:spacing w:val="1"/>
+          <w:sz w:val="20"/>
+          <w:szCs w:val="20"/>
+          <w:lang w:val="sr-Cyrl-RS"/>
+        </w:rPr>
+      </w:pPr>
+      <w:r>
+        <w:rPr>
+          <w:rFonts w:ascii="Times New Roman" w:hAnsi="Times New Roman" w:cs="Times New Roman"/>
+          <w:b w:val="0"/>
+          <w:bCs w:val="0"/>
+          <w:spacing w:val="1"/>
+          <w:sz w:val="20"/>
+          <w:szCs w:val="20"/>
+          <w:lang w:val="sr-Cyrl-RS"/>
+        </w:rPr>
+        <w:tab/>
+      </w:r>
+      <w:r>
+        <w:rPr>
+          <w:rFonts w:ascii="Times New Roman" w:hAnsi="Times New Roman" w:cs="Times New Roman"/>
+          <w:b w:val="0"/>
+          <w:bCs w:val="0"/>
+          <w:i/>
+          <w:iCs/>
+          <w:spacing w:val="1"/>
+          <w:sz w:val="20"/>
+          <w:szCs w:val="20"/>
+          <w:lang w:val="sr-Cyrl-RS"/>
+        </w:rPr>
+        <w:t>Додатно</w:t>
+      </w:r>
+      <w:r>
+        <w:rPr>
+          <w:rFonts w:ascii="Times New Roman" w:hAnsi="Times New Roman" w:cs="Times New Roman"/>
+          <w:b w:val="0"/>
+          <w:bCs w:val="0"/>
+          <w:spacing w:val="1"/>
+          <w:sz w:val="20"/>
+          <w:szCs w:val="20"/>
+          <w:lang w:val="sr-Cyrl-RS"/>
+        </w:rPr>
+        <w:t xml:space="preserve">: Ради сигурности, потребно је продавници путем е-маил поруке проследити и све захтеве који су активни како би ова продавница могла да их испуни и без коришћења овог система ( уколико постоје захтеви који су активни на овој страници). </w:t>
+      </w:r>
+    </w:p>
+    <w:p>
+      <w:pPr>
+        <w:pStyle w:val="Heading3"/>
+        <w:numPr>
+          <w:ilvl w:val="2"/>
+          <w:numId w:val="19"/>
+        </w:numPr>
+        <w:tabs>
+          <w:tab w:val="left" w:pos="1610"/>
+        </w:tabs>
+        <w:spacing w:before="86" w:line="276" w:lineRule="auto"/>
+        <w:ind w:left="1608"/>
+        <w:rPr>
+          <w:rFonts w:ascii="Times New Roman" w:hAnsi="Times New Roman" w:cs="Times New Roman"/>
+          <w:spacing w:val="1"/>
+        </w:rPr>
+      </w:pPr>
+      <w:r>
+        <w:rPr>
+          <w:rFonts w:ascii="Times New Roman" w:hAnsi="Times New Roman" w:cs="Times New Roman"/>
+          <w:color w:val="244061"/>
+          <w:spacing w:val="1"/>
+          <w:lang w:val="sr-Cyrl-RS"/>
+        </w:rPr>
+        <w:t>Преглед пријава продавница</w:t>
+      </w:r>
+      <w:r>
+        <w:rPr>
+          <w:rFonts w:ascii="Times New Roman" w:hAnsi="Times New Roman" w:cs="Times New Roman"/>
+          <w:b w:val="0"/>
+          <w:bCs w:val="0"/>
+          <w:spacing w:val="1"/>
+          <w:sz w:val="20"/>
+          <w:szCs w:val="20"/>
+          <w:lang w:val="sr-Cyrl-RS"/>
+        </w:rPr>
+        <w:t xml:space="preserve"> </w:t>
+      </w:r>
+    </w:p>
+    <w:p>
+      <w:pPr>
+        <w:pStyle w:val="Heading3"/>
+        <w:tabs>
+          <w:tab w:val="left" w:pos="1610"/>
+        </w:tabs>
+        <w:spacing w:before="86" w:line="276" w:lineRule="auto"/>
+        <w:ind w:left="936" w:firstLine="0"/>
+        <w:jc w:val="both"/>
+        <w:rPr>
+          <w:rFonts w:ascii="Times New Roman" w:hAnsi="Times New Roman" w:cs="Times New Roman"/>
+          <w:spacing w:val="1"/>
+          <w:lang w:val="sr-Cyrl-RS"/>
+        </w:rPr>
+      </w:pPr>
+      <w:r>
+        <w:rPr>
+          <w:rFonts w:ascii="Times New Roman" w:hAnsi="Times New Roman" w:cs="Times New Roman"/>
+          <w:b w:val="0"/>
+          <w:bCs w:val="0"/>
+          <w:spacing w:val="1"/>
+          <w:sz w:val="20"/>
+          <w:szCs w:val="20"/>
+          <w:lang w:val="sr-Cyrl-RS"/>
+        </w:rPr>
+        <w:tab/>
+        <w:t>Корисници система имају могућност да администратору пријаве нерегуларност у раду неке продавнице. Администратор може да прегледа све пријаве које су пристигле.</w:t>
+      </w:r>
+      <w:r>
+        <w:rPr>
+          <w:rFonts w:ascii="Times New Roman" w:hAnsi="Times New Roman" w:cs="Times New Roman"/>
+          <w:spacing w:val="1"/>
+          <w:lang w:val="sr-Cyrl-RS"/>
+        </w:rPr>
+        <w:t xml:space="preserve"> </w:t>
       </w:r>
     </w:p>
     <w:p>
@@ -10634,68 +11367,7 @@
           <w:spacing w:val="1"/>
           <w:lang w:val="sr-Cyrl-RS"/>
         </w:rPr>
-        <w:lastRenderedPageBreak/>
-        <w:t>Функционалности Администратора</w:t>
-      </w:r>
-    </w:p>
-    <w:p>
-      <w:pPr>
-        <w:pStyle w:val="Heading2"/>
-        <w:tabs>
-          <w:tab w:val="left" w:pos="1055"/>
-        </w:tabs>
-        <w:spacing w:before="86" w:line="276" w:lineRule="auto"/>
-        <w:ind w:left="520" w:firstLine="0"/>
-        <w:jc w:val="both"/>
-        <w:rPr>
-          <w:rFonts w:ascii="Times New Roman" w:hAnsi="Times New Roman" w:cs="Times New Roman"/>
-          <w:b w:val="0"/>
-          <w:bCs w:val="0"/>
-          <w:color w:val="000000" w:themeColor="text1"/>
-          <w:spacing w:val="1"/>
-          <w:sz w:val="20"/>
-          <w:szCs w:val="20"/>
-          <w:lang w:val="sr-Cyrl-RS"/>
-        </w:rPr>
-      </w:pPr>
-      <w:r>
-        <w:rPr>
-          <w:rFonts w:ascii="Times New Roman" w:hAnsi="Times New Roman" w:cs="Times New Roman"/>
-          <w:b w:val="0"/>
-          <w:bCs w:val="0"/>
-          <w:color w:val="000000" w:themeColor="text1"/>
-          <w:spacing w:val="1"/>
-          <w:sz w:val="20"/>
-          <w:szCs w:val="20"/>
-          <w:lang w:val="sr-Cyrl-RS"/>
-        </w:rPr>
-        <w:t>Администратори система</w:t>
-      </w:r>
-      <w:r>
-        <w:rPr>
-          <w:rFonts w:ascii="Times New Roman" w:hAnsi="Times New Roman" w:cs="Times New Roman"/>
-          <w:b w:val="0"/>
-          <w:bCs w:val="0"/>
-          <w:color w:val="000000" w:themeColor="text1"/>
-          <w:spacing w:val="1"/>
-          <w:sz w:val="20"/>
-          <w:szCs w:val="20"/>
-          <w:lang w:val="sr-Cyrl-RS"/>
-        </w:rPr>
-        <w:t xml:space="preserve"> ће бити чланови овог тима. Уколико буде било потребе, постојећи администратори ће моћи да креирају друге администраторске налоге. Администратори имају највеће привилегије приступа бази података. </w:t>
-      </w:r>
-      <w:r>
-        <w:rPr>
-          <w:rFonts w:ascii="Times New Roman" w:hAnsi="Times New Roman" w:cs="Times New Roman"/>
-          <w:b w:val="0"/>
-          <w:bCs w:val="0"/>
-          <w:color w:val="000000" w:themeColor="text1"/>
-          <w:spacing w:val="1"/>
-          <w:sz w:val="20"/>
-          <w:szCs w:val="20"/>
-          <w:lang w:val="sr-Cyrl-RS"/>
-        </w:rPr>
-        <w:t xml:space="preserve">На почетној страници коју користи администратор појављују се опције за обављање сваке од функционалности, обухватајући и функционалности које може да обавља и гост система и одређен број администраторских страница. </w:t>
+        <w:t>Функционалности продавнице</w:t>
       </w:r>
     </w:p>
     <w:p>
@@ -10703,7 +11375,7 @@
         <w:pStyle w:val="ListParagraph"/>
         <w:numPr>
           <w:ilvl w:val="1"/>
-          <w:numId w:val="4"/>
+          <w:numId w:val="19"/>
         </w:numPr>
         <w:tabs>
           <w:tab w:val="left" w:pos="1610"/>
@@ -10726,7 +11398,7 @@
         <w:pStyle w:val="Heading3"/>
         <w:numPr>
           <w:ilvl w:val="2"/>
-          <w:numId w:val="4"/>
+          <w:numId w:val="19"/>
         </w:numPr>
         <w:tabs>
           <w:tab w:val="left" w:pos="1610"/>
@@ -10745,7 +11417,7 @@
           <w:spacing w:val="1"/>
           <w:lang w:val="sr-Cyrl-RS"/>
         </w:rPr>
-        <w:t>Одобравање захтева за регистрацију продавнице</w:t>
+        <w:t>Преглед сопствене странице</w:t>
       </w:r>
     </w:p>
     <w:p>
@@ -10761,26 +11433,298 @@
           <w:rFonts w:ascii="Times New Roman" w:hAnsi="Times New Roman" w:cs="Times New Roman"/>
           <w:b w:val="0"/>
           <w:bCs w:val="0"/>
-          <w:color w:val="000000" w:themeColor="text1"/>
-          <w:spacing w:val="1"/>
-          <w:sz w:val="20"/>
-          <w:szCs w:val="20"/>
-          <w:lang w:val="sr-Cyrl-RS"/>
-        </w:rPr>
-      </w:pPr>
-      <w:r>
-        <w:rPr>
-          <w:rFonts w:ascii="Times New Roman" w:hAnsi="Times New Roman" w:cs="Times New Roman"/>
-          <w:b w:val="0"/>
-          <w:bCs w:val="0"/>
-          <w:color w:val="000000" w:themeColor="text1"/>
+          <w:spacing w:val="1"/>
+          <w:sz w:val="20"/>
+          <w:szCs w:val="20"/>
+          <w:lang w:val="sr-Cyrl-RS"/>
+        </w:rPr>
+      </w:pPr>
+      <w:r>
+        <w:rPr>
+          <w:rFonts w:ascii="Times New Roman" w:hAnsi="Times New Roman" w:cs="Times New Roman"/>
+          <w:b w:val="0"/>
+          <w:bCs w:val="0"/>
           <w:spacing w:val="1"/>
           <w:sz w:val="20"/>
           <w:szCs w:val="20"/>
           <w:lang w:val="sr-Cyrl-RS"/>
         </w:rPr>
         <w:tab/>
-        <w:t>Приликом креирања налога за неку продавницу, администратор проверава исправност унетих података приликом пријаве. Администратор одобрава или одбија захтев за креирање налога продавнице.</w:t>
+      </w:r>
+      <w:r>
+        <w:rPr>
+          <w:rFonts w:ascii="Times New Roman" w:hAnsi="Times New Roman" w:cs="Times New Roman"/>
+          <w:b w:val="0"/>
+          <w:bCs w:val="0"/>
+          <w:spacing w:val="1"/>
+          <w:sz w:val="20"/>
+          <w:szCs w:val="20"/>
+          <w:lang w:val="sr-Cyrl-RS"/>
+        </w:rPr>
+        <w:t>На страници за преглед</w:t>
+      </w:r>
+      <w:r>
+        <w:rPr>
+          <w:rFonts w:ascii="Times New Roman" w:hAnsi="Times New Roman" w:cs="Times New Roman"/>
+          <w:b w:val="0"/>
+          <w:bCs w:val="0"/>
+          <w:spacing w:val="1"/>
+          <w:sz w:val="20"/>
+          <w:szCs w:val="20"/>
+          <w:lang w:val="sr-Cyrl-RS"/>
+        </w:rPr>
+        <w:t xml:space="preserve"> </w:t>
+      </w:r>
+      <w:r>
+        <w:rPr>
+          <w:rFonts w:ascii="Times New Roman" w:hAnsi="Times New Roman" w:cs="Times New Roman"/>
+          <w:b w:val="0"/>
+          <w:bCs w:val="0"/>
+          <w:spacing w:val="1"/>
+          <w:sz w:val="20"/>
+          <w:szCs w:val="20"/>
+          <w:lang w:val="sr-Cyrl-RS"/>
+        </w:rPr>
+        <w:t>се налази списак свих производа које је продавница поставила до тада. Поред тога се налазе и основне информације о самој продавници као што су:</w:t>
+      </w:r>
+    </w:p>
+    <w:p>
+      <w:pPr>
+        <w:pStyle w:val="Heading3"/>
+        <w:numPr>
+          <w:ilvl w:val="0"/>
+          <w:numId w:val="12"/>
+        </w:numPr>
+        <w:tabs>
+          <w:tab w:val="left" w:pos="1610"/>
+        </w:tabs>
+        <w:spacing w:before="86" w:line="276" w:lineRule="auto"/>
+        <w:rPr>
+          <w:rFonts w:ascii="Times New Roman" w:hAnsi="Times New Roman" w:cs="Times New Roman"/>
+          <w:b w:val="0"/>
+          <w:bCs w:val="0"/>
+          <w:spacing w:val="1"/>
+          <w:sz w:val="20"/>
+          <w:szCs w:val="20"/>
+          <w:lang w:val="sr-Cyrl-RS"/>
+        </w:rPr>
+      </w:pPr>
+      <w:r>
+        <w:rPr>
+          <w:rFonts w:ascii="Times New Roman" w:hAnsi="Times New Roman" w:cs="Times New Roman"/>
+          <w:b w:val="0"/>
+          <w:bCs w:val="0"/>
+          <w:spacing w:val="1"/>
+          <w:sz w:val="20"/>
+          <w:szCs w:val="20"/>
+          <w:lang w:val="sr-Cyrl-RS"/>
+        </w:rPr>
+        <w:lastRenderedPageBreak/>
+        <w:t>Име</w:t>
+      </w:r>
+    </w:p>
+    <w:p>
+      <w:pPr>
+        <w:pStyle w:val="Heading3"/>
+        <w:numPr>
+          <w:ilvl w:val="0"/>
+          <w:numId w:val="12"/>
+        </w:numPr>
+        <w:tabs>
+          <w:tab w:val="left" w:pos="1610"/>
+        </w:tabs>
+        <w:spacing w:before="86" w:line="276" w:lineRule="auto"/>
+        <w:rPr>
+          <w:rFonts w:ascii="Times New Roman" w:hAnsi="Times New Roman" w:cs="Times New Roman"/>
+          <w:b w:val="0"/>
+          <w:bCs w:val="0"/>
+          <w:spacing w:val="1"/>
+          <w:sz w:val="20"/>
+          <w:szCs w:val="20"/>
+          <w:lang w:val="sr-Cyrl-RS"/>
+        </w:rPr>
+      </w:pPr>
+      <w:r>
+        <w:rPr>
+          <w:rFonts w:ascii="Times New Roman" w:hAnsi="Times New Roman" w:cs="Times New Roman"/>
+          <w:b w:val="0"/>
+          <w:bCs w:val="0"/>
+          <w:spacing w:val="1"/>
+          <w:sz w:val="20"/>
+          <w:szCs w:val="20"/>
+          <w:lang w:val="sr-Cyrl-RS"/>
+        </w:rPr>
+        <w:t>Адреса</w:t>
+      </w:r>
+    </w:p>
+    <w:p>
+      <w:pPr>
+        <w:pStyle w:val="Heading3"/>
+        <w:numPr>
+          <w:ilvl w:val="0"/>
+          <w:numId w:val="12"/>
+        </w:numPr>
+        <w:tabs>
+          <w:tab w:val="left" w:pos="1610"/>
+        </w:tabs>
+        <w:spacing w:before="86" w:line="276" w:lineRule="auto"/>
+        <w:rPr>
+          <w:rFonts w:ascii="Times New Roman" w:hAnsi="Times New Roman" w:cs="Times New Roman"/>
+          <w:b w:val="0"/>
+          <w:bCs w:val="0"/>
+          <w:spacing w:val="1"/>
+          <w:sz w:val="20"/>
+          <w:szCs w:val="20"/>
+          <w:lang w:val="sr-Cyrl-RS"/>
+        </w:rPr>
+      </w:pPr>
+      <w:r>
+        <w:rPr>
+          <w:rFonts w:ascii="Times New Roman" w:hAnsi="Times New Roman" w:cs="Times New Roman"/>
+          <w:b w:val="0"/>
+          <w:bCs w:val="0"/>
+          <w:spacing w:val="1"/>
+          <w:sz w:val="20"/>
+          <w:szCs w:val="20"/>
+          <w:lang w:val="sr-Cyrl-RS"/>
+        </w:rPr>
+        <w:t>Контакт телефон</w:t>
+      </w:r>
+    </w:p>
+    <w:p>
+      <w:pPr>
+        <w:pStyle w:val="Heading3"/>
+        <w:numPr>
+          <w:ilvl w:val="0"/>
+          <w:numId w:val="12"/>
+        </w:numPr>
+        <w:tabs>
+          <w:tab w:val="left" w:pos="1610"/>
+        </w:tabs>
+        <w:spacing w:before="86" w:line="276" w:lineRule="auto"/>
+        <w:rPr>
+          <w:rFonts w:ascii="Times New Roman" w:hAnsi="Times New Roman" w:cs="Times New Roman"/>
+          <w:b w:val="0"/>
+          <w:bCs w:val="0"/>
+          <w:spacing w:val="1"/>
+          <w:sz w:val="20"/>
+          <w:szCs w:val="20"/>
+          <w:lang w:val="sr-Cyrl-RS"/>
+        </w:rPr>
+      </w:pPr>
+      <w:r>
+        <w:rPr>
+          <w:rFonts w:ascii="Times New Roman" w:hAnsi="Times New Roman" w:cs="Times New Roman"/>
+          <w:b w:val="0"/>
+          <w:bCs w:val="0"/>
+          <w:spacing w:val="1"/>
+          <w:sz w:val="20"/>
+          <w:szCs w:val="20"/>
+          <w:lang w:val="sr-Cyrl-RS"/>
+        </w:rPr>
+        <w:t>Е-мејл</w:t>
+      </w:r>
+    </w:p>
+    <w:p>
+      <w:pPr>
+        <w:pStyle w:val="Heading3"/>
+        <w:numPr>
+          <w:ilvl w:val="0"/>
+          <w:numId w:val="12"/>
+        </w:numPr>
+        <w:tabs>
+          <w:tab w:val="left" w:pos="1610"/>
+        </w:tabs>
+        <w:spacing w:before="86" w:line="276" w:lineRule="auto"/>
+        <w:rPr>
+          <w:rFonts w:ascii="Times New Roman" w:hAnsi="Times New Roman" w:cs="Times New Roman"/>
+          <w:b w:val="0"/>
+          <w:bCs w:val="0"/>
+          <w:spacing w:val="1"/>
+          <w:sz w:val="20"/>
+          <w:szCs w:val="20"/>
+          <w:lang w:val="sr-Cyrl-RS"/>
+        </w:rPr>
+      </w:pPr>
+      <w:r>
+        <w:rPr>
+          <w:rFonts w:ascii="Times New Roman" w:hAnsi="Times New Roman" w:cs="Times New Roman"/>
+          <w:b w:val="0"/>
+          <w:bCs w:val="0"/>
+          <w:spacing w:val="1"/>
+          <w:sz w:val="20"/>
+          <w:szCs w:val="20"/>
+          <w:lang w:val="sr-Cyrl-RS"/>
+        </w:rPr>
+        <w:t>Власник</w:t>
+      </w:r>
+    </w:p>
+    <w:p>
+      <w:pPr>
+        <w:pStyle w:val="Heading3"/>
+        <w:numPr>
+          <w:ilvl w:val="0"/>
+          <w:numId w:val="12"/>
+        </w:numPr>
+        <w:tabs>
+          <w:tab w:val="left" w:pos="1610"/>
+        </w:tabs>
+        <w:spacing w:before="86" w:line="276" w:lineRule="auto"/>
+        <w:rPr>
+          <w:rFonts w:ascii="Times New Roman" w:hAnsi="Times New Roman" w:cs="Times New Roman"/>
+          <w:b w:val="0"/>
+          <w:bCs w:val="0"/>
+          <w:spacing w:val="1"/>
+          <w:sz w:val="20"/>
+          <w:szCs w:val="20"/>
+          <w:lang w:val="sr-Cyrl-RS"/>
+        </w:rPr>
+      </w:pPr>
+      <w:r>
+        <w:rPr>
+          <w:rFonts w:ascii="Times New Roman" w:hAnsi="Times New Roman" w:cs="Times New Roman"/>
+          <w:b w:val="0"/>
+          <w:bCs w:val="0"/>
+          <w:spacing w:val="1"/>
+          <w:sz w:val="20"/>
+          <w:szCs w:val="20"/>
+          <w:lang w:val="sr-Cyrl-RS"/>
+        </w:rPr>
+        <w:t>Опис продавнице</w:t>
+      </w:r>
+    </w:p>
+    <w:p>
+      <w:pPr>
+        <w:pStyle w:val="Heading3"/>
+        <w:numPr>
+          <w:ilvl w:val="0"/>
+          <w:numId w:val="12"/>
+        </w:numPr>
+        <w:tabs>
+          <w:tab w:val="left" w:pos="1610"/>
+        </w:tabs>
+        <w:spacing w:before="86" w:line="276" w:lineRule="auto"/>
+        <w:rPr>
+          <w:rFonts w:ascii="Times New Roman" w:hAnsi="Times New Roman" w:cs="Times New Roman"/>
+          <w:b w:val="0"/>
+          <w:bCs w:val="0"/>
+          <w:spacing w:val="1"/>
+          <w:sz w:val="20"/>
+          <w:szCs w:val="20"/>
+          <w:lang w:val="sr-Cyrl-RS"/>
+        </w:rPr>
+      </w:pPr>
+      <w:r>
+        <w:rPr>
+          <w:rFonts w:ascii="Times New Roman" w:hAnsi="Times New Roman" w:cs="Times New Roman"/>
+          <w:b w:val="0"/>
+          <w:bCs w:val="0"/>
+          <w:spacing w:val="1"/>
+          <w:sz w:val="20"/>
+          <w:szCs w:val="20"/>
+          <w:lang w:val="sr-Cyrl-RS"/>
+        </w:rPr>
+        <w:t>...</w:t>
       </w:r>
     </w:p>
     <w:p>
@@ -10788,7 +11732,7 @@
         <w:pStyle w:val="Heading3"/>
         <w:numPr>
           <w:ilvl w:val="2"/>
-          <w:numId w:val="4"/>
+          <w:numId w:val="19"/>
         </w:numPr>
         <w:tabs>
           <w:tab w:val="left" w:pos="1610"/>
@@ -10807,7 +11751,7 @@
           <w:spacing w:val="1"/>
           <w:lang w:val="sr-Cyrl-RS"/>
         </w:rPr>
-        <w:t>Креирање новог администраторског налога</w:t>
+        <w:t xml:space="preserve">Измена сопствених података </w:t>
       </w:r>
     </w:p>
     <w:p>
@@ -10823,19 +11767,16 @@
           <w:rFonts w:ascii="Times New Roman" w:hAnsi="Times New Roman" w:cs="Times New Roman"/>
           <w:b w:val="0"/>
           <w:bCs w:val="0"/>
-          <w:color w:val="000000" w:themeColor="text1"/>
-          <w:spacing w:val="1"/>
-          <w:sz w:val="20"/>
-          <w:szCs w:val="20"/>
-          <w:lang w:val="sr-Cyrl-RS"/>
-        </w:rPr>
-      </w:pPr>
-      <w:r>
-        <w:rPr>
-          <w:rFonts w:ascii="Times New Roman" w:hAnsi="Times New Roman" w:cs="Times New Roman"/>
-          <w:b w:val="0"/>
-          <w:bCs w:val="0"/>
-          <w:color w:val="000000" w:themeColor="text1"/>
+          <w:spacing w:val="1"/>
+          <w:sz w:val="20"/>
+          <w:szCs w:val="20"/>
+        </w:rPr>
+      </w:pPr>
+      <w:r>
+        <w:rPr>
+          <w:rFonts w:ascii="Times New Roman" w:hAnsi="Times New Roman" w:cs="Times New Roman"/>
+          <w:b w:val="0"/>
+          <w:bCs w:val="0"/>
           <w:spacing w:val="1"/>
           <w:sz w:val="20"/>
           <w:szCs w:val="20"/>
@@ -10848,13 +11789,12 @@
           <w:rFonts w:ascii="Times New Roman" w:hAnsi="Times New Roman" w:cs="Times New Roman"/>
           <w:b w:val="0"/>
           <w:bCs w:val="0"/>
-          <w:color w:val="000000" w:themeColor="text1"/>
-          <w:spacing w:val="1"/>
-          <w:sz w:val="20"/>
-          <w:szCs w:val="20"/>
-          <w:lang w:val="sr-Cyrl-RS"/>
-        </w:rPr>
-        <w:t xml:space="preserve">Администратор има могућност да креира нови администраторски налог. Идеја се састоји у томе да, када се систем буде проширио на одређени број корисника, чланови тима одобре другим људима од поверења да одржавају овај систем. Могућност брисања администраторских налога биће дозвољена само члановима тима. </w:t>
+          <w:spacing w:val="1"/>
+          <w:sz w:val="20"/>
+          <w:szCs w:val="20"/>
+          <w:lang w:val="sr-Cyrl-RS"/>
+        </w:rPr>
+        <w:t xml:space="preserve">Продавница има могућност измене свих података који се уносе при пријави. Могућа је промена лозинке, имена продавнице, итд. </w:t>
       </w:r>
     </w:p>
     <w:p>
@@ -10862,7 +11802,7 @@
         <w:pStyle w:val="Heading3"/>
         <w:numPr>
           <w:ilvl w:val="2"/>
-          <w:numId w:val="4"/>
+          <w:numId w:val="19"/>
         </w:numPr>
         <w:tabs>
           <w:tab w:val="left" w:pos="1610"/>
@@ -10881,7 +11821,7 @@
           <w:spacing w:val="1"/>
           <w:lang w:val="sr-Cyrl-RS"/>
         </w:rPr>
-        <w:t>Брисање налога неке продавнице</w:t>
+        <w:t xml:space="preserve">Додавање и уклањање производа </w:t>
       </w:r>
     </w:p>
     <w:p>
@@ -10914,7 +11854,18 @@
           <w:lang w:val="sr-Cyrl-RS"/>
         </w:rPr>
         <w:tab/>
-        <w:t xml:space="preserve">Администратори управљају налозима који се креирају као продавнице. Уколико се примети                          ( пријавом неких корисника или редовним прегледањем активних продавница) нека нерегуларност у пословању неке продавнице, администратор има право да избрише налог неке продавнице. Администратору ће се, приликом прегледа продавница и њихових производа ( преглед је исти као и код обичних корисника) појављивати и дугме за брисање налога. Кликом на ово дугме, након потврде, администратор може да дода неку поруку која ће бити прослеђена уз генеричку поруку путем е-маила овој продавници. Обавештење путем е-маила се шаље на е-маил продавнице која се брише. </w:t>
+      </w:r>
+      <w:r>
+        <w:rPr>
+          <w:rFonts w:ascii="Times New Roman" w:hAnsi="Times New Roman" w:cs="Times New Roman"/>
+          <w:b w:val="0"/>
+          <w:bCs w:val="0"/>
+          <w:spacing w:val="1"/>
+          <w:sz w:val="20"/>
+          <w:szCs w:val="20"/>
+          <w:lang w:val="sr-Cyrl-RS"/>
+        </w:rPr>
+        <w:t xml:space="preserve">Продавница има могућност да кликом на дугме за додавање дода нови производ. Тада јој се отвара форма у којој може поставити цену производа, слику производа, име, шифру и сличне податке. Кликом на неки производ појављује јој се дугме за уклањање производа  са странице, након чека се ( после одређене потврде) производ брише са странице.  </w:t>
       </w:r>
     </w:p>
     <w:p>
@@ -10928,59 +11879,19 @@
         <w:jc w:val="both"/>
         <w:rPr>
           <w:rFonts w:ascii="Times New Roman" w:hAnsi="Times New Roman" w:cs="Times New Roman"/>
-          <w:b w:val="0"/>
-          <w:bCs w:val="0"/>
-          <w:spacing w:val="1"/>
-          <w:sz w:val="20"/>
-          <w:szCs w:val="20"/>
-          <w:lang w:val="sr-Cyrl-RS"/>
-        </w:rPr>
-      </w:pPr>
-      <w:r>
-        <w:rPr>
-          <w:rFonts w:ascii="Times New Roman" w:hAnsi="Times New Roman" w:cs="Times New Roman"/>
-          <w:b w:val="0"/>
-          <w:bCs w:val="0"/>
-          <w:spacing w:val="1"/>
-          <w:sz w:val="20"/>
-          <w:szCs w:val="20"/>
-          <w:lang w:val="sr-Cyrl-RS"/>
-        </w:rPr>
-        <w:tab/>
-      </w:r>
-      <w:r>
-        <w:rPr>
-          <w:rFonts w:ascii="Times New Roman" w:hAnsi="Times New Roman" w:cs="Times New Roman"/>
-          <w:b w:val="0"/>
-          <w:bCs w:val="0"/>
-          <w:i/>
-          <w:iCs/>
-          <w:spacing w:val="1"/>
-          <w:sz w:val="20"/>
-          <w:szCs w:val="20"/>
-          <w:lang w:val="sr-Cyrl-RS"/>
-        </w:rPr>
-        <w:t>Додатно</w:t>
-      </w:r>
-      <w:r>
-        <w:rPr>
-          <w:rFonts w:ascii="Times New Roman" w:hAnsi="Times New Roman" w:cs="Times New Roman"/>
-          <w:b w:val="0"/>
-          <w:bCs w:val="0"/>
-          <w:spacing w:val="1"/>
-          <w:sz w:val="20"/>
-          <w:szCs w:val="20"/>
-          <w:lang w:val="sr-Cyrl-RS"/>
-        </w:rPr>
-        <w:t xml:space="preserve">: Ради сигурности, потребно је продавници путем е-маил поруке проследити и све захтеве који су активни како би ова продавница могла да их испуни и без коришћења овог система ( уколико постоје захтеви који су активни на овој страници). </w:t>
-      </w:r>
+          <w:spacing w:val="1"/>
+          <w:sz w:val="20"/>
+          <w:szCs w:val="20"/>
+          <w:lang w:val="sr-Cyrl-RS"/>
+        </w:rPr>
+      </w:pPr>
     </w:p>
     <w:p>
       <w:pPr>
         <w:pStyle w:val="Heading3"/>
         <w:numPr>
           <w:ilvl w:val="2"/>
-          <w:numId w:val="4"/>
+          <w:numId w:val="19"/>
         </w:numPr>
         <w:tabs>
           <w:tab w:val="left" w:pos="1610"/>
@@ -10999,7 +11910,69 @@
           <w:spacing w:val="1"/>
           <w:lang w:val="sr-Cyrl-RS"/>
         </w:rPr>
-        <w:t>Преглед пријава продавница</w:t>
+        <w:t xml:space="preserve">Додавање и брисање категорије производа које </w:t>
+      </w:r>
+      <w:r>
+        <w:rPr>
+          <w:rFonts w:ascii="Times New Roman" w:hAnsi="Times New Roman" w:cs="Times New Roman"/>
+          <w:color w:val="244061"/>
+          <w:spacing w:val="1"/>
+          <w:lang w:val="sr-Cyrl-RS"/>
+        </w:rPr>
+        <w:t>пр</w:t>
+      </w:r>
+      <w:r>
+        <w:rPr>
+          <w:rFonts w:ascii="Times New Roman" w:hAnsi="Times New Roman" w:cs="Times New Roman"/>
+          <w:color w:val="244061"/>
+          <w:spacing w:val="1"/>
+          <w:lang w:val="sr-Cyrl-RS"/>
+        </w:rPr>
+        <w:t>одавница нуди</w:t>
+      </w:r>
+    </w:p>
+    <w:p>
+      <w:pPr>
+        <w:pStyle w:val="Heading3"/>
+        <w:tabs>
+          <w:tab w:val="left" w:pos="1610"/>
+        </w:tabs>
+        <w:spacing w:before="86" w:line="276" w:lineRule="auto"/>
+        <w:ind w:left="931" w:firstLine="0"/>
+        <w:jc w:val="both"/>
+        <w:rPr>
+          <w:rFonts w:ascii="Times New Roman" w:hAnsi="Times New Roman" w:cs="Times New Roman"/>
+          <w:b w:val="0"/>
+          <w:bCs w:val="0"/>
+          <w:spacing w:val="1"/>
+          <w:sz w:val="20"/>
+          <w:szCs w:val="20"/>
+          <w:lang w:val="sr-Cyrl-RS"/>
+        </w:rPr>
+      </w:pPr>
+      <w:r>
+        <w:rPr>
+          <w:rFonts w:ascii="Times New Roman" w:hAnsi="Times New Roman" w:cs="Times New Roman"/>
+          <w:b w:val="0"/>
+          <w:bCs w:val="0"/>
+          <w:spacing w:val="1"/>
+          <w:sz w:val="20"/>
+          <w:szCs w:val="20"/>
+          <w:lang w:val="sr-Cyrl-RS"/>
+        </w:rPr>
+        <w:tab/>
+      </w:r>
+      <w:r>
+        <w:rPr>
+          <w:rFonts w:ascii="Times New Roman" w:hAnsi="Times New Roman" w:cs="Times New Roman"/>
+          <w:b w:val="0"/>
+          <w:bCs w:val="0"/>
+          <w:spacing w:val="1"/>
+          <w:sz w:val="20"/>
+          <w:szCs w:val="20"/>
+          <w:lang w:val="sr-Cyrl-RS"/>
+        </w:rPr>
+        <w:t>У</w:t>
       </w:r>
       <w:r>
         <w:rPr>
@@ -11013,43 +11986,250 @@
         </w:rPr>
         <w:t xml:space="preserve"> </w:t>
       </w:r>
+      <w:r>
+        <w:rPr>
+          <w:rFonts w:ascii="Times New Roman" w:hAnsi="Times New Roman" w:cs="Times New Roman"/>
+          <w:b w:val="0"/>
+          <w:bCs w:val="0"/>
+          <w:spacing w:val="1"/>
+          <w:sz w:val="20"/>
+          <w:szCs w:val="20"/>
+          <w:lang w:val="sr-Cyrl-RS"/>
+        </w:rPr>
+        <w:t xml:space="preserve">сврху квалитетније претраге </w:t>
+      </w:r>
+      <w:r>
+        <w:rPr>
+          <w:rFonts w:ascii="Times New Roman" w:hAnsi="Times New Roman" w:cs="Times New Roman"/>
+          <w:b w:val="0"/>
+          <w:bCs w:val="0"/>
+          <w:spacing w:val="1"/>
+          <w:sz w:val="20"/>
+          <w:szCs w:val="20"/>
+          <w:lang w:val="sr-Cyrl-RS"/>
+        </w:rPr>
+        <w:t>и бољег корисничког искуства продавнице додају ознаке категорије производа које нуде. Категорије су категорије из система, како би се ограничило бесконачно додавањенових категорија у систем и повећала сигурност система ( продавнице не могу означити да продају производе за које систем није намењен).</w:t>
+      </w:r>
     </w:p>
     <w:p>
       <w:pPr>
         <w:pStyle w:val="Heading3"/>
+        <w:numPr>
+          <w:ilvl w:val="2"/>
+          <w:numId w:val="19"/>
+        </w:numPr>
         <w:tabs>
           <w:tab w:val="left" w:pos="1610"/>
         </w:tabs>
         <w:spacing w:before="86" w:line="276" w:lineRule="auto"/>
-        <w:ind w:left="936" w:firstLine="0"/>
+        <w:ind w:left="1608"/>
+        <w:rPr>
+          <w:rFonts w:ascii="Times New Roman" w:hAnsi="Times New Roman" w:cs="Times New Roman"/>
+          <w:spacing w:val="1"/>
+        </w:rPr>
+      </w:pPr>
+      <w:r>
+        <w:rPr>
+          <w:rFonts w:ascii="Times New Roman" w:hAnsi="Times New Roman" w:cs="Times New Roman"/>
+          <w:color w:val="244061"/>
+          <w:spacing w:val="1"/>
+          <w:lang w:val="sr-Cyrl-RS"/>
+        </w:rPr>
+        <w:t xml:space="preserve">Додатне функционалности </w:t>
+      </w:r>
+    </w:p>
+    <w:p>
+      <w:pPr>
+        <w:pStyle w:val="Heading3"/>
+        <w:tabs>
+          <w:tab w:val="left" w:pos="1610"/>
+        </w:tabs>
+        <w:spacing w:before="86" w:line="276" w:lineRule="auto"/>
+        <w:ind w:left="932" w:firstLine="0"/>
+        <w:rPr>
+          <w:rFonts w:ascii="Times New Roman" w:hAnsi="Times New Roman" w:cs="Times New Roman"/>
+          <w:spacing w:val="1"/>
+        </w:rPr>
+      </w:pPr>
+      <w:r>
+        <w:rPr>
+          <w:rFonts w:ascii="Times New Roman" w:hAnsi="Times New Roman" w:cs="Times New Roman"/>
+          <w:color w:val="244061"/>
+          <w:spacing w:val="1"/>
+          <w:lang w:val="sr-Cyrl-RS"/>
+        </w:rPr>
+        <w:tab/>
+        <w:t>5.6.5.1.</w:t>
+      </w:r>
+      <w:r>
+        <w:rPr>
+          <w:rFonts w:ascii="Times New Roman" w:hAnsi="Times New Roman" w:cs="Times New Roman"/>
+          <w:color w:val="244061"/>
+          <w:spacing w:val="1"/>
+          <w:lang w:val="sr-Cyrl-RS"/>
+        </w:rPr>
+        <w:t xml:space="preserve"> </w:t>
+      </w:r>
+      <w:r>
+        <w:rPr>
+          <w:rFonts w:ascii="Times New Roman" w:hAnsi="Times New Roman" w:cs="Times New Roman"/>
+          <w:color w:val="244061"/>
+          <w:spacing w:val="1"/>
+          <w:lang w:val="sr-Cyrl-RS"/>
+        </w:rPr>
+        <w:t>Регистровање и дерегистровање достављача</w:t>
+      </w:r>
+    </w:p>
+    <w:p>
+      <w:pPr>
+        <w:pStyle w:val="Heading3"/>
+        <w:tabs>
+          <w:tab w:val="left" w:pos="1610"/>
+        </w:tabs>
+        <w:spacing w:before="86" w:line="276" w:lineRule="auto"/>
+        <w:ind w:left="1608" w:firstLine="0"/>
         <w:jc w:val="both"/>
         <w:rPr>
           <w:rFonts w:ascii="Times New Roman" w:hAnsi="Times New Roman" w:cs="Times New Roman"/>
           <w:spacing w:val="1"/>
-          <w:lang w:val="sr-Cyrl-RS"/>
-        </w:rPr>
-      </w:pPr>
-      <w:r>
-        <w:rPr>
-          <w:rFonts w:ascii="Times New Roman" w:hAnsi="Times New Roman" w:cs="Times New Roman"/>
-          <w:b w:val="0"/>
-          <w:bCs w:val="0"/>
+        </w:rPr>
+      </w:pPr>
+      <w:r>
+        <w:rPr>
+          <w:rFonts w:ascii="Times New Roman" w:hAnsi="Times New Roman" w:cs="Times New Roman"/>
+          <w:b w:val="0"/>
           <w:spacing w:val="1"/>
           <w:sz w:val="20"/>
           <w:szCs w:val="20"/>
           <w:lang w:val="sr-Cyrl-RS"/>
         </w:rPr>
         <w:tab/>
-        <w:t>Корисници система имају могућност да администратору пријаве нерегуларност у раду неке продавнице. Администратор може да прегледа све пријаве које су пристигле.</w:t>
-      </w:r>
-      <w:r>
-        <w:rPr>
-          <w:rFonts w:ascii="Times New Roman" w:hAnsi="Times New Roman" w:cs="Times New Roman"/>
-          <w:spacing w:val="1"/>
-          <w:lang w:val="sr-Cyrl-RS"/>
+      </w:r>
+      <w:r>
+        <w:rPr>
+          <w:rFonts w:ascii="Times New Roman" w:hAnsi="Times New Roman" w:cs="Times New Roman"/>
+          <w:b w:val="0"/>
+          <w:spacing w:val="1"/>
+          <w:sz w:val="20"/>
+          <w:szCs w:val="20"/>
+          <w:lang w:val="sr-Cyrl-RS"/>
+        </w:rPr>
+        <w:tab/>
+      </w:r>
+      <w:r>
+        <w:rPr>
+          <w:rFonts w:ascii="Times New Roman" w:hAnsi="Times New Roman" w:cs="Times New Roman"/>
+          <w:b w:val="0"/>
+          <w:spacing w:val="1"/>
+          <w:sz w:val="20"/>
+          <w:szCs w:val="20"/>
+          <w:lang w:val="sr-Cyrl-RS"/>
+        </w:rPr>
+        <w:t>Продавница има могућност да региструје и дерегиструје своје достављаче. Комуникација функционише тако што продавница шаље захтев неком достављачу који он прихвата или одбија.</w:t>
+      </w:r>
+      <w:r>
+        <w:rPr>
+          <w:rFonts w:ascii="Times New Roman" w:hAnsi="Times New Roman" w:cs="Times New Roman"/>
+          <w:spacing w:val="1"/>
         </w:rPr>
         <w:t xml:space="preserve"> </w:t>
       </w:r>
+    </w:p>
+    <w:p>
+      <w:pPr>
+        <w:pStyle w:val="Heading3"/>
+        <w:tabs>
+          <w:tab w:val="left" w:pos="1610"/>
+        </w:tabs>
+        <w:spacing w:before="86" w:line="276" w:lineRule="auto"/>
+        <w:ind w:left="932" w:firstLine="0"/>
+        <w:rPr>
+          <w:rFonts w:ascii="Times New Roman" w:hAnsi="Times New Roman" w:cs="Times New Roman"/>
+          <w:color w:val="244061"/>
+          <w:spacing w:val="1"/>
+          <w:lang w:val="sr-Cyrl-RS"/>
+        </w:rPr>
+      </w:pPr>
+      <w:r>
+        <w:rPr>
+          <w:rFonts w:ascii="Times New Roman" w:hAnsi="Times New Roman" w:cs="Times New Roman"/>
+          <w:color w:val="244061"/>
+          <w:spacing w:val="1"/>
+          <w:lang w:val="sr-Cyrl-RS"/>
+        </w:rPr>
+        <w:tab/>
+        <w:t xml:space="preserve">5.6.5.2. </w:t>
+      </w:r>
+      <w:r>
+        <w:rPr>
+          <w:rFonts w:ascii="Times New Roman" w:hAnsi="Times New Roman" w:cs="Times New Roman"/>
+          <w:color w:val="244061"/>
+          <w:spacing w:val="1"/>
+          <w:lang w:val="sr-Cyrl-RS"/>
+        </w:rPr>
+        <w:t>Додела захтева за доставу неком достављачу</w:t>
+      </w:r>
+      <w:r>
+        <w:rPr>
+          <w:rFonts w:ascii="Times New Roman" w:hAnsi="Times New Roman" w:cs="Times New Roman"/>
+          <w:color w:val="244061"/>
+          <w:spacing w:val="1"/>
+          <w:lang w:val="sr-Cyrl-RS"/>
+        </w:rPr>
+        <w:tab/>
+      </w:r>
+    </w:p>
+    <w:p>
+      <w:pPr>
+        <w:pStyle w:val="Heading3"/>
+        <w:tabs>
+          <w:tab w:val="left" w:pos="1610"/>
+        </w:tabs>
+        <w:spacing w:before="86" w:line="276" w:lineRule="auto"/>
+        <w:ind w:left="1610" w:firstLine="0"/>
+        <w:rPr>
+          <w:rFonts w:ascii="Times New Roman" w:hAnsi="Times New Roman" w:cs="Times New Roman"/>
+          <w:b w:val="0"/>
+          <w:spacing w:val="1"/>
+          <w:sz w:val="20"/>
+          <w:szCs w:val="20"/>
+          <w:lang w:val="sr-Cyrl-RS"/>
+        </w:rPr>
+      </w:pPr>
+      <w:r>
+        <w:rPr>
+          <w:rFonts w:ascii="Times New Roman" w:hAnsi="Times New Roman" w:cs="Times New Roman"/>
+          <w:color w:val="244061"/>
+          <w:spacing w:val="1"/>
+          <w:lang w:val="sr-Cyrl-RS"/>
+        </w:rPr>
+        <w:tab/>
+      </w:r>
+      <w:r>
+        <w:rPr>
+          <w:rFonts w:ascii="Times New Roman" w:hAnsi="Times New Roman" w:cs="Times New Roman"/>
+          <w:b w:val="0"/>
+          <w:spacing w:val="1"/>
+          <w:sz w:val="20"/>
+          <w:szCs w:val="20"/>
+          <w:lang w:val="sr-Cyrl-RS"/>
+        </w:rPr>
+        <w:t xml:space="preserve">Продавница може захтеве за доставу доделити својим достављачима који касније имају приступ тим захтевима и могу им променити статус ( достављен, у току достава, није достављен) </w:t>
+      </w:r>
+    </w:p>
+    <w:p>
+      <w:pPr>
+        <w:pStyle w:val="Heading3"/>
+        <w:tabs>
+          <w:tab w:val="left" w:pos="1610"/>
+        </w:tabs>
+        <w:spacing w:before="86" w:line="276" w:lineRule="auto"/>
+        <w:ind w:left="1608" w:firstLine="0"/>
+        <w:rPr>
+          <w:rFonts w:ascii="Times New Roman" w:hAnsi="Times New Roman" w:cs="Times New Roman"/>
+          <w:spacing w:val="1"/>
+        </w:rPr>
+      </w:pPr>
     </w:p>
     <w:p>
       <w:pPr>
@@ -11077,7 +12257,40 @@
           <w:spacing w:val="1"/>
           <w:lang w:val="sr-Cyrl-RS"/>
         </w:rPr>
-        <w:t>Функционалности продавнице</w:t>
+        <w:t>Функционалности достављача</w:t>
+      </w:r>
+    </w:p>
+    <w:p>
+      <w:pPr>
+        <w:pStyle w:val="Heading2"/>
+        <w:tabs>
+          <w:tab w:val="left" w:pos="1055"/>
+        </w:tabs>
+        <w:spacing w:before="86" w:line="276" w:lineRule="auto"/>
+        <w:ind w:left="520" w:firstLine="0"/>
+        <w:jc w:val="both"/>
+        <w:rPr>
+          <w:rFonts w:ascii="Times New Roman" w:hAnsi="Times New Roman" w:cs="Times New Roman"/>
+          <w:b w:val="0"/>
+          <w:bCs w:val="0"/>
+          <w:spacing w:val="1"/>
+          <w:sz w:val="20"/>
+          <w:szCs w:val="20"/>
+          <w:lang w:val="sr-Cyrl-RS"/>
+        </w:rPr>
+      </w:pPr>
+      <w:r>
+        <w:rPr>
+          <w:rFonts w:ascii="Times New Roman" w:hAnsi="Times New Roman" w:cs="Times New Roman"/>
+          <w:b w:val="0"/>
+          <w:bCs w:val="0"/>
+          <w:spacing w:val="1"/>
+          <w:sz w:val="20"/>
+          <w:szCs w:val="20"/>
+          <w:lang w:val="sr-Cyrl-RS"/>
+        </w:rPr>
+        <w:tab/>
+        <w:t xml:space="preserve">Достављач је корисник система који је запослен у једној или више продавница. Свака од продавница му за одређене датуме распоређује захтеве које треба да обради тог дана. Овај корисник система ће бити имплементиран у каснијим проширењима система. </w:t>
       </w:r>
     </w:p>
     <w:p>
@@ -11085,7 +12298,7 @@
         <w:pStyle w:val="ListParagraph"/>
         <w:numPr>
           <w:ilvl w:val="1"/>
-          <w:numId w:val="4"/>
+          <w:numId w:val="19"/>
         </w:numPr>
         <w:tabs>
           <w:tab w:val="left" w:pos="1610"/>
@@ -11108,7 +12321,7 @@
         <w:pStyle w:val="Heading3"/>
         <w:numPr>
           <w:ilvl w:val="2"/>
-          <w:numId w:val="4"/>
+          <w:numId w:val="19"/>
         </w:numPr>
         <w:tabs>
           <w:tab w:val="left" w:pos="1610"/>
@@ -11127,7 +12340,7 @@
           <w:spacing w:val="1"/>
           <w:lang w:val="sr-Cyrl-RS"/>
         </w:rPr>
-        <w:t>Преглед сопствене странице</w:t>
+        <w:t>Преглед захтева</w:t>
       </w:r>
     </w:p>
     <w:p>
@@ -11142,18 +12355,15 @@
         <w:rPr>
           <w:rFonts w:ascii="Times New Roman" w:hAnsi="Times New Roman" w:cs="Times New Roman"/>
           <w:b w:val="0"/>
-          <w:bCs w:val="0"/>
-          <w:spacing w:val="1"/>
-          <w:sz w:val="20"/>
-          <w:szCs w:val="20"/>
-          <w:lang w:val="sr-Cyrl-RS"/>
-        </w:rPr>
-      </w:pPr>
-      <w:r>
-        <w:rPr>
-          <w:rFonts w:ascii="Times New Roman" w:hAnsi="Times New Roman" w:cs="Times New Roman"/>
-          <w:b w:val="0"/>
-          <w:bCs w:val="0"/>
+          <w:spacing w:val="1"/>
+          <w:sz w:val="20"/>
+          <w:szCs w:val="20"/>
+        </w:rPr>
+      </w:pPr>
+      <w:r>
+        <w:rPr>
+          <w:rFonts w:ascii="Times New Roman" w:hAnsi="Times New Roman" w:cs="Times New Roman"/>
+          <w:b w:val="0"/>
           <w:spacing w:val="1"/>
           <w:sz w:val="20"/>
           <w:szCs w:val="20"/>
@@ -11165,275 +12375,23 @@
         <w:rPr>
           <w:rFonts w:ascii="Times New Roman" w:hAnsi="Times New Roman" w:cs="Times New Roman"/>
           <w:b w:val="0"/>
-          <w:bCs w:val="0"/>
-          <w:spacing w:val="1"/>
-          <w:sz w:val="20"/>
-          <w:szCs w:val="20"/>
-          <w:lang w:val="sr-Cyrl-RS"/>
-        </w:rPr>
-        <w:t>На страници за преглед</w:t>
-      </w:r>
-      <w:r>
-        <w:rPr>
-          <w:rFonts w:ascii="Times New Roman" w:hAnsi="Times New Roman" w:cs="Times New Roman"/>
-          <w:b w:val="0"/>
-          <w:bCs w:val="0"/>
-          <w:spacing w:val="1"/>
-          <w:sz w:val="20"/>
-          <w:szCs w:val="20"/>
-          <w:lang w:val="sr-Cyrl-RS"/>
-        </w:rPr>
-        <w:t xml:space="preserve"> </w:t>
-      </w:r>
-      <w:r>
-        <w:rPr>
-          <w:rFonts w:ascii="Times New Roman" w:hAnsi="Times New Roman" w:cs="Times New Roman"/>
-          <w:b w:val="0"/>
-          <w:bCs w:val="0"/>
-          <w:spacing w:val="1"/>
-          <w:sz w:val="20"/>
-          <w:szCs w:val="20"/>
-          <w:lang w:val="sr-Cyrl-RS"/>
-        </w:rPr>
-        <w:t>се налази списак свих производа које је продавница поставила до тада. Поред тога се налазе и основне информације о самој продавници као што су:</w:t>
-      </w:r>
-    </w:p>
-    <w:p>
-      <w:pPr>
-        <w:pStyle w:val="Heading3"/>
-        <w:numPr>
-          <w:ilvl w:val="0"/>
-          <w:numId w:val="12"/>
-        </w:numPr>
-        <w:tabs>
-          <w:tab w:val="left" w:pos="1610"/>
-        </w:tabs>
-        <w:spacing w:before="86" w:line="276" w:lineRule="auto"/>
-        <w:rPr>
-          <w:rFonts w:ascii="Times New Roman" w:hAnsi="Times New Roman" w:cs="Times New Roman"/>
-          <w:b w:val="0"/>
-          <w:bCs w:val="0"/>
-          <w:spacing w:val="1"/>
-          <w:sz w:val="20"/>
-          <w:szCs w:val="20"/>
-          <w:lang w:val="sr-Cyrl-RS"/>
-        </w:rPr>
-      </w:pPr>
-      <w:r>
-        <w:rPr>
-          <w:rFonts w:ascii="Times New Roman" w:hAnsi="Times New Roman" w:cs="Times New Roman"/>
-          <w:b w:val="0"/>
-          <w:bCs w:val="0"/>
-          <w:spacing w:val="1"/>
-          <w:sz w:val="20"/>
-          <w:szCs w:val="20"/>
-          <w:lang w:val="sr-Cyrl-RS"/>
-        </w:rPr>
-        <w:t>Име</w:t>
-      </w:r>
-    </w:p>
-    <w:p>
-      <w:pPr>
-        <w:pStyle w:val="Heading3"/>
-        <w:numPr>
-          <w:ilvl w:val="0"/>
-          <w:numId w:val="12"/>
-        </w:numPr>
-        <w:tabs>
-          <w:tab w:val="left" w:pos="1610"/>
-        </w:tabs>
-        <w:spacing w:before="86" w:line="276" w:lineRule="auto"/>
-        <w:rPr>
-          <w:rFonts w:ascii="Times New Roman" w:hAnsi="Times New Roman" w:cs="Times New Roman"/>
-          <w:b w:val="0"/>
-          <w:bCs w:val="0"/>
-          <w:spacing w:val="1"/>
-          <w:sz w:val="20"/>
-          <w:szCs w:val="20"/>
-          <w:lang w:val="sr-Cyrl-RS"/>
-        </w:rPr>
-      </w:pPr>
-      <w:r>
-        <w:rPr>
-          <w:rFonts w:ascii="Times New Roman" w:hAnsi="Times New Roman" w:cs="Times New Roman"/>
-          <w:b w:val="0"/>
-          <w:bCs w:val="0"/>
-          <w:spacing w:val="1"/>
-          <w:sz w:val="20"/>
-          <w:szCs w:val="20"/>
-          <w:lang w:val="sr-Cyrl-RS"/>
-        </w:rPr>
-        <w:t>Адреса</w:t>
-      </w:r>
-    </w:p>
-    <w:p>
-      <w:pPr>
-        <w:pStyle w:val="Heading3"/>
-        <w:numPr>
-          <w:ilvl w:val="0"/>
-          <w:numId w:val="12"/>
-        </w:numPr>
-        <w:tabs>
-          <w:tab w:val="left" w:pos="1610"/>
-        </w:tabs>
-        <w:spacing w:before="86" w:line="276" w:lineRule="auto"/>
-        <w:rPr>
-          <w:rFonts w:ascii="Times New Roman" w:hAnsi="Times New Roman" w:cs="Times New Roman"/>
-          <w:b w:val="0"/>
-          <w:bCs w:val="0"/>
-          <w:spacing w:val="1"/>
-          <w:sz w:val="20"/>
-          <w:szCs w:val="20"/>
-          <w:lang w:val="sr-Cyrl-RS"/>
-        </w:rPr>
-      </w:pPr>
-      <w:r>
-        <w:rPr>
-          <w:rFonts w:ascii="Times New Roman" w:hAnsi="Times New Roman" w:cs="Times New Roman"/>
-          <w:b w:val="0"/>
-          <w:bCs w:val="0"/>
-          <w:spacing w:val="1"/>
-          <w:sz w:val="20"/>
-          <w:szCs w:val="20"/>
-          <w:lang w:val="sr-Cyrl-RS"/>
-        </w:rPr>
-        <w:t>Контакт телефон</w:t>
-      </w:r>
-    </w:p>
-    <w:p>
-      <w:pPr>
-        <w:pStyle w:val="Heading3"/>
-        <w:numPr>
-          <w:ilvl w:val="0"/>
-          <w:numId w:val="12"/>
-        </w:numPr>
-        <w:tabs>
-          <w:tab w:val="left" w:pos="1610"/>
-        </w:tabs>
-        <w:spacing w:before="86" w:line="276" w:lineRule="auto"/>
-        <w:rPr>
-          <w:rFonts w:ascii="Times New Roman" w:hAnsi="Times New Roman" w:cs="Times New Roman"/>
-          <w:b w:val="0"/>
-          <w:bCs w:val="0"/>
-          <w:spacing w:val="1"/>
-          <w:sz w:val="20"/>
-          <w:szCs w:val="20"/>
-          <w:lang w:val="sr-Cyrl-RS"/>
-        </w:rPr>
-      </w:pPr>
-      <w:r>
-        <w:rPr>
-          <w:rFonts w:ascii="Times New Roman" w:hAnsi="Times New Roman" w:cs="Times New Roman"/>
-          <w:b w:val="0"/>
-          <w:bCs w:val="0"/>
-          <w:spacing w:val="1"/>
-          <w:sz w:val="20"/>
-          <w:szCs w:val="20"/>
-          <w:lang w:val="sr-Cyrl-RS"/>
-        </w:rPr>
-        <w:t>Е-мејл</w:t>
-      </w:r>
-    </w:p>
-    <w:p>
-      <w:pPr>
-        <w:pStyle w:val="Heading3"/>
-        <w:numPr>
-          <w:ilvl w:val="0"/>
-          <w:numId w:val="12"/>
-        </w:numPr>
-        <w:tabs>
-          <w:tab w:val="left" w:pos="1610"/>
-        </w:tabs>
-        <w:spacing w:before="86" w:line="276" w:lineRule="auto"/>
-        <w:rPr>
-          <w:rFonts w:ascii="Times New Roman" w:hAnsi="Times New Roman" w:cs="Times New Roman"/>
-          <w:b w:val="0"/>
-          <w:bCs w:val="0"/>
-          <w:spacing w:val="1"/>
-          <w:sz w:val="20"/>
-          <w:szCs w:val="20"/>
-          <w:lang w:val="sr-Cyrl-RS"/>
-        </w:rPr>
-      </w:pPr>
-      <w:r>
-        <w:rPr>
-          <w:rFonts w:ascii="Times New Roman" w:hAnsi="Times New Roman" w:cs="Times New Roman"/>
-          <w:b w:val="0"/>
-          <w:bCs w:val="0"/>
-          <w:spacing w:val="1"/>
-          <w:sz w:val="20"/>
-          <w:szCs w:val="20"/>
-          <w:lang w:val="sr-Cyrl-RS"/>
-        </w:rPr>
-        <w:t>Власник</w:t>
-      </w:r>
-    </w:p>
-    <w:p>
-      <w:pPr>
-        <w:pStyle w:val="Heading3"/>
-        <w:numPr>
-          <w:ilvl w:val="0"/>
-          <w:numId w:val="12"/>
-        </w:numPr>
-        <w:tabs>
-          <w:tab w:val="left" w:pos="1610"/>
-        </w:tabs>
-        <w:spacing w:before="86" w:line="276" w:lineRule="auto"/>
-        <w:rPr>
-          <w:rFonts w:ascii="Times New Roman" w:hAnsi="Times New Roman" w:cs="Times New Roman"/>
-          <w:b w:val="0"/>
-          <w:bCs w:val="0"/>
-          <w:spacing w:val="1"/>
-          <w:sz w:val="20"/>
-          <w:szCs w:val="20"/>
-          <w:lang w:val="sr-Cyrl-RS"/>
-        </w:rPr>
-      </w:pPr>
-      <w:r>
-        <w:rPr>
-          <w:rFonts w:ascii="Times New Roman" w:hAnsi="Times New Roman" w:cs="Times New Roman"/>
-          <w:b w:val="0"/>
-          <w:bCs w:val="0"/>
-          <w:spacing w:val="1"/>
-          <w:sz w:val="20"/>
-          <w:szCs w:val="20"/>
-          <w:lang w:val="sr-Cyrl-RS"/>
-        </w:rPr>
-        <w:t>Опис продавнице</w:t>
-      </w:r>
-    </w:p>
-    <w:p>
-      <w:pPr>
-        <w:pStyle w:val="Heading3"/>
-        <w:numPr>
-          <w:ilvl w:val="0"/>
-          <w:numId w:val="12"/>
-        </w:numPr>
-        <w:tabs>
-          <w:tab w:val="left" w:pos="1610"/>
-        </w:tabs>
-        <w:spacing w:before="86" w:line="276" w:lineRule="auto"/>
-        <w:rPr>
-          <w:rFonts w:ascii="Times New Roman" w:hAnsi="Times New Roman" w:cs="Times New Roman"/>
-          <w:b w:val="0"/>
-          <w:bCs w:val="0"/>
-          <w:spacing w:val="1"/>
-          <w:sz w:val="20"/>
-          <w:szCs w:val="20"/>
-          <w:lang w:val="sr-Cyrl-RS"/>
-        </w:rPr>
-      </w:pPr>
-      <w:r>
-        <w:rPr>
-          <w:rFonts w:ascii="Times New Roman" w:hAnsi="Times New Roman" w:cs="Times New Roman"/>
-          <w:b w:val="0"/>
-          <w:bCs w:val="0"/>
-          <w:spacing w:val="1"/>
-          <w:sz w:val="20"/>
-          <w:szCs w:val="20"/>
-          <w:lang w:val="sr-Cyrl-RS"/>
-        </w:rPr>
-        <w:t>...</w:t>
+          <w:spacing w:val="1"/>
+          <w:sz w:val="20"/>
+          <w:szCs w:val="20"/>
+          <w:lang w:val="sr-Cyrl-RS"/>
+        </w:rPr>
+        <w:t xml:space="preserve">Достављач има могућност да прегледа све захтеве које му продавница </w:t>
+      </w:r>
+      <w:r>
+        <w:rPr>
+          <w:rFonts w:ascii="Times New Roman" w:hAnsi="Times New Roman" w:cs="Times New Roman"/>
+          <w:b w:val="0"/>
+          <w:spacing w:val="1"/>
+          <w:sz w:val="20"/>
+          <w:szCs w:val="20"/>
+          <w:lang w:val="sr-Cyrl-RS"/>
+        </w:rPr>
+        <w:t xml:space="preserve">задаје за неки датум. </w:t>
       </w:r>
     </w:p>
     <w:p>
@@ -11441,7 +12399,7 @@
         <w:pStyle w:val="Heading3"/>
         <w:numPr>
           <w:ilvl w:val="2"/>
-          <w:numId w:val="4"/>
+          <w:numId w:val="19"/>
         </w:numPr>
         <w:tabs>
           <w:tab w:val="left" w:pos="1610"/>
@@ -11460,7 +12418,7 @@
           <w:spacing w:val="1"/>
           <w:lang w:val="sr-Cyrl-RS"/>
         </w:rPr>
-        <w:t xml:space="preserve">Измена сопствених података </w:t>
+        <w:t>Означавање достављених захтева</w:t>
       </w:r>
     </w:p>
     <w:p>
@@ -11471,536 +12429,29 @@
         </w:tabs>
         <w:spacing w:before="86" w:line="276" w:lineRule="auto"/>
         <w:ind w:left="931" w:firstLine="0"/>
-        <w:jc w:val="both"/>
-        <w:rPr>
-          <w:rFonts w:ascii="Times New Roman" w:hAnsi="Times New Roman" w:cs="Times New Roman"/>
-          <w:b w:val="0"/>
-          <w:bCs w:val="0"/>
-          <w:spacing w:val="1"/>
-          <w:sz w:val="20"/>
-          <w:szCs w:val="20"/>
-        </w:rPr>
-      </w:pPr>
-      <w:r>
-        <w:rPr>
-          <w:rFonts w:ascii="Times New Roman" w:hAnsi="Times New Roman" w:cs="Times New Roman"/>
-          <w:b w:val="0"/>
-          <w:bCs w:val="0"/>
+        <w:rPr>
+          <w:rFonts w:ascii="Times New Roman" w:hAnsi="Times New Roman" w:cs="Times New Roman"/>
+          <w:spacing w:val="1"/>
+        </w:rPr>
+      </w:pPr>
+      <w:r>
+        <w:rPr>
+          <w:rFonts w:ascii="Times New Roman" w:hAnsi="Times New Roman" w:cs="Times New Roman"/>
+          <w:b w:val="0"/>
           <w:spacing w:val="1"/>
           <w:sz w:val="20"/>
           <w:szCs w:val="20"/>
           <w:lang w:val="sr-Cyrl-RS"/>
         </w:rPr>
         <w:tab/>
-      </w:r>
-      <w:r>
-        <w:rPr>
-          <w:rFonts w:ascii="Times New Roman" w:hAnsi="Times New Roman" w:cs="Times New Roman"/>
-          <w:b w:val="0"/>
-          <w:bCs w:val="0"/>
-          <w:spacing w:val="1"/>
-          <w:sz w:val="20"/>
-          <w:szCs w:val="20"/>
-          <w:lang w:val="sr-Cyrl-RS"/>
-        </w:rPr>
-        <w:t xml:space="preserve">Продавница има могућност измене свих података који се уносе при пријави. Могућа је промена лозинке, имена продавнице, итд. </w:t>
-      </w:r>
-    </w:p>
-    <w:p>
-      <w:pPr>
-        <w:pStyle w:val="Heading3"/>
-        <w:numPr>
-          <w:ilvl w:val="2"/>
-          <w:numId w:val="4"/>
-        </w:numPr>
-        <w:tabs>
-          <w:tab w:val="left" w:pos="1610"/>
-        </w:tabs>
-        <w:spacing w:before="86" w:line="276" w:lineRule="auto"/>
-        <w:ind w:left="1608"/>
-        <w:rPr>
-          <w:rFonts w:ascii="Times New Roman" w:hAnsi="Times New Roman" w:cs="Times New Roman"/>
-          <w:spacing w:val="1"/>
-        </w:rPr>
-      </w:pPr>
-      <w:r>
-        <w:rPr>
-          <w:rFonts w:ascii="Times New Roman" w:hAnsi="Times New Roman" w:cs="Times New Roman"/>
-          <w:color w:val="244061"/>
-          <w:spacing w:val="1"/>
-          <w:lang w:val="sr-Cyrl-RS"/>
-        </w:rPr>
-        <w:t xml:space="preserve">Додавање и уклањање производа </w:t>
-      </w:r>
-    </w:p>
-    <w:p>
-      <w:pPr>
-        <w:pStyle w:val="Heading3"/>
-        <w:tabs>
-          <w:tab w:val="left" w:pos="1610"/>
-        </w:tabs>
-        <w:spacing w:before="86" w:line="276" w:lineRule="auto"/>
-        <w:ind w:left="931" w:firstLine="0"/>
-        <w:jc w:val="both"/>
-        <w:rPr>
-          <w:rFonts w:ascii="Times New Roman" w:hAnsi="Times New Roman" w:cs="Times New Roman"/>
-          <w:b w:val="0"/>
-          <w:bCs w:val="0"/>
-          <w:spacing w:val="1"/>
-          <w:sz w:val="20"/>
-          <w:szCs w:val="20"/>
-          <w:lang w:val="sr-Cyrl-RS"/>
-        </w:rPr>
-      </w:pPr>
-      <w:r>
-        <w:rPr>
-          <w:rFonts w:ascii="Times New Roman" w:hAnsi="Times New Roman" w:cs="Times New Roman"/>
-          <w:b w:val="0"/>
-          <w:bCs w:val="0"/>
-          <w:spacing w:val="1"/>
-          <w:sz w:val="20"/>
-          <w:szCs w:val="20"/>
-          <w:lang w:val="sr-Cyrl-RS"/>
-        </w:rPr>
-        <w:lastRenderedPageBreak/>
-        <w:tab/>
-      </w:r>
-      <w:r>
-        <w:rPr>
-          <w:rFonts w:ascii="Times New Roman" w:hAnsi="Times New Roman" w:cs="Times New Roman"/>
-          <w:b w:val="0"/>
-          <w:bCs w:val="0"/>
-          <w:spacing w:val="1"/>
-          <w:sz w:val="20"/>
-          <w:szCs w:val="20"/>
-          <w:lang w:val="sr-Cyrl-RS"/>
-        </w:rPr>
-        <w:t xml:space="preserve">Продавница има могућност да кликом на дугме за додавање дода нови производ. Тада јој се отвара форма у којој може поставити цену производа, слику производа, име, шифру и сличне податке. Кликом на неки производ појављује јој се дугме за уклањање производа  са странице, након чека се ( после одређене потврде) производ брише са странице.  </w:t>
-      </w:r>
-    </w:p>
-    <w:p>
-      <w:pPr>
-        <w:pStyle w:val="Heading3"/>
-        <w:tabs>
-          <w:tab w:val="left" w:pos="1610"/>
-        </w:tabs>
-        <w:spacing w:before="86" w:line="276" w:lineRule="auto"/>
-        <w:ind w:left="931" w:firstLine="0"/>
-        <w:jc w:val="both"/>
-        <w:rPr>
-          <w:rFonts w:ascii="Times New Roman" w:hAnsi="Times New Roman" w:cs="Times New Roman"/>
-          <w:spacing w:val="1"/>
-          <w:sz w:val="20"/>
-          <w:szCs w:val="20"/>
-          <w:lang w:val="sr-Cyrl-RS"/>
-        </w:rPr>
-      </w:pPr>
-    </w:p>
-    <w:p>
-      <w:pPr>
-        <w:pStyle w:val="Heading3"/>
-        <w:numPr>
-          <w:ilvl w:val="2"/>
-          <w:numId w:val="4"/>
-        </w:numPr>
-        <w:tabs>
-          <w:tab w:val="left" w:pos="1610"/>
-        </w:tabs>
-        <w:spacing w:before="86" w:line="276" w:lineRule="auto"/>
-        <w:ind w:left="1608"/>
-        <w:rPr>
-          <w:rFonts w:ascii="Times New Roman" w:hAnsi="Times New Roman" w:cs="Times New Roman"/>
-          <w:spacing w:val="1"/>
-        </w:rPr>
-      </w:pPr>
-      <w:r>
-        <w:rPr>
-          <w:rFonts w:ascii="Times New Roman" w:hAnsi="Times New Roman" w:cs="Times New Roman"/>
-          <w:color w:val="244061"/>
-          <w:spacing w:val="1"/>
-          <w:lang w:val="sr-Cyrl-RS"/>
-        </w:rPr>
-        <w:t xml:space="preserve">Додавање и брисање категорије производа које </w:t>
-      </w:r>
-      <w:r>
-        <w:rPr>
-          <w:rFonts w:ascii="Times New Roman" w:hAnsi="Times New Roman" w:cs="Times New Roman"/>
-          <w:color w:val="244061"/>
-          <w:spacing w:val="1"/>
-          <w:lang w:val="sr-Cyrl-RS"/>
-        </w:rPr>
-        <w:t>пр</w:t>
-      </w:r>
-      <w:r>
-        <w:rPr>
-          <w:rFonts w:ascii="Times New Roman" w:hAnsi="Times New Roman" w:cs="Times New Roman"/>
-          <w:color w:val="244061"/>
-          <w:spacing w:val="1"/>
-          <w:lang w:val="sr-Cyrl-RS"/>
-        </w:rPr>
-        <w:t>одавница нуди</w:t>
-      </w:r>
-    </w:p>
-    <w:p>
-      <w:pPr>
-        <w:pStyle w:val="Heading3"/>
-        <w:tabs>
-          <w:tab w:val="left" w:pos="1610"/>
-        </w:tabs>
-        <w:spacing w:before="86" w:line="276" w:lineRule="auto"/>
-        <w:ind w:left="931" w:firstLine="0"/>
-        <w:jc w:val="both"/>
-        <w:rPr>
-          <w:rFonts w:ascii="Times New Roman" w:hAnsi="Times New Roman" w:cs="Times New Roman"/>
-          <w:b w:val="0"/>
-          <w:bCs w:val="0"/>
-          <w:spacing w:val="1"/>
-          <w:sz w:val="20"/>
-          <w:szCs w:val="20"/>
-          <w:lang w:val="sr-Cyrl-RS"/>
-        </w:rPr>
-      </w:pPr>
-      <w:r>
-        <w:rPr>
-          <w:rFonts w:ascii="Times New Roman" w:hAnsi="Times New Roman" w:cs="Times New Roman"/>
-          <w:b w:val="0"/>
-          <w:bCs w:val="0"/>
-          <w:spacing w:val="1"/>
-          <w:sz w:val="20"/>
-          <w:szCs w:val="20"/>
-          <w:lang w:val="sr-Cyrl-RS"/>
-        </w:rPr>
-        <w:tab/>
-      </w:r>
-      <w:r>
-        <w:rPr>
-          <w:rFonts w:ascii="Times New Roman" w:hAnsi="Times New Roman" w:cs="Times New Roman"/>
-          <w:b w:val="0"/>
-          <w:bCs w:val="0"/>
-          <w:spacing w:val="1"/>
-          <w:sz w:val="20"/>
-          <w:szCs w:val="20"/>
-          <w:lang w:val="sr-Cyrl-RS"/>
-        </w:rPr>
-        <w:t>У</w:t>
-      </w:r>
-      <w:r>
-        <w:rPr>
-          <w:rFonts w:ascii="Times New Roman" w:hAnsi="Times New Roman" w:cs="Times New Roman"/>
-          <w:b w:val="0"/>
-          <w:bCs w:val="0"/>
-          <w:spacing w:val="1"/>
-          <w:sz w:val="20"/>
-          <w:szCs w:val="20"/>
-          <w:lang w:val="sr-Cyrl-RS"/>
+        <w:t>Достављач има право да промени статус неког захтева, али искључиво оних захтева до којих му је продавница одобрила приступ претходном доделом. Достављач може мењати статус захтева у није достављен, у току достава и достављен.</w:t>
+      </w:r>
+      <w:r>
+        <w:rPr>
+          <w:rFonts w:ascii="Times New Roman" w:hAnsi="Times New Roman" w:cs="Times New Roman"/>
+          <w:spacing w:val="1"/>
         </w:rPr>
         <w:t xml:space="preserve"> </w:t>
-      </w:r>
-      <w:r>
-        <w:rPr>
-          <w:rFonts w:ascii="Times New Roman" w:hAnsi="Times New Roman" w:cs="Times New Roman"/>
-          <w:b w:val="0"/>
-          <w:bCs w:val="0"/>
-          <w:spacing w:val="1"/>
-          <w:sz w:val="20"/>
-          <w:szCs w:val="20"/>
-          <w:lang w:val="sr-Cyrl-RS"/>
-        </w:rPr>
-        <w:t xml:space="preserve">сврху квалитетније претраге </w:t>
-      </w:r>
-      <w:r>
-        <w:rPr>
-          <w:rFonts w:ascii="Times New Roman" w:hAnsi="Times New Roman" w:cs="Times New Roman"/>
-          <w:b w:val="0"/>
-          <w:bCs w:val="0"/>
-          <w:spacing w:val="1"/>
-          <w:sz w:val="20"/>
-          <w:szCs w:val="20"/>
-          <w:lang w:val="sr-Cyrl-RS"/>
-        </w:rPr>
-        <w:t>и бољег корисничког искуства продавнице додају ознаке категорије производа које нуде. Категорије су категорије из система, како би се ограничило бесконачно додавањенових категорија у систем и повећала сигурност система ( продавнице не могу означити да продају производе за које систем није намењен).</w:t>
-      </w:r>
-    </w:p>
-    <w:p>
-      <w:pPr>
-        <w:pStyle w:val="Heading3"/>
-        <w:numPr>
-          <w:ilvl w:val="2"/>
-          <w:numId w:val="4"/>
-        </w:numPr>
-        <w:tabs>
-          <w:tab w:val="left" w:pos="1610"/>
-        </w:tabs>
-        <w:spacing w:before="86" w:line="276" w:lineRule="auto"/>
-        <w:ind w:left="1608"/>
-        <w:rPr>
-          <w:rFonts w:ascii="Times New Roman" w:hAnsi="Times New Roman" w:cs="Times New Roman"/>
-          <w:spacing w:val="1"/>
-        </w:rPr>
-      </w:pPr>
-      <w:r>
-        <w:rPr>
-          <w:rFonts w:ascii="Times New Roman" w:hAnsi="Times New Roman" w:cs="Times New Roman"/>
-          <w:color w:val="244061"/>
-          <w:spacing w:val="1"/>
-          <w:lang w:val="sr-Cyrl-RS"/>
-        </w:rPr>
-        <w:t xml:space="preserve">Додатне функционалности </w:t>
-      </w:r>
-    </w:p>
-    <w:p>
-      <w:pPr>
-        <w:pStyle w:val="Heading3"/>
-        <w:tabs>
-          <w:tab w:val="left" w:pos="1610"/>
-        </w:tabs>
-        <w:spacing w:before="86" w:line="276" w:lineRule="auto"/>
-        <w:ind w:left="932" w:firstLine="0"/>
-        <w:rPr>
-          <w:rFonts w:ascii="Times New Roman" w:hAnsi="Times New Roman" w:cs="Times New Roman"/>
-          <w:spacing w:val="1"/>
-        </w:rPr>
-      </w:pPr>
-      <w:r>
-        <w:rPr>
-          <w:rFonts w:ascii="Times New Roman" w:hAnsi="Times New Roman" w:cs="Times New Roman"/>
-          <w:color w:val="244061"/>
-          <w:spacing w:val="1"/>
-          <w:lang w:val="sr-Cyrl-RS"/>
-        </w:rPr>
-        <w:tab/>
-        <w:t>5.6.5.1.</w:t>
-      </w:r>
-      <w:r>
-        <w:rPr>
-          <w:rFonts w:ascii="Times New Roman" w:hAnsi="Times New Roman" w:cs="Times New Roman"/>
-          <w:color w:val="244061"/>
-          <w:spacing w:val="1"/>
-          <w:lang w:val="sr-Cyrl-RS"/>
-        </w:rPr>
-        <w:t xml:space="preserve"> </w:t>
-      </w:r>
-      <w:r>
-        <w:rPr>
-          <w:rFonts w:ascii="Times New Roman" w:hAnsi="Times New Roman" w:cs="Times New Roman"/>
-          <w:color w:val="244061"/>
-          <w:spacing w:val="1"/>
-          <w:lang w:val="sr-Cyrl-RS"/>
-        </w:rPr>
-        <w:t>Регистровање и дерегистровање достављача</w:t>
-      </w:r>
-    </w:p>
-    <w:p>
-      <w:pPr>
-        <w:pStyle w:val="Heading3"/>
-        <w:tabs>
-          <w:tab w:val="left" w:pos="1610"/>
-        </w:tabs>
-        <w:spacing w:before="86" w:line="276" w:lineRule="auto"/>
-        <w:ind w:left="1608" w:firstLine="0"/>
-        <w:jc w:val="both"/>
-        <w:rPr>
-          <w:rFonts w:ascii="Times New Roman" w:hAnsi="Times New Roman" w:cs="Times New Roman"/>
-          <w:spacing w:val="1"/>
-        </w:rPr>
-      </w:pPr>
-      <w:r>
-        <w:rPr>
-          <w:rFonts w:ascii="Times New Roman" w:hAnsi="Times New Roman" w:cs="Times New Roman"/>
-          <w:b w:val="0"/>
-          <w:spacing w:val="1"/>
-          <w:sz w:val="20"/>
-          <w:szCs w:val="20"/>
-          <w:lang w:val="sr-Cyrl-RS"/>
-        </w:rPr>
-        <w:tab/>
-      </w:r>
-      <w:r>
-        <w:rPr>
-          <w:rFonts w:ascii="Times New Roman" w:hAnsi="Times New Roman" w:cs="Times New Roman"/>
-          <w:b w:val="0"/>
-          <w:spacing w:val="1"/>
-          <w:sz w:val="20"/>
-          <w:szCs w:val="20"/>
-          <w:lang w:val="sr-Cyrl-RS"/>
-        </w:rPr>
-        <w:tab/>
-      </w:r>
-      <w:r>
-        <w:rPr>
-          <w:rFonts w:ascii="Times New Roman" w:hAnsi="Times New Roman" w:cs="Times New Roman"/>
-          <w:b w:val="0"/>
-          <w:spacing w:val="1"/>
-          <w:sz w:val="20"/>
-          <w:szCs w:val="20"/>
-          <w:lang w:val="sr-Cyrl-RS"/>
-        </w:rPr>
-        <w:t>Продавница има могућност да региструје и дерегиструје своје достављаче. Комуникација функционише тако што продавница шаље захтев неком достављачу који он прихвата или одбија.</w:t>
-      </w:r>
-      <w:r>
-        <w:rPr>
-          <w:rFonts w:ascii="Times New Roman" w:hAnsi="Times New Roman" w:cs="Times New Roman"/>
-          <w:spacing w:val="1"/>
-        </w:rPr>
-        <w:t xml:space="preserve"> </w:t>
-      </w:r>
-    </w:p>
-    <w:p>
-      <w:pPr>
-        <w:pStyle w:val="Heading3"/>
-        <w:tabs>
-          <w:tab w:val="left" w:pos="1610"/>
-        </w:tabs>
-        <w:spacing w:before="86" w:line="276" w:lineRule="auto"/>
-        <w:ind w:left="932" w:firstLine="0"/>
-        <w:rPr>
-          <w:rFonts w:ascii="Times New Roman" w:hAnsi="Times New Roman" w:cs="Times New Roman"/>
-          <w:color w:val="244061"/>
-          <w:spacing w:val="1"/>
-          <w:lang w:val="sr-Cyrl-RS"/>
-        </w:rPr>
-      </w:pPr>
-      <w:r>
-        <w:rPr>
-          <w:rFonts w:ascii="Times New Roman" w:hAnsi="Times New Roman" w:cs="Times New Roman"/>
-          <w:color w:val="244061"/>
-          <w:spacing w:val="1"/>
-          <w:lang w:val="sr-Cyrl-RS"/>
-        </w:rPr>
-        <w:tab/>
-        <w:t xml:space="preserve">5.6.5.2. </w:t>
-      </w:r>
-      <w:r>
-        <w:rPr>
-          <w:rFonts w:ascii="Times New Roman" w:hAnsi="Times New Roman" w:cs="Times New Roman"/>
-          <w:color w:val="244061"/>
-          <w:spacing w:val="1"/>
-          <w:lang w:val="sr-Cyrl-RS"/>
-        </w:rPr>
-        <w:t>Додела захтева за доставу неком достављачу</w:t>
-      </w:r>
-      <w:r>
-        <w:rPr>
-          <w:rFonts w:ascii="Times New Roman" w:hAnsi="Times New Roman" w:cs="Times New Roman"/>
-          <w:color w:val="244061"/>
-          <w:spacing w:val="1"/>
-          <w:lang w:val="sr-Cyrl-RS"/>
-        </w:rPr>
-        <w:tab/>
-      </w:r>
-    </w:p>
-    <w:p>
-      <w:pPr>
-        <w:pStyle w:val="Heading3"/>
-        <w:tabs>
-          <w:tab w:val="left" w:pos="1610"/>
-        </w:tabs>
-        <w:spacing w:before="86" w:line="276" w:lineRule="auto"/>
-        <w:ind w:left="1610" w:firstLine="0"/>
-        <w:rPr>
-          <w:rFonts w:ascii="Times New Roman" w:hAnsi="Times New Roman" w:cs="Times New Roman"/>
-          <w:b w:val="0"/>
-          <w:spacing w:val="1"/>
-          <w:sz w:val="20"/>
-          <w:szCs w:val="20"/>
-          <w:lang w:val="sr-Cyrl-RS"/>
-        </w:rPr>
-      </w:pPr>
-      <w:r>
-        <w:rPr>
-          <w:rFonts w:ascii="Times New Roman" w:hAnsi="Times New Roman" w:cs="Times New Roman"/>
-          <w:color w:val="244061"/>
-          <w:spacing w:val="1"/>
-          <w:lang w:val="sr-Cyrl-RS"/>
-        </w:rPr>
-        <w:tab/>
-      </w:r>
-      <w:r>
-        <w:rPr>
-          <w:rFonts w:ascii="Times New Roman" w:hAnsi="Times New Roman" w:cs="Times New Roman"/>
-          <w:b w:val="0"/>
-          <w:spacing w:val="1"/>
-          <w:sz w:val="20"/>
-          <w:szCs w:val="20"/>
-          <w:lang w:val="sr-Cyrl-RS"/>
-        </w:rPr>
-        <w:t xml:space="preserve">Продавница може захтеве за доставу доделити својим достављачима који касније имају приступ тим захтевима и могу им променити статус ( достављен, у току достава, није достављен) </w:t>
-      </w:r>
-    </w:p>
-    <w:p>
-      <w:pPr>
-        <w:pStyle w:val="Heading3"/>
-        <w:tabs>
-          <w:tab w:val="left" w:pos="1610"/>
-        </w:tabs>
-        <w:spacing w:before="86" w:line="276" w:lineRule="auto"/>
-        <w:ind w:left="1608" w:firstLine="0"/>
-        <w:rPr>
-          <w:rFonts w:ascii="Times New Roman" w:hAnsi="Times New Roman" w:cs="Times New Roman"/>
-          <w:spacing w:val="1"/>
-        </w:rPr>
-      </w:pPr>
-    </w:p>
-    <w:p>
-      <w:pPr>
-        <w:pStyle w:val="Heading2"/>
-        <w:numPr>
-          <w:ilvl w:val="1"/>
-          <w:numId w:val="7"/>
-        </w:numPr>
-        <w:tabs>
-          <w:tab w:val="left" w:pos="1055"/>
-        </w:tabs>
-        <w:spacing w:before="86" w:line="276" w:lineRule="auto"/>
-        <w:ind w:hanging="534"/>
-        <w:jc w:val="both"/>
-        <w:rPr>
-          <w:rFonts w:ascii="Times New Roman" w:hAnsi="Times New Roman" w:cs="Times New Roman"/>
-          <w:spacing w:val="1"/>
-          <w:lang w:val="sr-Cyrl-RS"/>
-        </w:rPr>
-      </w:pPr>
-      <w:r>
-        <w:rPr>
-          <w:rFonts w:ascii="Times New Roman" w:hAnsi="Times New Roman" w:cs="Times New Roman"/>
-          <w:color w:val="244061"/>
-          <w:spacing w:val="1"/>
-          <w:lang w:val="sr-Cyrl-RS"/>
-        </w:rPr>
-        <w:t>Функционалности достављача</w:t>
-      </w:r>
-    </w:p>
-    <w:p>
-      <w:pPr>
-        <w:pStyle w:val="Heading2"/>
-        <w:tabs>
-          <w:tab w:val="left" w:pos="1055"/>
-        </w:tabs>
-        <w:spacing w:before="86" w:line="276" w:lineRule="auto"/>
-        <w:ind w:left="520" w:firstLine="0"/>
-        <w:jc w:val="both"/>
-        <w:rPr>
-          <w:rFonts w:ascii="Times New Roman" w:hAnsi="Times New Roman" w:cs="Times New Roman"/>
-          <w:b w:val="0"/>
-          <w:bCs w:val="0"/>
-          <w:spacing w:val="1"/>
-          <w:sz w:val="20"/>
-          <w:szCs w:val="20"/>
-          <w:lang w:val="sr-Cyrl-RS"/>
-        </w:rPr>
-      </w:pPr>
-      <w:r>
-        <w:rPr>
-          <w:rFonts w:ascii="Times New Roman" w:hAnsi="Times New Roman" w:cs="Times New Roman"/>
-          <w:b w:val="0"/>
-          <w:bCs w:val="0"/>
-          <w:spacing w:val="1"/>
-          <w:sz w:val="20"/>
-          <w:szCs w:val="20"/>
-          <w:lang w:val="sr-Cyrl-RS"/>
-        </w:rPr>
-        <w:tab/>
-        <w:t xml:space="preserve">Достављач је корисник система који је запослен у једној или више продавница. Свака од продавница му за одређене датуме распоређује захтеве које треба да обради тог дана. Овај корисник система ће бити имплементиран у каснијим проширењима система. </w:t>
       </w:r>
     </w:p>
     <w:p>
@@ -12008,7 +12459,7 @@
         <w:pStyle w:val="ListParagraph"/>
         <w:numPr>
           <w:ilvl w:val="1"/>
-          <w:numId w:val="4"/>
+          <w:numId w:val="19"/>
         </w:numPr>
         <w:tabs>
           <w:tab w:val="left" w:pos="1610"/>
@@ -12028,167 +12479,6 @@
     </w:p>
     <w:p>
       <w:pPr>
-        <w:pStyle w:val="Heading3"/>
-        <w:numPr>
-          <w:ilvl w:val="2"/>
-          <w:numId w:val="4"/>
-        </w:numPr>
-        <w:tabs>
-          <w:tab w:val="left" w:pos="1610"/>
-        </w:tabs>
-        <w:spacing w:before="86" w:line="276" w:lineRule="auto"/>
-        <w:ind w:left="1608"/>
-        <w:rPr>
-          <w:rFonts w:ascii="Times New Roman" w:hAnsi="Times New Roman" w:cs="Times New Roman"/>
-          <w:spacing w:val="1"/>
-        </w:rPr>
-      </w:pPr>
-      <w:r>
-        <w:rPr>
-          <w:rFonts w:ascii="Times New Roman" w:hAnsi="Times New Roman" w:cs="Times New Roman"/>
-          <w:color w:val="244061"/>
-          <w:spacing w:val="1"/>
-          <w:lang w:val="sr-Cyrl-RS"/>
-        </w:rPr>
-        <w:t>Преглед захтева</w:t>
-      </w:r>
-    </w:p>
-    <w:p>
-      <w:pPr>
-        <w:pStyle w:val="Heading3"/>
-        <w:tabs>
-          <w:tab w:val="left" w:pos="1610"/>
-        </w:tabs>
-        <w:spacing w:before="86" w:line="276" w:lineRule="auto"/>
-        <w:ind w:left="931" w:firstLine="0"/>
-        <w:jc w:val="both"/>
-        <w:rPr>
-          <w:rFonts w:ascii="Times New Roman" w:hAnsi="Times New Roman" w:cs="Times New Roman"/>
-          <w:b w:val="0"/>
-          <w:spacing w:val="1"/>
-          <w:sz w:val="20"/>
-          <w:szCs w:val="20"/>
-        </w:rPr>
-      </w:pPr>
-      <w:r>
-        <w:rPr>
-          <w:rFonts w:ascii="Times New Roman" w:hAnsi="Times New Roman" w:cs="Times New Roman"/>
-          <w:b w:val="0"/>
-          <w:spacing w:val="1"/>
-          <w:sz w:val="20"/>
-          <w:szCs w:val="20"/>
-          <w:lang w:val="sr-Cyrl-RS"/>
-        </w:rPr>
-        <w:tab/>
-      </w:r>
-      <w:r>
-        <w:rPr>
-          <w:rFonts w:ascii="Times New Roman" w:hAnsi="Times New Roman" w:cs="Times New Roman"/>
-          <w:b w:val="0"/>
-          <w:spacing w:val="1"/>
-          <w:sz w:val="20"/>
-          <w:szCs w:val="20"/>
-          <w:lang w:val="sr-Cyrl-RS"/>
-        </w:rPr>
-        <w:t xml:space="preserve">Достављач има могућност да прегледа све захтеве које му продавница </w:t>
-      </w:r>
-      <w:r>
-        <w:rPr>
-          <w:rFonts w:ascii="Times New Roman" w:hAnsi="Times New Roman" w:cs="Times New Roman"/>
-          <w:b w:val="0"/>
-          <w:spacing w:val="1"/>
-          <w:sz w:val="20"/>
-          <w:szCs w:val="20"/>
-          <w:lang w:val="sr-Cyrl-RS"/>
-        </w:rPr>
-        <w:t xml:space="preserve">задаје за неки датум. </w:t>
-      </w:r>
-    </w:p>
-    <w:p>
-      <w:pPr>
-        <w:pStyle w:val="Heading3"/>
-        <w:numPr>
-          <w:ilvl w:val="2"/>
-          <w:numId w:val="4"/>
-        </w:numPr>
-        <w:tabs>
-          <w:tab w:val="left" w:pos="1610"/>
-        </w:tabs>
-        <w:spacing w:before="86" w:line="276" w:lineRule="auto"/>
-        <w:ind w:left="1608"/>
-        <w:rPr>
-          <w:rFonts w:ascii="Times New Roman" w:hAnsi="Times New Roman" w:cs="Times New Roman"/>
-          <w:spacing w:val="1"/>
-        </w:rPr>
-      </w:pPr>
-      <w:r>
-        <w:rPr>
-          <w:rFonts w:ascii="Times New Roman" w:hAnsi="Times New Roman" w:cs="Times New Roman"/>
-          <w:color w:val="244061"/>
-          <w:spacing w:val="1"/>
-          <w:lang w:val="sr-Cyrl-RS"/>
-        </w:rPr>
-        <w:t>Означавање достављених захтева</w:t>
-      </w:r>
-    </w:p>
-    <w:p>
-      <w:pPr>
-        <w:pStyle w:val="Heading3"/>
-        <w:tabs>
-          <w:tab w:val="left" w:pos="1610"/>
-        </w:tabs>
-        <w:spacing w:before="86" w:line="276" w:lineRule="auto"/>
-        <w:ind w:left="931" w:firstLine="0"/>
-        <w:rPr>
-          <w:rFonts w:ascii="Times New Roman" w:hAnsi="Times New Roman" w:cs="Times New Roman"/>
-          <w:spacing w:val="1"/>
-        </w:rPr>
-      </w:pPr>
-      <w:r>
-        <w:rPr>
-          <w:rFonts w:ascii="Times New Roman" w:hAnsi="Times New Roman" w:cs="Times New Roman"/>
-          <w:b w:val="0"/>
-          <w:spacing w:val="1"/>
-          <w:sz w:val="20"/>
-          <w:szCs w:val="20"/>
-          <w:lang w:val="sr-Cyrl-RS"/>
-        </w:rPr>
-        <w:tab/>
-        <w:t>Достављач има право да промени статус неког захтева, али искључиво оних захтева до којих му је продавница одобрила приступ претходном доделом. Достављач може мењати статус захтева у није достављен, у току достава и достављен.</w:t>
-      </w:r>
-      <w:r>
-        <w:rPr>
-          <w:rFonts w:ascii="Times New Roman" w:hAnsi="Times New Roman" w:cs="Times New Roman"/>
-          <w:spacing w:val="1"/>
-        </w:rPr>
-        <w:t xml:space="preserve"> </w:t>
-      </w:r>
-    </w:p>
-    <w:p>
-      <w:pPr>
-        <w:pStyle w:val="ListParagraph"/>
-        <w:numPr>
-          <w:ilvl w:val="1"/>
-          <w:numId w:val="4"/>
-        </w:numPr>
-        <w:tabs>
-          <w:tab w:val="left" w:pos="1610"/>
-        </w:tabs>
-        <w:spacing w:before="86" w:line="276" w:lineRule="auto"/>
-        <w:outlineLvl w:val="2"/>
-        <w:rPr>
-          <w:rFonts w:ascii="Times New Roman" w:eastAsia="Georgia" w:hAnsi="Times New Roman" w:cs="Times New Roman"/>
-          <w:b/>
-          <w:bCs/>
-          <w:vanish/>
-          <w:color w:val="244061"/>
-          <w:spacing w:val="1"/>
-          <w:lang w:val="sr-Cyrl-RS"/>
-        </w:rPr>
-      </w:pPr>
-    </w:p>
-    <w:p>
-      <w:pPr>
         <w:pStyle w:val="ListParagraph"/>
         <w:tabs>
           <w:tab w:val="left" w:pos="1610"/>
@@ -12226,6 +12516,7 @@
           <w:color w:val="244061"/>
           <w:spacing w:val="1"/>
         </w:rPr>
+        <w:lastRenderedPageBreak/>
         <w:t>Претпоставке и ограничења</w:t>
       </w:r>
     </w:p>
@@ -13213,6 +13504,7 @@
           <w:spacing w:val="1"/>
           <w:lang w:val="sr-Cyrl-RS"/>
         </w:rPr>
+        <w:lastRenderedPageBreak/>
         <w:t xml:space="preserve">Могућност оптимизовања пута у односу на захтеве које има достављач </w:t>
       </w:r>
     </w:p>
@@ -13450,7 +13742,7 @@
             </wp:anchor>
           </w:drawing>
         </mc:Choice>
-        <mc:Fallback xmlns:a="http://schemas.openxmlformats.org/drawingml/2006/main" xmlns:a14="http://schemas.microsoft.com/office/drawing/2010/main">
+        <mc:Fallback xmlns:a14="http://schemas.microsoft.com/office/drawing/2010/main" xmlns:a="http://schemas.openxmlformats.org/drawingml/2006/main">
           <w:pict w14:anchorId="283080E2">
             <v:rect id="Rectangle 5" style="position:absolute;margin-left:88.6pt;margin-top:766.85pt;width:191.05pt;height:.5pt;z-index:-15993344;visibility:visible;mso-wrap-style:square;mso-width-percent:0;mso-height-percent:0;mso-wrap-distance-left:9pt;mso-wrap-distance-top:0;mso-wrap-distance-right:9pt;mso-wrap-distance-bottom:0;mso-position-horizontal:absolute;mso-position-horizontal-relative:page;mso-position-vertical:absolute;mso-position-vertical-relative:page;mso-width-percent:0;mso-height-percent:0;mso-width-relative:page;mso-height-relative:page;v-text-anchor:top" o:spid="_x0000_s1026" fillcolor="#4f82bd" stroked="f" w14:anchorId="0D20A384" o:gfxdata="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">
               <w10:wrap anchorx="page" anchory="page"/>
@@ -13529,7 +13821,7 @@
             </wp:anchor>
           </w:drawing>
         </mc:Choice>
-        <mc:Fallback xmlns:a="http://schemas.openxmlformats.org/drawingml/2006/main" xmlns:a14="http://schemas.microsoft.com/office/drawing/2010/main">
+        <mc:Fallback xmlns:a14="http://schemas.microsoft.com/office/drawing/2010/main" xmlns:a="http://schemas.openxmlformats.org/drawingml/2006/main">
           <w:pict w14:anchorId="27397571">
             <v:rect id="Rectangle 4" style="position:absolute;margin-left:332.4pt;margin-top:766.85pt;width:191.1pt;height:.5pt;z-index:-15992832;visibility:visible;mso-wrap-style:square;mso-width-percent:0;mso-height-percent:0;mso-wrap-distance-left:9pt;mso-wrap-distance-top:0;mso-wrap-distance-right:9pt;mso-wrap-distance-bottom:0;mso-position-horizontal:absolute;mso-position-horizontal-relative:page;mso-position-vertical:absolute;mso-position-vertical-relative:page;mso-width-percent:0;mso-height-percent:0;mso-width-relative:page;mso-height-relative:page;v-text-anchor:top" o:spid="_x0000_s1026" fillcolor="#4f82bd" stroked="f" w14:anchorId="68B15246" o:gfxdata="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">
               <w10:wrap anchorx="page" anchory="page"/>
@@ -13821,6 +14113,123 @@
 <file path=word/numbering.xml><?xml version="1.0" encoding="utf-8"?>
 <w:numbering xmlns:wpc="http://schemas.microsoft.com/office/word/2010/wordprocessingCanvas" xmlns:cx="http://schemas.microsoft.com/office/drawing/2014/chartex" xmlns:cx1="http://schemas.microsoft.com/office/drawing/2015/9/8/chartex" xmlns:cx2="http://schemas.microsoft.com/office/drawing/2015/10/21/chartex" xmlns:cx3="http://schemas.microsoft.com/office/drawing/2016/5/9/chartex" xmlns:cx4="http://schemas.microsoft.com/office/drawing/2016/5/10/chartex" xmlns:cx5="http://schemas.microsoft.com/office/drawing/2016/5/11/chartex" xmlns:cx6="http://schemas.microsoft.com/office/drawing/2016/5/12/chartex" xmlns:cx7="http://schemas.microsoft.com/office/drawing/2016/5/13/chartex" xmlns:cx8="http://schemas.microsoft.com/office/drawing/2016/5/14/chartex" xmlns:mc="http://schemas.openxmlformats.org/markup-compatibility/2006" xmlns:aink="http://schemas.microsoft.com/office/drawing/2016/ink" xmlns:am3d="http://schemas.microsoft.com/office/drawing/2017/model3d" xmlns:o="urn:schemas-microsoft-com:office:office" xmlns:r="http://schemas.openxmlformats.org/officeDocument/2006/relationships" xmlns:m="http://schemas.openxmlformats.org/officeDocument/2006/math" xmlns:v="urn:schemas-microsoft-com:vml" xmlns:wp14="http://schemas.microsoft.com/office/word/2010/wordprocessingDrawing" xmlns:wp="http://schemas.openxmlformats.org/drawingml/2006/wordprocessingDrawing" xmlns:w10="urn:schemas-microsoft-com:office:word" xmlns:w="http://schemas.openxmlformats.org/wordprocessingml/2006/main" xmlns:w14="http://schemas.microsoft.com/office/word/2010/wordml" xmlns:w15="http://schemas.microsoft.com/office/word/2012/wordml" xmlns:w16cid="http://schemas.microsoft.com/office/word/2016/wordml/cid" xmlns:w16se="http://schemas.microsoft.com/office/word/2015/wordml/symex" xmlns:wpg="http://schemas.microsoft.com/office/word/2010/wordprocessingGroup" xmlns:wpi="http://schemas.microsoft.com/office/word/2010/wordprocessingInk" xmlns:wne="http://schemas.microsoft.com/office/word/2006/wordml" xmlns:wps="http://schemas.microsoft.com/office/word/2010/wordprocessingShape" mc:Ignorable="w14 w15 w16se w16cid wp14">
   <w:abstractNum w:abstractNumId="0" w15:restartNumberingAfterBreak="0">
+    <w:nsid w:val="001133A6"/>
+    <w:multiLevelType w:val="multilevel"/>
+    <w:tmpl w:val="44E80EDA"/>
+    <w:lvl w:ilvl="0">
+      <w:start w:val="5"/>
+      <w:numFmt w:val="decimal"/>
+      <w:lvlText w:val="%1"/>
+      <w:lvlJc w:val="left"/>
+      <w:pPr>
+        <w:ind w:left="1609" w:hanging="677"/>
+      </w:pPr>
+      <w:rPr>
+        <w:rFonts w:hint="default"/>
+      </w:rPr>
+    </w:lvl>
+    <w:lvl w:ilvl="1">
+      <w:start w:val="4"/>
+      <w:numFmt w:val="decimal"/>
+      <w:lvlText w:val="%1.%2"/>
+      <w:lvlJc w:val="left"/>
+      <w:pPr>
+        <w:ind w:left="1609" w:hanging="677"/>
+      </w:pPr>
+      <w:rPr>
+        <w:rFonts w:hint="default"/>
+      </w:rPr>
+    </w:lvl>
+    <w:lvl w:ilvl="2">
+      <w:start w:val="3"/>
+      <w:numFmt w:val="decimal"/>
+      <w:lvlText w:val="%1.%2.%3."/>
+      <w:lvlJc w:val="left"/>
+      <w:pPr>
+        <w:ind w:left="1609" w:hanging="677"/>
+      </w:pPr>
+      <w:rPr>
+        <w:rFonts w:ascii="Times New Roman" w:eastAsia="Times New Roman" w:hAnsi="Times New Roman" w:cs="Times New Roman" w:hint="default"/>
+        <w:b/>
+        <w:bCs/>
+        <w:color w:val="244061"/>
+        <w:spacing w:val="-1"/>
+        <w:w w:val="112"/>
+        <w:sz w:val="22"/>
+        <w:szCs w:val="22"/>
+      </w:rPr>
+    </w:lvl>
+    <w:lvl w:ilvl="3">
+      <w:numFmt w:val="bullet"/>
+      <w:lvlText w:val=""/>
+      <w:lvlJc w:val="left"/>
+      <w:pPr>
+        <w:ind w:left="1748" w:hanging="128"/>
+      </w:pPr>
+      <w:rPr>
+        <w:rFonts w:ascii="Symbol" w:eastAsia="Symbol" w:hAnsi="Symbol" w:cs="Symbol" w:hint="default"/>
+        <w:w w:val="103"/>
+        <w:sz w:val="20"/>
+        <w:szCs w:val="20"/>
+      </w:rPr>
+    </w:lvl>
+    <w:lvl w:ilvl="4">
+      <w:numFmt w:val="bullet"/>
+      <w:lvlText w:val="•"/>
+      <w:lvlJc w:val="left"/>
+      <w:pPr>
+        <w:ind w:left="4426" w:hanging="128"/>
+      </w:pPr>
+      <w:rPr>
+        <w:rFonts w:hint="default"/>
+      </w:rPr>
+    </w:lvl>
+    <w:lvl w:ilvl="5">
+      <w:numFmt w:val="bullet"/>
+      <w:lvlText w:val="•"/>
+      <w:lvlJc w:val="left"/>
+      <w:pPr>
+        <w:ind w:left="5322" w:hanging="128"/>
+      </w:pPr>
+      <w:rPr>
+        <w:rFonts w:hint="default"/>
+      </w:rPr>
+    </w:lvl>
+    <w:lvl w:ilvl="6">
+      <w:numFmt w:val="bullet"/>
+      <w:lvlText w:val="•"/>
+      <w:lvlJc w:val="left"/>
+      <w:pPr>
+        <w:ind w:left="6217" w:hanging="128"/>
+      </w:pPr>
+      <w:rPr>
+        <w:rFonts w:hint="default"/>
+      </w:rPr>
+    </w:lvl>
+    <w:lvl w:ilvl="7">
+      <w:numFmt w:val="bullet"/>
+      <w:lvlText w:val="•"/>
+      <w:lvlJc w:val="left"/>
+      <w:pPr>
+        <w:ind w:left="7113" w:hanging="128"/>
+      </w:pPr>
+      <w:rPr>
+        <w:rFonts w:hint="default"/>
+      </w:rPr>
+    </w:lvl>
+    <w:lvl w:ilvl="8">
+      <w:numFmt w:val="bullet"/>
+      <w:lvlText w:val="•"/>
+      <w:lvlJc w:val="left"/>
+      <w:pPr>
+        <w:ind w:left="8008" w:hanging="128"/>
+      </w:pPr>
+      <w:rPr>
+        <w:rFonts w:hint="default"/>
+      </w:rPr>
+    </w:lvl>
+  </w:abstractNum>
+  <w:abstractNum w:abstractNumId="1" w15:restartNumberingAfterBreak="0">
     <w:nsid w:val="04636915"/>
     <w:multiLevelType w:val="hybridMultilevel"/>
     <w:tmpl w:val="499AF64E"/>
@@ -13933,7 +14342,7 @@
       </w:rPr>
     </w:lvl>
   </w:abstractNum>
-  <w:abstractNum w:abstractNumId="1" w15:restartNumberingAfterBreak="0">
+  <w:abstractNum w:abstractNumId="2" w15:restartNumberingAfterBreak="0">
     <w:nsid w:val="087473F6"/>
     <w:multiLevelType w:val="multilevel"/>
     <w:tmpl w:val="D8F00782"/>
@@ -14056,7 +14465,7 @@
       </w:rPr>
     </w:lvl>
   </w:abstractNum>
-  <w:abstractNum w:abstractNumId="2" w15:restartNumberingAfterBreak="0">
+  <w:abstractNum w:abstractNumId="3" w15:restartNumberingAfterBreak="0">
     <w:nsid w:val="0BC54864"/>
     <w:multiLevelType w:val="hybridMultilevel"/>
     <w:tmpl w:val="AB5085AC"/>
@@ -14169,7 +14578,7 @@
       </w:rPr>
     </w:lvl>
   </w:abstractNum>
-  <w:abstractNum w:abstractNumId="3" w15:restartNumberingAfterBreak="0">
+  <w:abstractNum w:abstractNumId="4" w15:restartNumberingAfterBreak="0">
     <w:nsid w:val="1EDC19CE"/>
     <w:multiLevelType w:val="hybridMultilevel"/>
     <w:tmpl w:val="75301AD8"/>
@@ -14285,7 +14694,7 @@
       </w:rPr>
     </w:lvl>
   </w:abstractNum>
-  <w:abstractNum w:abstractNumId="4" w15:restartNumberingAfterBreak="0">
+  <w:abstractNum w:abstractNumId="5" w15:restartNumberingAfterBreak="0">
     <w:nsid w:val="2A0D7D1B"/>
     <w:multiLevelType w:val="hybridMultilevel"/>
     <w:tmpl w:val="B55AEC52"/>
@@ -14398,7 +14807,7 @@
       </w:rPr>
     </w:lvl>
   </w:abstractNum>
-  <w:abstractNum w:abstractNumId="5" w15:restartNumberingAfterBreak="0">
+  <w:abstractNum w:abstractNumId="6" w15:restartNumberingAfterBreak="0">
     <w:nsid w:val="2B0213B3"/>
     <w:multiLevelType w:val="hybridMultilevel"/>
     <w:tmpl w:val="74A66538"/>
@@ -14511,7 +14920,7 @@
       </w:rPr>
     </w:lvl>
   </w:abstractNum>
-  <w:abstractNum w:abstractNumId="6" w15:restartNumberingAfterBreak="0">
+  <w:abstractNum w:abstractNumId="7" w15:restartNumberingAfterBreak="0">
     <w:nsid w:val="2D920709"/>
     <w:multiLevelType w:val="multilevel"/>
     <w:tmpl w:val="739206F4"/>
@@ -14641,7 +15050,7 @@
       </w:rPr>
     </w:lvl>
   </w:abstractNum>
-  <w:abstractNum w:abstractNumId="7" w15:restartNumberingAfterBreak="0">
+  <w:abstractNum w:abstractNumId="8" w15:restartNumberingAfterBreak="0">
     <w:nsid w:val="2DA55F81"/>
     <w:multiLevelType w:val="hybridMultilevel"/>
     <w:tmpl w:val="3FFE6A1C"/>
@@ -14754,7 +15163,7 @@
       </w:rPr>
     </w:lvl>
   </w:abstractNum>
-  <w:abstractNum w:abstractNumId="8" w15:restartNumberingAfterBreak="0">
+  <w:abstractNum w:abstractNumId="9" w15:restartNumberingAfterBreak="0">
     <w:nsid w:val="2F051D18"/>
     <w:multiLevelType w:val="multilevel"/>
     <w:tmpl w:val="290C313C"/>
@@ -14880,7 +15289,7 @@
       </w:rPr>
     </w:lvl>
   </w:abstractNum>
-  <w:abstractNum w:abstractNumId="9" w15:restartNumberingAfterBreak="0">
+  <w:abstractNum w:abstractNumId="10" w15:restartNumberingAfterBreak="0">
     <w:nsid w:val="35204CD1"/>
     <w:multiLevelType w:val="multilevel"/>
     <w:tmpl w:val="D4765B7C"/>
@@ -14970,7 +15379,7 @@
       </w:pPr>
     </w:lvl>
   </w:abstractNum>
-  <w:abstractNum w:abstractNumId="10" w15:restartNumberingAfterBreak="0">
+  <w:abstractNum w:abstractNumId="11" w15:restartNumberingAfterBreak="0">
     <w:nsid w:val="399B260B"/>
     <w:multiLevelType w:val="hybridMultilevel"/>
     <w:tmpl w:val="75F6D828"/>
@@ -15083,7 +15492,7 @@
       </w:rPr>
     </w:lvl>
   </w:abstractNum>
-  <w:abstractNum w:abstractNumId="11" w15:restartNumberingAfterBreak="0">
+  <w:abstractNum w:abstractNumId="12" w15:restartNumberingAfterBreak="0">
     <w:nsid w:val="43A14C46"/>
     <w:multiLevelType w:val="hybridMultilevel"/>
     <w:tmpl w:val="35125D1A"/>
@@ -15169,7 +15578,7 @@
       </w:pPr>
     </w:lvl>
   </w:abstractNum>
-  <w:abstractNum w:abstractNumId="12" w15:restartNumberingAfterBreak="0">
+  <w:abstractNum w:abstractNumId="13" w15:restartNumberingAfterBreak="0">
     <w:nsid w:val="441640B3"/>
     <w:multiLevelType w:val="multilevel"/>
     <w:tmpl w:val="33E2D60C"/>
@@ -15295,7 +15704,7 @@
       </w:rPr>
     </w:lvl>
   </w:abstractNum>
-  <w:abstractNum w:abstractNumId="13" w15:restartNumberingAfterBreak="0">
+  <w:abstractNum w:abstractNumId="14" w15:restartNumberingAfterBreak="0">
     <w:nsid w:val="4AF85D29"/>
     <w:multiLevelType w:val="hybridMultilevel"/>
     <w:tmpl w:val="644E6636"/>
@@ -15408,7 +15817,7 @@
       </w:rPr>
     </w:lvl>
   </w:abstractNum>
-  <w:abstractNum w:abstractNumId="14" w15:restartNumberingAfterBreak="0">
+  <w:abstractNum w:abstractNumId="15" w15:restartNumberingAfterBreak="0">
     <w:nsid w:val="5E397C63"/>
     <w:multiLevelType w:val="multilevel"/>
     <w:tmpl w:val="0409001F"/>
@@ -15494,7 +15903,7 @@
       </w:pPr>
     </w:lvl>
   </w:abstractNum>
-  <w:abstractNum w:abstractNumId="15" w15:restartNumberingAfterBreak="0">
+  <w:abstractNum w:abstractNumId="16" w15:restartNumberingAfterBreak="0">
     <w:nsid w:val="5E4E1A0F"/>
     <w:multiLevelType w:val="hybridMultilevel"/>
     <w:tmpl w:val="E3D61E0E"/>
@@ -15607,7 +16016,7 @@
       </w:rPr>
     </w:lvl>
   </w:abstractNum>
-  <w:abstractNum w:abstractNumId="16" w15:restartNumberingAfterBreak="0">
+  <w:abstractNum w:abstractNumId="17" w15:restartNumberingAfterBreak="0">
     <w:nsid w:val="6C6948BA"/>
     <w:multiLevelType w:val="multilevel"/>
     <w:tmpl w:val="AFCEF0FC"/>
@@ -15741,7 +16150,7 @@
       </w:rPr>
     </w:lvl>
   </w:abstractNum>
-  <w:abstractNum w:abstractNumId="17" w15:restartNumberingAfterBreak="0">
+  <w:abstractNum w:abstractNumId="18" w15:restartNumberingAfterBreak="0">
     <w:nsid w:val="79CD1073"/>
     <w:multiLevelType w:val="hybridMultilevel"/>
     <w:tmpl w:val="99C478DA"/>
@@ -15855,58 +16264,61 @@
     </w:lvl>
   </w:abstractNum>
   <w:num w:numId="1">
-    <w:abstractNumId w:val="0"/>
+    <w:abstractNumId w:val="1"/>
   </w:num>
   <w:num w:numId="2">
+    <w:abstractNumId w:val="3"/>
+  </w:num>
+  <w:num w:numId="3">
+    <w:abstractNumId w:val="4"/>
+  </w:num>
+  <w:num w:numId="4">
+    <w:abstractNumId w:val="9"/>
+  </w:num>
+  <w:num w:numId="5">
+    <w:abstractNumId w:val="13"/>
+  </w:num>
+  <w:num w:numId="6">
     <w:abstractNumId w:val="2"/>
   </w:num>
-  <w:num w:numId="3">
-    <w:abstractNumId w:val="3"/>
+  <w:num w:numId="7">
+    <w:abstractNumId w:val="7"/>
   </w:num>
-  <w:num w:numId="4">
+  <w:num w:numId="8">
+    <w:abstractNumId w:val="17"/>
+  </w:num>
+  <w:num w:numId="9">
+    <w:abstractNumId w:val="12"/>
+  </w:num>
+  <w:num w:numId="10">
+    <w:abstractNumId w:val="5"/>
+  </w:num>
+  <w:num w:numId="11">
+    <w:abstractNumId w:val="18"/>
+  </w:num>
+  <w:num w:numId="12">
+    <w:abstractNumId w:val="11"/>
+  </w:num>
+  <w:num w:numId="13">
+    <w:abstractNumId w:val="6"/>
+  </w:num>
+  <w:num w:numId="14">
+    <w:abstractNumId w:val="16"/>
+  </w:num>
+  <w:num w:numId="15">
+    <w:abstractNumId w:val="14"/>
+  </w:num>
+  <w:num w:numId="16">
     <w:abstractNumId w:val="8"/>
   </w:num>
-  <w:num w:numId="5">
-    <w:abstractNumId w:val="12"/>
+  <w:num w:numId="17">
+    <w:abstractNumId w:val="15"/>
   </w:num>
-  <w:num w:numId="6">
-    <w:abstractNumId w:val="1"/>
-  </w:num>
-  <w:num w:numId="7">
-    <w:abstractNumId w:val="6"/>
-  </w:num>
-  <w:num w:numId="8">
-    <w:abstractNumId w:val="16"/>
-  </w:num>
-  <w:num w:numId="9">
-    <w:abstractNumId w:val="11"/>
-  </w:num>
-  <w:num w:numId="10">
-    <w:abstractNumId w:val="4"/>
-  </w:num>
-  <w:num w:numId="11">
-    <w:abstractNumId w:val="17"/>
-  </w:num>
-  <w:num w:numId="12">
+  <w:num w:numId="18">
     <w:abstractNumId w:val="10"/>
   </w:num>
-  <w:num w:numId="13">
-    <w:abstractNumId w:val="5"/>
-  </w:num>
-  <w:num w:numId="14">
-    <w:abstractNumId w:val="15"/>
-  </w:num>
-  <w:num w:numId="15">
-    <w:abstractNumId w:val="13"/>
-  </w:num>
-  <w:num w:numId="16">
-    <w:abstractNumId w:val="7"/>
-  </w:num>
-  <w:num w:numId="17">
-    <w:abstractNumId w:val="14"/>
-  </w:num>
-  <w:num w:numId="18">
-    <w:abstractNumId w:val="9"/>
+  <w:num w:numId="19">
+    <w:abstractNumId w:val="0"/>
   </w:num>
 </w:numbering>
 </file>
@@ -16354,6 +16766,7 @@
   <w:style w:type="paragraph" w:styleId="Heading3">
     <w:name w:val="heading 3"/>
     <w:basedOn w:val="Normal"/>
+    <w:link w:val="Heading3Char"/>
     <w:uiPriority w:val="9"/>
     <w:unhideWhenUsed/>
     <w:qFormat/>
@@ -16681,6 +17094,18 @@
       <w:szCs w:val="20"/>
     </w:rPr>
   </w:style>
+  <w:style w:type="character" w:customStyle="1" w:styleId="Heading3Char">
+    <w:name w:val="Heading 3 Char"/>
+    <w:basedOn w:val="DefaultParagraphFont"/>
+    <w:link w:val="Heading3"/>
+    <w:uiPriority w:val="9"/>
+    <w:rsid w:val="00A8215D"/>
+    <w:rPr>
+      <w:rFonts w:ascii="Georgia" w:eastAsia="Georgia" w:hAnsi="Georgia" w:cs="Georgia"/>
+      <w:b/>
+      <w:bCs/>
+    </w:rPr>
+  </w:style>
 </w:styles>
 </file>
 
@@ -16972,7 +17397,7 @@
 </file>
 
 <file path=customXml/itemProps1.xml><?xml version="1.0" encoding="utf-8"?>
-<ds:datastoreItem xmlns:ds="http://schemas.openxmlformats.org/officeDocument/2006/customXml" ds:itemID="{3C75A3CB-8022-4FAC-B2D5-CC5013A15939}">
+<ds:datastoreItem xmlns:ds="http://schemas.openxmlformats.org/officeDocument/2006/customXml" ds:itemID="{9F65273F-21E0-4CF4-B438-683B68FD9C4C}">
   <ds:schemaRefs>
     <ds:schemaRef ds:uri="http://schemas.openxmlformats.org/officeDocument/2006/bibliography"/>
   </ds:schemaRefs>

</xml_diff>

<commit_message>
Izmenjen projektni zadatak prema podacima iz FR
</commit_message>
<xml_diff>
--- a/faza1/GifteryPZ.docx
+++ b/faza1/GifteryPZ.docx
@@ -5861,42 +5861,8 @@
           <w:spacing w:val="1"/>
         </w:rPr>
       </w:pPr>
-    </w:p>
-    <w:p>
-      <w:pPr>
-        <w:spacing w:line="276" w:lineRule="auto"/>
-        <w:rPr>
-          <w:rFonts w:ascii="Times New Roman" w:hAnsi="Times New Roman" w:cs="Times New Roman"/>
-          <w:spacing w:val="1"/>
-        </w:rPr>
-      </w:pPr>
-    </w:p>
-    <w:p>
-      <w:pPr>
-        <w:spacing w:line="276" w:lineRule="auto"/>
-        <w:rPr>
-          <w:rFonts w:ascii="Times New Roman" w:hAnsi="Times New Roman" w:cs="Times New Roman"/>
-          <w:spacing w:val="1"/>
-        </w:rPr>
-      </w:pPr>
-    </w:p>
-    <w:p>
-      <w:pPr>
-        <w:spacing w:line="276" w:lineRule="auto"/>
-        <w:rPr>
-          <w:rFonts w:ascii="Times New Roman" w:hAnsi="Times New Roman" w:cs="Times New Roman"/>
-          <w:spacing w:val="1"/>
-        </w:rPr>
-      </w:pPr>
-    </w:p>
-    <w:p>
-      <w:pPr>
-        <w:spacing w:line="276" w:lineRule="auto"/>
-        <w:rPr>
-          <w:rFonts w:ascii="Times New Roman" w:hAnsi="Times New Roman" w:cs="Times New Roman"/>
-          <w:spacing w:val="1"/>
-        </w:rPr>
-      </w:pPr>
+      <w:bookmarkStart w:id="0" w:name="_GoBack"/>
+      <w:bookmarkEnd w:id="0"/>
     </w:p>
     <w:p>
       <w:pPr>
@@ -10766,19 +10732,6 @@
           <w:lang w:val="sr-Cyrl-RS"/>
         </w:rPr>
         <w:tab/>
-      </w:r>
-      <w:bookmarkStart w:id="0" w:name="_GoBack"/>
-      <w:bookmarkEnd w:id="0"/>
-      <w:r>
-        <w:rPr>
-          <w:rFonts w:ascii="Times New Roman" w:hAnsi="Times New Roman" w:cs="Times New Roman"/>
-          <w:b w:val="0"/>
-          <w:bCs w:val="0"/>
-          <w:spacing w:val="1"/>
-          <w:sz w:val="20"/>
-          <w:szCs w:val="20"/>
-          <w:lang w:val="sr-Cyrl-RS"/>
-        </w:rPr>
         <w:t>Приликом прегледа корпе ( погледати наредну функционалност), корисник има могућност да уклони претходно додате производе појединачно.</w:t>
       </w:r>
     </w:p>
@@ -17397,7 +17350,7 @@
 </file>
 
 <file path=customXml/itemProps1.xml><?xml version="1.0" encoding="utf-8"?>
-<ds:datastoreItem xmlns:ds="http://schemas.openxmlformats.org/officeDocument/2006/customXml" ds:itemID="{9F65273F-21E0-4CF4-B438-683B68FD9C4C}">
+<ds:datastoreItem xmlns:ds="http://schemas.openxmlformats.org/officeDocument/2006/customXml" ds:itemID="{F1E0F338-9162-42D6-BE74-9A20EA72617D}">
   <ds:schemaRefs>
     <ds:schemaRef ds:uri="http://schemas.openxmlformats.org/officeDocument/2006/bibliography"/>
   </ds:schemaRefs>

</xml_diff>

<commit_message>
Izmene prema podacima iz FR faze
</commit_message>
<xml_diff>
--- a/faza1/GifteryPZ.docx
+++ b/faza1/GifteryPZ.docx
@@ -2775,7 +2775,7 @@
           <w:sz w:val="19"/>
           <w:lang w:val="sr-Cyrl-RS"/>
         </w:rPr>
-        <w:t>8</w:t>
+        <w:t>9</w:t>
       </w:r>
     </w:p>
     <w:p>
@@ -2902,7 +2902,7 @@
           <w:szCs w:val="16"/>
           <w:lang w:val="sr-Cyrl-RS"/>
         </w:rPr>
-        <w:t>8</w:t>
+        <w:t>9</w:t>
       </w:r>
     </w:p>
     <w:p>
@@ -3065,19 +3065,7 @@
           <w:szCs w:val="16"/>
           <w:lang w:val="sr-Cyrl-RS"/>
         </w:rPr>
-        <w:t>8</w:t>
-      </w:r>
-      <w:r>
-        <w:rPr>
-          <w:rFonts w:ascii="Times New Roman" w:hAnsi="Times New Roman" w:cs="Times New Roman"/>
-          <w:b w:val="0"/>
-          <w:bCs w:val="0"/>
-          <w:spacing w:val="1"/>
-          <w:sz w:val="16"/>
-          <w:szCs w:val="16"/>
-          <w:lang w:val="sr-Cyrl-RS"/>
-        </w:rPr>
-        <w:t xml:space="preserve"> </w:t>
+        <w:t>9</w:t>
       </w:r>
       <w:r>
         <w:rPr>
@@ -3206,7 +3194,7 @@
           <w:szCs w:val="16"/>
           <w:lang w:val="sr-Cyrl-RS"/>
         </w:rPr>
-        <w:t>8</w:t>
+        <w:t>9</w:t>
       </w:r>
     </w:p>
     <w:p>
@@ -3286,7 +3274,7 @@
           <w:szCs w:val="18"/>
           <w:lang w:val="sr-Cyrl-RS"/>
         </w:rPr>
-        <w:t>8</w:t>
+        <w:t>9</w:t>
       </w:r>
     </w:p>
     <w:p>
@@ -3347,7 +3335,20 @@
           <w:u w:val="single"/>
           <w:lang w:val="sr-Cyrl-RS"/>
         </w:rPr>
-        <w:t xml:space="preserve">    8</w:t>
+        <w:t xml:space="preserve">    </w:t>
+      </w:r>
+      <w:r>
+        <w:rPr>
+          <w:rFonts w:ascii="Times New Roman" w:hAnsi="Times New Roman" w:cs="Times New Roman"/>
+          <w:b/>
+          <w:iCs/>
+          <w:spacing w:val="1"/>
+          <w:w w:val="95"/>
+          <w:sz w:val="20"/>
+          <w:u w:val="single"/>
+          <w:lang w:val="sr-Cyrl-RS"/>
+        </w:rPr>
+        <w:t>9</w:t>
       </w:r>
     </w:p>
     <w:p>
@@ -3802,20 +3803,7 @@
           <w:sz w:val="20"/>
           <w:lang w:val="sr-Cyrl-RS"/>
         </w:rPr>
-        <w:t>9</w:t>
-      </w:r>
-      <w:r>
-        <w:rPr>
-          <w:rFonts w:ascii="Times New Roman" w:hAnsi="Times New Roman" w:cs="Times New Roman"/>
-          <w:b/>
-          <w:iCs/>
-          <w:spacing w:val="1"/>
-          <w:w w:val="95"/>
-          <w:sz w:val="20"/>
-          <w:u w:val="single"/>
-          <w:lang w:val="sr-Cyrl-RS"/>
-        </w:rPr>
-        <w:t xml:space="preserve"> </w:t>
+        <w:t>10</w:t>
       </w:r>
     </w:p>
     <w:p>
@@ -3906,7 +3894,7 @@
           <w:sz w:val="20"/>
           <w:lang w:val="sr-Cyrl-RS"/>
         </w:rPr>
-        <w:t>9</w:t>
+        <w:t>10</w:t>
       </w:r>
     </w:p>
     <w:p>
@@ -3973,7 +3961,7 @@
           <w:sz w:val="20"/>
           <w:lang w:val="sr-Cyrl-RS"/>
         </w:rPr>
-        <w:t>9</w:t>
+        <w:t>10</w:t>
       </w:r>
     </w:p>
     <w:p>
@@ -4041,7 +4029,7 @@
           <w:sz w:val="20"/>
           <w:lang w:val="sr-Cyrl-RS"/>
         </w:rPr>
-        <w:t>9</w:t>
+        <w:t>10</w:t>
       </w:r>
     </w:p>
     <w:p>
@@ -4109,7 +4097,7 @@
           <w:sz w:val="20"/>
           <w:lang w:val="sr-Cyrl-RS"/>
         </w:rPr>
-        <w:t>9</w:t>
+        <w:t>10</w:t>
       </w:r>
     </w:p>
     <w:p>
@@ -4998,7 +4986,18 @@
           <w:sz w:val="20"/>
           <w:lang w:val="sr-Cyrl-RS"/>
         </w:rPr>
-        <w:t>10</w:t>
+        <w:t>1</w:t>
+      </w:r>
+      <w:r>
+        <w:rPr>
+          <w:rFonts w:ascii="Times New Roman" w:hAnsi="Times New Roman" w:cs="Times New Roman"/>
+          <w:bCs/>
+          <w:iCs/>
+          <w:spacing w:val="1"/>
+          <w:sz w:val="20"/>
+          <w:lang w:val="sr-Cyrl-RS"/>
+        </w:rPr>
+        <w:t>1</w:t>
       </w:r>
     </w:p>
     <w:p>
@@ -5091,7 +5090,7 @@
           <w:w w:val="85"/>
           <w:lang w:val="sr-Cyrl-RS"/>
         </w:rPr>
-        <w:t>0</w:t>
+        <w:t>1</w:t>
       </w:r>
     </w:p>
     <w:p>
@@ -5164,8 +5163,10 @@
           <w:w w:val="85"/>
           <w:lang w:val="sr-Cyrl-RS"/>
         </w:rPr>
-        <w:t>0</w:t>
-      </w:r>
+        <w:t>1</w:t>
+      </w:r>
+      <w:bookmarkStart w:id="0" w:name="_GoBack"/>
+      <w:bookmarkEnd w:id="0"/>
     </w:p>
     <w:p>
       <w:pPr>
@@ -5861,8 +5862,6 @@
           <w:spacing w:val="1"/>
         </w:rPr>
       </w:pPr>
-      <w:bookmarkStart w:id="0" w:name="_GoBack"/>
-      <w:bookmarkEnd w:id="0"/>
     </w:p>
     <w:p>
       <w:pPr>
@@ -10118,6 +10117,7 @@
           <w:spacing w:val="1"/>
           <w:sz w:val="20"/>
           <w:szCs w:val="20"/>
+          <w:lang w:val="sr-Cyrl-RS"/>
         </w:rPr>
       </w:pPr>
       <w:r>
@@ -10190,6 +10190,20 @@
         </w:rPr>
         <w:t xml:space="preserve">Приликом претраге продавница могуће је поставити и филтер оцене за неку продавницу. </w:t>
       </w:r>
+    </w:p>
+    <w:p>
+      <w:pPr>
+        <w:pStyle w:val="Heading3"/>
+        <w:tabs>
+          <w:tab w:val="left" w:pos="1610"/>
+        </w:tabs>
+        <w:spacing w:before="86" w:line="276" w:lineRule="auto"/>
+        <w:ind w:firstLine="0"/>
+        <w:rPr>
+          <w:rFonts w:ascii="Times New Roman" w:hAnsi="Times New Roman" w:cs="Times New Roman"/>
+          <w:spacing w:val="1"/>
+        </w:rPr>
+      </w:pPr>
     </w:p>
     <w:p>
       <w:pPr>
@@ -10202,6 +10216,7 @@
           <w:tab w:val="left" w:pos="1610"/>
         </w:tabs>
         <w:spacing w:before="86" w:line="276" w:lineRule="auto"/>
+        <w:ind w:hanging="678"/>
         <w:rPr>
           <w:rFonts w:ascii="Times New Roman" w:hAnsi="Times New Roman" w:cs="Times New Roman"/>
           <w:spacing w:val="1"/>
@@ -10214,7 +10229,7 @@
           <w:spacing w:val="1"/>
           <w:lang w:val="sr-Cyrl-RS"/>
         </w:rPr>
-        <w:t>Додатне функционалности</w:t>
+        <w:t xml:space="preserve">Додавање производа у корпу </w:t>
       </w:r>
     </w:p>
     <w:p>
@@ -10224,396 +10239,27 @@
           <w:tab w:val="left" w:pos="1610"/>
         </w:tabs>
         <w:spacing w:before="86" w:line="276" w:lineRule="auto"/>
-        <w:rPr>
-          <w:rFonts w:ascii="Times New Roman" w:hAnsi="Times New Roman" w:cs="Times New Roman"/>
-          <w:color w:val="244061"/>
-          <w:spacing w:val="1"/>
-          <w:lang w:val="sr-Cyrl-RS"/>
-        </w:rPr>
-      </w:pPr>
-      <w:r>
-        <w:rPr>
-          <w:rFonts w:ascii="Times New Roman" w:hAnsi="Times New Roman" w:cs="Times New Roman"/>
-          <w:color w:val="244061"/>
-          <w:spacing w:val="1"/>
-          <w:lang w:val="sr-Cyrl-RS"/>
-        </w:rPr>
-        <w:tab/>
-      </w:r>
-      <w:r>
-        <w:rPr>
-          <w:rFonts w:ascii="Times New Roman" w:hAnsi="Times New Roman" w:cs="Times New Roman"/>
-          <w:color w:val="244061"/>
-          <w:spacing w:val="1"/>
-        </w:rPr>
-        <w:t>5.4.3.1</w:t>
-      </w:r>
-      <w:r>
-        <w:rPr>
-          <w:rFonts w:ascii="Times New Roman" w:hAnsi="Times New Roman" w:cs="Times New Roman"/>
-          <w:color w:val="244061"/>
-          <w:spacing w:val="1"/>
-          <w:lang w:val="sr-Cyrl-RS"/>
-        </w:rPr>
-        <w:t xml:space="preserve">. Означавање омиљених продавница </w:t>
-      </w:r>
-    </w:p>
-    <w:p>
-      <w:pPr>
-        <w:pStyle w:val="Heading3"/>
-        <w:tabs>
-          <w:tab w:val="left" w:pos="1610"/>
-        </w:tabs>
-        <w:spacing w:before="86" w:line="276" w:lineRule="auto"/>
-        <w:ind w:left="1748" w:firstLine="0"/>
-        <w:jc w:val="both"/>
-        <w:rPr>
-          <w:rFonts w:ascii="Times New Roman" w:hAnsi="Times New Roman" w:cs="Times New Roman"/>
-          <w:b w:val="0"/>
-          <w:bCs w:val="0"/>
-          <w:color w:val="000000" w:themeColor="text1"/>
-          <w:spacing w:val="1"/>
-          <w:sz w:val="20"/>
-          <w:szCs w:val="20"/>
-          <w:lang w:val="sr-Cyrl-RS"/>
-        </w:rPr>
-      </w:pPr>
-      <w:r>
-        <w:rPr>
-          <w:rFonts w:ascii="Times New Roman" w:hAnsi="Times New Roman" w:cs="Times New Roman"/>
-          <w:color w:val="244061"/>
-          <w:spacing w:val="1"/>
-          <w:lang w:val="sr-Cyrl-RS"/>
-        </w:rPr>
-        <w:tab/>
-      </w:r>
-      <w:r>
-        <w:rPr>
-          <w:rFonts w:ascii="Times New Roman" w:hAnsi="Times New Roman" w:cs="Times New Roman"/>
-          <w:b w:val="0"/>
-          <w:bCs w:val="0"/>
-          <w:color w:val="000000" w:themeColor="text1"/>
-          <w:spacing w:val="1"/>
-          <w:sz w:val="20"/>
-          <w:szCs w:val="20"/>
-          <w:lang w:val="sr-Cyrl-RS"/>
-        </w:rPr>
-        <w:t>Корисник има могућност да означи продавнице као своје омиљене и да прегледа те продавнице приликом неког наредног наручивања.</w:t>
-      </w:r>
-    </w:p>
-    <w:p>
-      <w:pPr>
-        <w:pStyle w:val="Heading3"/>
-        <w:tabs>
-          <w:tab w:val="left" w:pos="1610"/>
-        </w:tabs>
-        <w:spacing w:before="86" w:line="276" w:lineRule="auto"/>
-        <w:rPr>
-          <w:rFonts w:ascii="Times New Roman" w:hAnsi="Times New Roman" w:cs="Times New Roman"/>
-          <w:color w:val="244061"/>
-          <w:spacing w:val="1"/>
-          <w:lang w:val="sr-Cyrl-RS"/>
-        </w:rPr>
-      </w:pPr>
-      <w:r>
-        <w:rPr>
-          <w:rFonts w:ascii="Times New Roman" w:hAnsi="Times New Roman" w:cs="Times New Roman"/>
-          <w:color w:val="244061"/>
-          <w:spacing w:val="1"/>
-          <w:lang w:val="sr-Cyrl-RS"/>
-        </w:rPr>
-        <w:tab/>
-        <w:t xml:space="preserve">5.4.3.2. Размена порука између продавнице и корисника као одговор на кориснички </w:t>
-      </w:r>
-      <w:r>
-        <w:rPr>
-          <w:rFonts w:ascii="Times New Roman" w:hAnsi="Times New Roman" w:cs="Times New Roman"/>
-          <w:color w:val="244061"/>
-          <w:spacing w:val="1"/>
-          <w:lang w:val="sr-Cyrl-RS"/>
-        </w:rPr>
-        <w:t xml:space="preserve">захтев </w:t>
-      </w:r>
-    </w:p>
-    <w:p>
-      <w:pPr>
-        <w:pStyle w:val="Heading3"/>
-        <w:tabs>
-          <w:tab w:val="left" w:pos="1610"/>
-        </w:tabs>
-        <w:spacing w:before="86" w:line="276" w:lineRule="auto"/>
-        <w:ind w:left="1748" w:firstLine="0"/>
-        <w:jc w:val="both"/>
-        <w:rPr>
-          <w:rFonts w:ascii="Times New Roman" w:hAnsi="Times New Roman" w:cs="Times New Roman"/>
-          <w:b w:val="0"/>
-          <w:bCs w:val="0"/>
-          <w:color w:val="000000" w:themeColor="text1"/>
-          <w:spacing w:val="1"/>
-          <w:sz w:val="20"/>
-          <w:szCs w:val="20"/>
-          <w:lang w:val="sr-Cyrl-RS"/>
-        </w:rPr>
-      </w:pPr>
-      <w:r>
-        <w:rPr>
-          <w:rFonts w:ascii="Times New Roman" w:hAnsi="Times New Roman" w:cs="Times New Roman"/>
-          <w:b w:val="0"/>
-          <w:bCs w:val="0"/>
-          <w:color w:val="244061"/>
-          <w:spacing w:val="1"/>
-          <w:sz w:val="20"/>
-          <w:szCs w:val="20"/>
-          <w:lang w:val="sr-Cyrl-RS"/>
-        </w:rPr>
-        <w:tab/>
-      </w:r>
-      <w:r>
-        <w:rPr>
-          <w:rFonts w:ascii="Times New Roman" w:hAnsi="Times New Roman" w:cs="Times New Roman"/>
-          <w:b w:val="0"/>
-          <w:bCs w:val="0"/>
-          <w:color w:val="000000" w:themeColor="text1"/>
-          <w:spacing w:val="1"/>
-          <w:sz w:val="20"/>
-          <w:szCs w:val="20"/>
-          <w:lang w:val="sr-Cyrl-RS"/>
-        </w:rPr>
-        <w:t xml:space="preserve">Корисник може да прими поруку од продавнице, након слања захтева, да је захтев прихваћен или одбијен. Такође се може имплементирати и коришћењем е-маил адресе. </w:t>
-      </w:r>
-    </w:p>
-    <w:p>
-      <w:pPr>
-        <w:pStyle w:val="Heading3"/>
-        <w:tabs>
-          <w:tab w:val="left" w:pos="1610"/>
-        </w:tabs>
-        <w:spacing w:before="86" w:line="276" w:lineRule="auto"/>
-        <w:jc w:val="both"/>
-        <w:rPr>
-          <w:rFonts w:ascii="Times New Roman" w:hAnsi="Times New Roman" w:cs="Times New Roman"/>
-          <w:color w:val="17365D" w:themeColor="text2" w:themeShade="BF"/>
-          <w:spacing w:val="1"/>
-          <w:lang w:val="sr-Cyrl-RS"/>
-        </w:rPr>
-      </w:pPr>
-      <w:r>
-        <w:rPr>
-          <w:rFonts w:ascii="Times New Roman" w:hAnsi="Times New Roman" w:cs="Times New Roman"/>
-          <w:color w:val="17365D" w:themeColor="text2" w:themeShade="BF"/>
-          <w:spacing w:val="1"/>
-          <w:lang w:val="sr-Cyrl-RS"/>
-        </w:rPr>
-        <w:tab/>
-      </w:r>
-      <w:r>
-        <w:rPr>
-          <w:rFonts w:ascii="Times New Roman" w:hAnsi="Times New Roman" w:cs="Times New Roman"/>
-          <w:color w:val="17365D" w:themeColor="text2" w:themeShade="BF"/>
-          <w:spacing w:val="1"/>
-          <w:lang w:val="sr-Cyrl-RS"/>
-        </w:rPr>
-        <w:t>5.4.3.3.Слање нотификација регистрованом кориснику пред празнике</w:t>
-      </w:r>
-    </w:p>
-    <w:p>
-      <w:pPr>
-        <w:pStyle w:val="Heading3"/>
-        <w:tabs>
-          <w:tab w:val="left" w:pos="1610"/>
-        </w:tabs>
-        <w:spacing w:before="86" w:line="276" w:lineRule="auto"/>
-        <w:ind w:left="1748" w:firstLine="0"/>
-        <w:jc w:val="both"/>
-        <w:rPr>
-          <w:rFonts w:ascii="Times New Roman" w:hAnsi="Times New Roman" w:cs="Times New Roman"/>
-          <w:b w:val="0"/>
-          <w:bCs w:val="0"/>
-          <w:color w:val="000000" w:themeColor="text1"/>
-          <w:spacing w:val="1"/>
-          <w:sz w:val="20"/>
-          <w:szCs w:val="20"/>
-          <w:lang w:val="sr-Cyrl-RS"/>
-        </w:rPr>
-      </w:pPr>
-      <w:r>
-        <w:rPr>
-          <w:rFonts w:ascii="Times New Roman" w:hAnsi="Times New Roman" w:cs="Times New Roman"/>
-          <w:color w:val="000000" w:themeColor="text1"/>
-          <w:spacing w:val="1"/>
-          <w:sz w:val="20"/>
-          <w:szCs w:val="20"/>
-          <w:lang w:val="sr-Cyrl-RS"/>
-        </w:rPr>
-        <w:tab/>
-      </w:r>
-      <w:r>
-        <w:rPr>
-          <w:rFonts w:ascii="Times New Roman" w:hAnsi="Times New Roman" w:cs="Times New Roman"/>
-          <w:b w:val="0"/>
-          <w:bCs w:val="0"/>
-          <w:color w:val="000000" w:themeColor="text1"/>
-          <w:spacing w:val="1"/>
-          <w:sz w:val="20"/>
-          <w:szCs w:val="20"/>
-          <w:lang w:val="sr-Cyrl-RS"/>
-        </w:rPr>
-        <w:t>Корисник може  да затражи да му апликација шаље поруке као подсетник за предстојеће празнике,</w:t>
-      </w:r>
-      <w:r>
-        <w:rPr>
-          <w:rFonts w:ascii="Times New Roman" w:hAnsi="Times New Roman" w:cs="Times New Roman"/>
-          <w:b w:val="0"/>
-          <w:bCs w:val="0"/>
-          <w:color w:val="000000" w:themeColor="text1"/>
-          <w:spacing w:val="1"/>
-          <w:sz w:val="20"/>
-          <w:szCs w:val="20"/>
-          <w:lang w:val="sr-Cyrl-RS"/>
-        </w:rPr>
-        <w:t xml:space="preserve"> </w:t>
-      </w:r>
-      <w:r>
-        <w:rPr>
-          <w:rFonts w:ascii="Times New Roman" w:hAnsi="Times New Roman" w:cs="Times New Roman"/>
-          <w:b w:val="0"/>
-          <w:bCs w:val="0"/>
-          <w:color w:val="000000" w:themeColor="text1"/>
-          <w:spacing w:val="1"/>
-          <w:sz w:val="20"/>
-          <w:szCs w:val="20"/>
-          <w:lang w:val="sr-Cyrl-RS"/>
-        </w:rPr>
-        <w:t>годишњице и рођендане.</w:t>
-      </w:r>
-    </w:p>
-    <w:p>
-      <w:pPr>
-        <w:pStyle w:val="Heading3"/>
-        <w:tabs>
-          <w:tab w:val="left" w:pos="1610"/>
-        </w:tabs>
-        <w:spacing w:before="86" w:line="276" w:lineRule="auto"/>
-        <w:jc w:val="both"/>
-        <w:rPr>
-          <w:rFonts w:ascii="Times New Roman" w:hAnsi="Times New Roman" w:cs="Times New Roman"/>
-          <w:color w:val="17365D" w:themeColor="text2" w:themeShade="BF"/>
-          <w:spacing w:val="1"/>
-          <w:lang w:val="sr-Cyrl-RS"/>
-        </w:rPr>
-      </w:pPr>
-      <w:r>
-        <w:rPr>
-          <w:rFonts w:ascii="Times New Roman" w:hAnsi="Times New Roman" w:cs="Times New Roman"/>
-          <w:b w:val="0"/>
-          <w:bCs w:val="0"/>
-          <w:color w:val="000000" w:themeColor="text1"/>
-          <w:spacing w:val="1"/>
-          <w:sz w:val="20"/>
-          <w:szCs w:val="20"/>
-          <w:lang w:val="sr-Cyrl-RS"/>
-        </w:rPr>
-        <w:tab/>
-      </w:r>
-      <w:r>
-        <w:rPr>
-          <w:rFonts w:ascii="Times New Roman" w:hAnsi="Times New Roman" w:cs="Times New Roman"/>
-          <w:color w:val="17365D" w:themeColor="text2" w:themeShade="BF"/>
-          <w:spacing w:val="1"/>
-          <w:lang w:val="sr-Cyrl-RS"/>
-        </w:rPr>
-        <w:t>5.4.3.</w:t>
-      </w:r>
-      <w:r>
-        <w:rPr>
-          <w:rFonts w:ascii="Times New Roman" w:hAnsi="Times New Roman" w:cs="Times New Roman"/>
-          <w:color w:val="17365D" w:themeColor="text2" w:themeShade="BF"/>
-          <w:spacing w:val="1"/>
-          <w:lang w:val="sr-Cyrl-RS"/>
-        </w:rPr>
-        <w:t>4 Коментари</w:t>
-      </w:r>
-    </w:p>
-    <w:p>
-      <w:pPr>
-        <w:pStyle w:val="Heading3"/>
-        <w:tabs>
-          <w:tab w:val="left" w:pos="1610"/>
-        </w:tabs>
-        <w:spacing w:before="86" w:line="276" w:lineRule="auto"/>
-        <w:jc w:val="both"/>
-        <w:rPr>
-          <w:rFonts w:ascii="Times New Roman" w:hAnsi="Times New Roman" w:cs="Times New Roman"/>
-          <w:color w:val="244061"/>
-          <w:spacing w:val="1"/>
-          <w:lang w:val="sr-Cyrl-RS"/>
-        </w:rPr>
-      </w:pPr>
-      <w:r>
-        <w:rPr>
-          <w:rFonts w:ascii="Times New Roman" w:hAnsi="Times New Roman" w:cs="Times New Roman"/>
-          <w:color w:val="17365D" w:themeColor="text2" w:themeShade="BF"/>
-          <w:spacing w:val="1"/>
-          <w:lang w:val="sr-Cyrl-RS"/>
-        </w:rPr>
-        <w:tab/>
-      </w:r>
-      <w:r>
-        <w:rPr>
-          <w:rFonts w:ascii="Times New Roman" w:hAnsi="Times New Roman" w:cs="Times New Roman"/>
-          <w:color w:val="17365D" w:themeColor="text2" w:themeShade="BF"/>
-          <w:spacing w:val="1"/>
-          <w:lang w:val="sr-Cyrl-RS"/>
-        </w:rPr>
-        <w:tab/>
-      </w:r>
-      <w:r>
-        <w:rPr>
-          <w:rFonts w:ascii="Times New Roman" w:hAnsi="Times New Roman" w:cs="Times New Roman"/>
-          <w:color w:val="17365D" w:themeColor="text2" w:themeShade="BF"/>
-          <w:spacing w:val="1"/>
-          <w:lang w:val="sr-Cyrl-RS"/>
-        </w:rPr>
-        <w:tab/>
-      </w:r>
-      <w:r>
-        <w:rPr>
-          <w:rFonts w:ascii="Times New Roman" w:hAnsi="Times New Roman" w:cs="Times New Roman"/>
-          <w:b w:val="0"/>
-          <w:bCs w:val="0"/>
-          <w:spacing w:val="1"/>
-          <w:sz w:val="20"/>
-          <w:szCs w:val="20"/>
-          <w:lang w:val="sr-Cyrl-RS"/>
-        </w:rPr>
-        <w:t xml:space="preserve">Регистровани корисници имају могућност да остављају коментаре </w:t>
-      </w:r>
-      <w:r>
-        <w:rPr>
-          <w:rFonts w:ascii="Times New Roman" w:hAnsi="Times New Roman" w:cs="Times New Roman"/>
-          <w:b w:val="0"/>
-          <w:bCs w:val="0"/>
-          <w:spacing w:val="1"/>
-          <w:sz w:val="20"/>
-          <w:szCs w:val="20"/>
-          <w:lang w:val="sr-Cyrl-RS"/>
-        </w:rPr>
-        <w:t xml:space="preserve">приликом прегледа неке продавнице. </w:t>
-      </w:r>
-    </w:p>
-    <w:p>
-      <w:pPr>
-        <w:pStyle w:val="Heading3"/>
-        <w:tabs>
-          <w:tab w:val="left" w:pos="1610"/>
-        </w:tabs>
-        <w:spacing w:before="86" w:line="276" w:lineRule="auto"/>
-        <w:ind w:firstLine="0"/>
-        <w:rPr>
-          <w:rFonts w:ascii="Times New Roman" w:hAnsi="Times New Roman" w:cs="Times New Roman"/>
-          <w:spacing w:val="1"/>
-        </w:rPr>
-      </w:pPr>
+        <w:ind w:left="936" w:firstLine="677"/>
+        <w:rPr>
+          <w:rFonts w:ascii="Times New Roman" w:hAnsi="Times New Roman" w:cs="Times New Roman"/>
+          <w:b w:val="0"/>
+          <w:spacing w:val="1"/>
+          <w:sz w:val="28"/>
+          <w:szCs w:val="28"/>
+        </w:rPr>
+      </w:pPr>
+      <w:r>
+        <w:rPr>
+          <w:rFonts w:ascii="Times New Roman" w:hAnsi="Times New Roman" w:cs="Times New Roman"/>
+          <w:b w:val="0"/>
+          <w:bCs w:val="0"/>
+          <w:spacing w:val="1"/>
+          <w:sz w:val="20"/>
+          <w:szCs w:val="20"/>
+          <w:lang w:val="sr-Cyrl-RS"/>
+        </w:rPr>
+        <w:t>Приликом прегледа неке продавнице и њених производа корисник има могућност да проиводе додаје у корпу. Уколико прегледа конкретан производ, корисник може додати и одређену количину проивода у корпу.</w:t>
+      </w:r>
     </w:p>
     <w:p>
       <w:pPr>
@@ -10639,16 +10285,7 @@
           <w:spacing w:val="1"/>
           <w:lang w:val="sr-Cyrl-RS"/>
         </w:rPr>
-        <w:t>Дод</w:t>
-      </w:r>
-      <w:r>
-        <w:rPr>
-          <w:rFonts w:ascii="Times New Roman" w:hAnsi="Times New Roman" w:cs="Times New Roman"/>
-          <w:color w:val="244061"/>
-          <w:spacing w:val="1"/>
-          <w:lang w:val="sr-Cyrl-RS"/>
-        </w:rPr>
-        <w:t xml:space="preserve">авање производа у корпу </w:t>
+        <w:t xml:space="preserve">Уклањање производа из корпе </w:t>
       </w:r>
     </w:p>
     <w:p>
@@ -10658,26 +10295,25 @@
           <w:tab w:val="left" w:pos="1610"/>
         </w:tabs>
         <w:spacing w:before="86" w:line="276" w:lineRule="auto"/>
-        <w:ind w:left="936" w:firstLine="677"/>
-        <w:rPr>
-          <w:rFonts w:ascii="Times New Roman" w:hAnsi="Times New Roman" w:cs="Times New Roman"/>
-          <w:b w:val="0"/>
-          <w:spacing w:val="1"/>
-          <w:sz w:val="28"/>
-          <w:szCs w:val="28"/>
-        </w:rPr>
-      </w:pPr>
-      <w:r>
-        <w:rPr>
-          <w:rFonts w:ascii="Times New Roman" w:hAnsi="Times New Roman" w:cs="Times New Roman"/>
-          <w:b w:val="0"/>
-          <w:bCs w:val="0"/>
-          <w:spacing w:val="1"/>
-          <w:sz w:val="20"/>
-          <w:szCs w:val="20"/>
-          <w:lang w:val="sr-Cyrl-RS"/>
-        </w:rPr>
-        <w:t>Приликом прегледа неке продавнице и њених производа корисник има могућност да проиводе додаје у корпу. Уколико прегледа конкретан производ, корисник може додати и одређену количину проивода у корпу.</w:t>
+        <w:ind w:left="931" w:firstLine="0"/>
+        <w:rPr>
+          <w:rFonts w:ascii="Times New Roman" w:hAnsi="Times New Roman" w:cs="Times New Roman"/>
+          <w:spacing w:val="1"/>
+          <w:lang w:val="sr-Cyrl-RS"/>
+        </w:rPr>
+      </w:pPr>
+      <w:r>
+        <w:rPr>
+          <w:rFonts w:ascii="Times New Roman" w:hAnsi="Times New Roman" w:cs="Times New Roman"/>
+          <w:b w:val="0"/>
+          <w:bCs w:val="0"/>
+          <w:spacing w:val="1"/>
+          <w:sz w:val="20"/>
+          <w:szCs w:val="20"/>
+          <w:lang w:val="sr-Cyrl-RS"/>
+        </w:rPr>
+        <w:tab/>
+        <w:t>Приликом прегледа корпе ( погледати наредну функционалност), корисник има могућност да уклони претходно додате производе појединачно.</w:t>
       </w:r>
     </w:p>
     <w:p>
@@ -10704,7 +10340,7 @@
           <w:spacing w:val="1"/>
           <w:lang w:val="sr-Cyrl-RS"/>
         </w:rPr>
-        <w:t xml:space="preserve">Уклањање производа из корпе </w:t>
+        <w:t>Преглед корпе</w:t>
       </w:r>
     </w:p>
     <w:p>
@@ -10718,7 +10354,6 @@
         <w:rPr>
           <w:rFonts w:ascii="Times New Roman" w:hAnsi="Times New Roman" w:cs="Times New Roman"/>
           <w:spacing w:val="1"/>
-          <w:lang w:val="sr-Cyrl-RS"/>
         </w:rPr>
       </w:pPr>
       <w:r>
@@ -10732,8 +10367,65 @@
           <w:lang w:val="sr-Cyrl-RS"/>
         </w:rPr>
         <w:tab/>
-        <w:t>Приликом прегледа корпе ( погледати наредну функционалност), корисник има могућност да уклони претходно додате производе појединачно.</w:t>
-      </w:r>
+        <w:t>Приликом прегледа неке продавнице, корисник има могућност да прегледа досадашње стање корпе коју је попунио у овој продавници. На овој страници, корисник има могућност и да  испразни садржај корпе.</w:t>
+      </w:r>
+    </w:p>
+    <w:p>
+      <w:pPr>
+        <w:pStyle w:val="Heading3"/>
+        <w:tabs>
+          <w:tab w:val="left" w:pos="1610"/>
+        </w:tabs>
+        <w:spacing w:before="86" w:line="276" w:lineRule="auto"/>
+        <w:ind w:left="936" w:firstLine="0"/>
+        <w:jc w:val="both"/>
+        <w:rPr>
+          <w:rFonts w:ascii="Times New Roman" w:hAnsi="Times New Roman" w:cs="Times New Roman"/>
+          <w:b w:val="0"/>
+          <w:bCs w:val="0"/>
+          <w:spacing w:val="1"/>
+          <w:sz w:val="20"/>
+          <w:szCs w:val="20"/>
+        </w:rPr>
+      </w:pPr>
+    </w:p>
+    <w:p>
+      <w:pPr>
+        <w:pStyle w:val="Heading3"/>
+        <w:tabs>
+          <w:tab w:val="left" w:pos="1610"/>
+        </w:tabs>
+        <w:spacing w:before="86" w:line="276" w:lineRule="auto"/>
+        <w:ind w:left="936" w:firstLine="0"/>
+        <w:jc w:val="both"/>
+        <w:rPr>
+          <w:rFonts w:ascii="Times New Roman" w:hAnsi="Times New Roman" w:cs="Times New Roman"/>
+          <w:b w:val="0"/>
+          <w:bCs w:val="0"/>
+          <w:spacing w:val="1"/>
+          <w:sz w:val="20"/>
+          <w:szCs w:val="20"/>
+        </w:rPr>
+      </w:pPr>
+    </w:p>
+    <w:p>
+      <w:pPr>
+        <w:pStyle w:val="Heading3"/>
+        <w:tabs>
+          <w:tab w:val="left" w:pos="1610"/>
+        </w:tabs>
+        <w:spacing w:before="86" w:line="276" w:lineRule="auto"/>
+        <w:ind w:left="936" w:firstLine="0"/>
+        <w:jc w:val="both"/>
+        <w:rPr>
+          <w:rFonts w:ascii="Times New Roman" w:hAnsi="Times New Roman" w:cs="Times New Roman"/>
+          <w:b w:val="0"/>
+          <w:bCs w:val="0"/>
+          <w:spacing w:val="1"/>
+          <w:sz w:val="20"/>
+          <w:szCs w:val="20"/>
+        </w:rPr>
+      </w:pPr>
     </w:p>
     <w:p>
       <w:pPr>
@@ -10746,7 +10438,6 @@
           <w:tab w:val="left" w:pos="1610"/>
         </w:tabs>
         <w:spacing w:before="86" w:line="276" w:lineRule="auto"/>
-        <w:ind w:hanging="678"/>
         <w:rPr>
           <w:rFonts w:ascii="Times New Roman" w:hAnsi="Times New Roman" w:cs="Times New Roman"/>
           <w:spacing w:val="1"/>
@@ -10759,7 +10450,8 @@
           <w:spacing w:val="1"/>
           <w:lang w:val="sr-Cyrl-RS"/>
         </w:rPr>
-        <w:t>Преглед корпе</w:t>
+        <w:lastRenderedPageBreak/>
+        <w:t>Додатне функционалности</w:t>
       </w:r>
     </w:p>
     <w:p>
@@ -10769,20 +10461,18 @@
           <w:tab w:val="left" w:pos="1610"/>
         </w:tabs>
         <w:spacing w:before="86" w:line="276" w:lineRule="auto"/>
-        <w:ind w:left="931" w:firstLine="0"/>
-        <w:rPr>
-          <w:rFonts w:ascii="Times New Roman" w:hAnsi="Times New Roman" w:cs="Times New Roman"/>
-          <w:spacing w:val="1"/>
-        </w:rPr>
-      </w:pPr>
-      <w:r>
-        <w:rPr>
-          <w:rFonts w:ascii="Times New Roman" w:hAnsi="Times New Roman" w:cs="Times New Roman"/>
-          <w:b w:val="0"/>
-          <w:bCs w:val="0"/>
-          <w:spacing w:val="1"/>
-          <w:sz w:val="20"/>
-          <w:szCs w:val="20"/>
+        <w:rPr>
+          <w:rFonts w:ascii="Times New Roman" w:hAnsi="Times New Roman" w:cs="Times New Roman"/>
+          <w:color w:val="244061"/>
+          <w:spacing w:val="1"/>
+          <w:lang w:val="sr-Cyrl-RS"/>
+        </w:rPr>
+      </w:pPr>
+      <w:r>
+        <w:rPr>
+          <w:rFonts w:ascii="Times New Roman" w:hAnsi="Times New Roman" w:cs="Times New Roman"/>
+          <w:color w:val="244061"/>
+          <w:spacing w:val="1"/>
           <w:lang w:val="sr-Cyrl-RS"/>
         </w:rPr>
         <w:tab/>
@@ -10790,32 +10480,229 @@
       <w:r>
         <w:rPr>
           <w:rFonts w:ascii="Times New Roman" w:hAnsi="Times New Roman" w:cs="Times New Roman"/>
-          <w:b w:val="0"/>
-          <w:bCs w:val="0"/>
-          <w:spacing w:val="1"/>
-          <w:sz w:val="20"/>
-          <w:szCs w:val="20"/>
-          <w:lang w:val="sr-Cyrl-RS"/>
-        </w:rPr>
-        <w:t>Приликом прегледа неке</w:t>
-      </w:r>
-      <w:r>
-        <w:rPr>
-          <w:rFonts w:ascii="Times New Roman" w:hAnsi="Times New Roman" w:cs="Times New Roman"/>
-          <w:b w:val="0"/>
-          <w:bCs w:val="0"/>
-          <w:spacing w:val="1"/>
-          <w:sz w:val="20"/>
-          <w:szCs w:val="20"/>
-          <w:lang w:val="sr-Cyrl-RS"/>
-        </w:rPr>
-        <w:t xml:space="preserve"> продавнице, корисник има могућност да прегледа досадашње стање корпе коју је попунио у овој продавници. На овој страници, корисник има могућност и да </w:t>
-      </w:r>
-      <w:r>
-        <w:rPr>
-          <w:rFonts w:ascii="Times New Roman" w:hAnsi="Times New Roman" w:cs="Times New Roman"/>
-          <w:b w:val="0"/>
-          <w:bCs w:val="0"/>
+          <w:color w:val="244061"/>
+          <w:spacing w:val="1"/>
+        </w:rPr>
+        <w:t>5.4.3.1</w:t>
+      </w:r>
+      <w:r>
+        <w:rPr>
+          <w:rFonts w:ascii="Times New Roman" w:hAnsi="Times New Roman" w:cs="Times New Roman"/>
+          <w:color w:val="244061"/>
+          <w:spacing w:val="1"/>
+          <w:lang w:val="sr-Cyrl-RS"/>
+        </w:rPr>
+        <w:t xml:space="preserve">. Означавање омиљених продавница </w:t>
+      </w:r>
+    </w:p>
+    <w:p>
+      <w:pPr>
+        <w:pStyle w:val="Heading3"/>
+        <w:tabs>
+          <w:tab w:val="left" w:pos="1610"/>
+        </w:tabs>
+        <w:spacing w:before="86" w:line="276" w:lineRule="auto"/>
+        <w:ind w:left="1748" w:firstLine="0"/>
+        <w:jc w:val="both"/>
+        <w:rPr>
+          <w:rFonts w:ascii="Times New Roman" w:hAnsi="Times New Roman" w:cs="Times New Roman"/>
+          <w:b w:val="0"/>
+          <w:bCs w:val="0"/>
+          <w:color w:val="000000" w:themeColor="text1"/>
+          <w:spacing w:val="1"/>
+          <w:sz w:val="20"/>
+          <w:szCs w:val="20"/>
+          <w:lang w:val="sr-Cyrl-RS"/>
+        </w:rPr>
+      </w:pPr>
+      <w:r>
+        <w:rPr>
+          <w:rFonts w:ascii="Times New Roman" w:hAnsi="Times New Roman" w:cs="Times New Roman"/>
+          <w:color w:val="244061"/>
+          <w:spacing w:val="1"/>
+          <w:lang w:val="sr-Cyrl-RS"/>
+        </w:rPr>
+        <w:tab/>
+      </w:r>
+      <w:r>
+        <w:rPr>
+          <w:rFonts w:ascii="Times New Roman" w:hAnsi="Times New Roman" w:cs="Times New Roman"/>
+          <w:b w:val="0"/>
+          <w:bCs w:val="0"/>
+          <w:color w:val="000000" w:themeColor="text1"/>
+          <w:spacing w:val="1"/>
+          <w:sz w:val="20"/>
+          <w:szCs w:val="20"/>
+          <w:lang w:val="sr-Cyrl-RS"/>
+        </w:rPr>
+        <w:t>Корисник има могућност да означи продавнице као своје омиљене и да прегледа те продавнице приликом неког наредног наручивања.</w:t>
+      </w:r>
+    </w:p>
+    <w:p>
+      <w:pPr>
+        <w:pStyle w:val="Heading3"/>
+        <w:tabs>
+          <w:tab w:val="left" w:pos="1610"/>
+        </w:tabs>
+        <w:spacing w:before="86" w:line="276" w:lineRule="auto"/>
+        <w:rPr>
+          <w:rFonts w:ascii="Times New Roman" w:hAnsi="Times New Roman" w:cs="Times New Roman"/>
+          <w:color w:val="244061"/>
+          <w:spacing w:val="1"/>
+          <w:lang w:val="sr-Cyrl-RS"/>
+        </w:rPr>
+      </w:pPr>
+      <w:r>
+        <w:rPr>
+          <w:rFonts w:ascii="Times New Roman" w:hAnsi="Times New Roman" w:cs="Times New Roman"/>
+          <w:color w:val="244061"/>
+          <w:spacing w:val="1"/>
+          <w:lang w:val="sr-Cyrl-RS"/>
+        </w:rPr>
+        <w:tab/>
+        <w:t xml:space="preserve">5.4.3.2. Размена порука између продавнице и корисника као одговор на кориснички </w:t>
+      </w:r>
+      <w:r>
+        <w:rPr>
+          <w:rFonts w:ascii="Times New Roman" w:hAnsi="Times New Roman" w:cs="Times New Roman"/>
+          <w:color w:val="244061"/>
+          <w:spacing w:val="1"/>
+          <w:lang w:val="sr-Cyrl-RS"/>
+        </w:rPr>
+        <w:t xml:space="preserve">захтев </w:t>
+      </w:r>
+    </w:p>
+    <w:p>
+      <w:pPr>
+        <w:pStyle w:val="Heading3"/>
+        <w:tabs>
+          <w:tab w:val="left" w:pos="1610"/>
+        </w:tabs>
+        <w:spacing w:before="86" w:line="276" w:lineRule="auto"/>
+        <w:ind w:left="1748" w:firstLine="0"/>
+        <w:jc w:val="both"/>
+        <w:rPr>
+          <w:rFonts w:ascii="Times New Roman" w:hAnsi="Times New Roman" w:cs="Times New Roman"/>
+          <w:b w:val="0"/>
+          <w:bCs w:val="0"/>
+          <w:color w:val="000000" w:themeColor="text1"/>
+          <w:spacing w:val="1"/>
+          <w:sz w:val="20"/>
+          <w:szCs w:val="20"/>
+          <w:lang w:val="sr-Cyrl-RS"/>
+        </w:rPr>
+      </w:pPr>
+      <w:r>
+        <w:rPr>
+          <w:rFonts w:ascii="Times New Roman" w:hAnsi="Times New Roman" w:cs="Times New Roman"/>
+          <w:b w:val="0"/>
+          <w:bCs w:val="0"/>
+          <w:color w:val="244061"/>
+          <w:spacing w:val="1"/>
+          <w:sz w:val="20"/>
+          <w:szCs w:val="20"/>
+          <w:lang w:val="sr-Cyrl-RS"/>
+        </w:rPr>
+        <w:tab/>
+      </w:r>
+      <w:r>
+        <w:rPr>
+          <w:rFonts w:ascii="Times New Roman" w:hAnsi="Times New Roman" w:cs="Times New Roman"/>
+          <w:b w:val="0"/>
+          <w:bCs w:val="0"/>
+          <w:color w:val="000000" w:themeColor="text1"/>
+          <w:spacing w:val="1"/>
+          <w:sz w:val="20"/>
+          <w:szCs w:val="20"/>
+          <w:lang w:val="sr-Cyrl-RS"/>
+        </w:rPr>
+        <w:t xml:space="preserve">Корисник може да прими поруку од продавнице, након слања захтева, да је захтев прихваћен или одбијен. Такође се може имплементирати и коришћењем е-маил адресе. </w:t>
+      </w:r>
+    </w:p>
+    <w:p>
+      <w:pPr>
+        <w:pStyle w:val="Heading3"/>
+        <w:tabs>
+          <w:tab w:val="left" w:pos="1610"/>
+        </w:tabs>
+        <w:spacing w:before="86" w:line="276" w:lineRule="auto"/>
+        <w:jc w:val="both"/>
+        <w:rPr>
+          <w:rFonts w:ascii="Times New Roman" w:hAnsi="Times New Roman" w:cs="Times New Roman"/>
+          <w:color w:val="17365D" w:themeColor="text2" w:themeShade="BF"/>
+          <w:spacing w:val="1"/>
+          <w:lang w:val="sr-Cyrl-RS"/>
+        </w:rPr>
+      </w:pPr>
+      <w:r>
+        <w:rPr>
+          <w:rFonts w:ascii="Times New Roman" w:hAnsi="Times New Roman" w:cs="Times New Roman"/>
+          <w:color w:val="17365D" w:themeColor="text2" w:themeShade="BF"/>
+          <w:spacing w:val="1"/>
+          <w:lang w:val="sr-Cyrl-RS"/>
+        </w:rPr>
+        <w:tab/>
+      </w:r>
+      <w:r>
+        <w:rPr>
+          <w:rFonts w:ascii="Times New Roman" w:hAnsi="Times New Roman" w:cs="Times New Roman"/>
+          <w:color w:val="17365D" w:themeColor="text2" w:themeShade="BF"/>
+          <w:spacing w:val="1"/>
+          <w:lang w:val="sr-Cyrl-RS"/>
+        </w:rPr>
+        <w:t>5.4.3.3.Слање нотификација регистрованом кориснику пред празнике</w:t>
+      </w:r>
+    </w:p>
+    <w:p>
+      <w:pPr>
+        <w:pStyle w:val="Heading3"/>
+        <w:tabs>
+          <w:tab w:val="left" w:pos="1610"/>
+        </w:tabs>
+        <w:spacing w:before="86" w:line="276" w:lineRule="auto"/>
+        <w:ind w:left="1748" w:firstLine="0"/>
+        <w:jc w:val="both"/>
+        <w:rPr>
+          <w:rFonts w:ascii="Times New Roman" w:hAnsi="Times New Roman" w:cs="Times New Roman"/>
+          <w:b w:val="0"/>
+          <w:bCs w:val="0"/>
+          <w:color w:val="000000" w:themeColor="text1"/>
+          <w:spacing w:val="1"/>
+          <w:sz w:val="20"/>
+          <w:szCs w:val="20"/>
+          <w:lang w:val="sr-Cyrl-RS"/>
+        </w:rPr>
+      </w:pPr>
+      <w:r>
+        <w:rPr>
+          <w:rFonts w:ascii="Times New Roman" w:hAnsi="Times New Roman" w:cs="Times New Roman"/>
+          <w:color w:val="000000" w:themeColor="text1"/>
+          <w:spacing w:val="1"/>
+          <w:sz w:val="20"/>
+          <w:szCs w:val="20"/>
+          <w:lang w:val="sr-Cyrl-RS"/>
+        </w:rPr>
+        <w:tab/>
+      </w:r>
+      <w:r>
+        <w:rPr>
+          <w:rFonts w:ascii="Times New Roman" w:hAnsi="Times New Roman" w:cs="Times New Roman"/>
+          <w:b w:val="0"/>
+          <w:bCs w:val="0"/>
+          <w:color w:val="000000" w:themeColor="text1"/>
+          <w:spacing w:val="1"/>
+          <w:sz w:val="20"/>
+          <w:szCs w:val="20"/>
+          <w:lang w:val="sr-Cyrl-RS"/>
+        </w:rPr>
+        <w:t>Корисник може  да затражи да му апликација шаље поруке као подсетник за предстојеће празнике,</w:t>
+      </w:r>
+      <w:r>
+        <w:rPr>
+          <w:rFonts w:ascii="Times New Roman" w:hAnsi="Times New Roman" w:cs="Times New Roman"/>
+          <w:b w:val="0"/>
+          <w:bCs w:val="0"/>
+          <w:color w:val="000000" w:themeColor="text1"/>
           <w:spacing w:val="1"/>
           <w:sz w:val="20"/>
           <w:szCs w:val="20"/>
@@ -10828,12 +10715,13 @@
           <w:rFonts w:ascii="Times New Roman" w:hAnsi="Times New Roman" w:cs="Times New Roman"/>
           <w:b w:val="0"/>
           <w:bCs w:val="0"/>
-          <w:spacing w:val="1"/>
-          <w:sz w:val="20"/>
-          <w:szCs w:val="20"/>
-          <w:lang w:val="sr-Cyrl-RS"/>
-        </w:rPr>
-        <w:t>испразни садржај корпе.</w:t>
+          <w:color w:val="000000" w:themeColor="text1"/>
+          <w:spacing w:val="1"/>
+          <w:sz w:val="20"/>
+          <w:szCs w:val="20"/>
+          <w:lang w:val="sr-Cyrl-RS"/>
+        </w:rPr>
+        <w:t>годишњице и рођендане.</w:t>
       </w:r>
     </w:p>
     <w:p>
@@ -10843,12 +10731,112 @@
           <w:tab w:val="left" w:pos="1610"/>
         </w:tabs>
         <w:spacing w:before="86" w:line="276" w:lineRule="auto"/>
-        <w:ind w:firstLine="0"/>
-        <w:rPr>
-          <w:rFonts w:ascii="Times New Roman" w:hAnsi="Times New Roman" w:cs="Times New Roman"/>
-          <w:spacing w:val="1"/>
-        </w:rPr>
-      </w:pPr>
+        <w:jc w:val="both"/>
+        <w:rPr>
+          <w:rFonts w:ascii="Times New Roman" w:hAnsi="Times New Roman" w:cs="Times New Roman"/>
+          <w:color w:val="17365D" w:themeColor="text2" w:themeShade="BF"/>
+          <w:spacing w:val="1"/>
+          <w:lang w:val="sr-Cyrl-RS"/>
+        </w:rPr>
+      </w:pPr>
+      <w:r>
+        <w:rPr>
+          <w:rFonts w:ascii="Times New Roman" w:hAnsi="Times New Roman" w:cs="Times New Roman"/>
+          <w:b w:val="0"/>
+          <w:bCs w:val="0"/>
+          <w:color w:val="000000" w:themeColor="text1"/>
+          <w:spacing w:val="1"/>
+          <w:sz w:val="20"/>
+          <w:szCs w:val="20"/>
+          <w:lang w:val="sr-Cyrl-RS"/>
+        </w:rPr>
+        <w:tab/>
+      </w:r>
+      <w:r>
+        <w:rPr>
+          <w:rFonts w:ascii="Times New Roman" w:hAnsi="Times New Roman" w:cs="Times New Roman"/>
+          <w:color w:val="17365D" w:themeColor="text2" w:themeShade="BF"/>
+          <w:spacing w:val="1"/>
+          <w:lang w:val="sr-Cyrl-RS"/>
+        </w:rPr>
+        <w:t>5.4.3.</w:t>
+      </w:r>
+      <w:r>
+        <w:rPr>
+          <w:rFonts w:ascii="Times New Roman" w:hAnsi="Times New Roman" w:cs="Times New Roman"/>
+          <w:color w:val="17365D" w:themeColor="text2" w:themeShade="BF"/>
+          <w:spacing w:val="1"/>
+          <w:lang w:val="sr-Cyrl-RS"/>
+        </w:rPr>
+        <w:t>4 Коментари</w:t>
+      </w:r>
+    </w:p>
+    <w:p>
+      <w:pPr>
+        <w:pStyle w:val="Heading3"/>
+        <w:tabs>
+          <w:tab w:val="left" w:pos="1610"/>
+        </w:tabs>
+        <w:spacing w:before="86" w:line="276" w:lineRule="auto"/>
+        <w:jc w:val="both"/>
+        <w:rPr>
+          <w:rFonts w:ascii="Times New Roman" w:hAnsi="Times New Roman" w:cs="Times New Roman"/>
+          <w:color w:val="244061"/>
+          <w:spacing w:val="1"/>
+          <w:lang w:val="sr-Cyrl-RS"/>
+        </w:rPr>
+      </w:pPr>
+      <w:r>
+        <w:rPr>
+          <w:rFonts w:ascii="Times New Roman" w:hAnsi="Times New Roman" w:cs="Times New Roman"/>
+          <w:color w:val="17365D" w:themeColor="text2" w:themeShade="BF"/>
+          <w:spacing w:val="1"/>
+          <w:lang w:val="sr-Cyrl-RS"/>
+        </w:rPr>
+        <w:tab/>
+      </w:r>
+      <w:r>
+        <w:rPr>
+          <w:rFonts w:ascii="Times New Roman" w:hAnsi="Times New Roman" w:cs="Times New Roman"/>
+          <w:color w:val="17365D" w:themeColor="text2" w:themeShade="BF"/>
+          <w:spacing w:val="1"/>
+          <w:lang w:val="sr-Cyrl-RS"/>
+        </w:rPr>
+        <w:tab/>
+      </w:r>
+      <w:r>
+        <w:rPr>
+          <w:rFonts w:ascii="Times New Roman" w:hAnsi="Times New Roman" w:cs="Times New Roman"/>
+          <w:color w:val="17365D" w:themeColor="text2" w:themeShade="BF"/>
+          <w:spacing w:val="1"/>
+          <w:lang w:val="sr-Cyrl-RS"/>
+        </w:rPr>
+        <w:tab/>
+      </w:r>
+      <w:r>
+        <w:rPr>
+          <w:rFonts w:ascii="Times New Roman" w:hAnsi="Times New Roman" w:cs="Times New Roman"/>
+          <w:b w:val="0"/>
+          <w:bCs w:val="0"/>
+          <w:spacing w:val="1"/>
+          <w:sz w:val="20"/>
+          <w:szCs w:val="20"/>
+          <w:lang w:val="sr-Cyrl-RS"/>
+        </w:rPr>
+        <w:t xml:space="preserve">Регистровани корисници имају могућност да остављају коментаре </w:t>
+      </w:r>
+      <w:r>
+        <w:rPr>
+          <w:rFonts w:ascii="Times New Roman" w:hAnsi="Times New Roman" w:cs="Times New Roman"/>
+          <w:b w:val="0"/>
+          <w:bCs w:val="0"/>
+          <w:spacing w:val="1"/>
+          <w:sz w:val="20"/>
+          <w:szCs w:val="20"/>
+          <w:lang w:val="sr-Cyrl-RS"/>
+        </w:rPr>
+        <w:t xml:space="preserve">приликом прегледа неке продавнице. </w:t>
+      </w:r>
     </w:p>
     <w:p>
       <w:pPr>
@@ -11296,6 +11284,38 @@
     </w:p>
     <w:p>
       <w:pPr>
+        <w:pStyle w:val="Heading3"/>
+        <w:tabs>
+          <w:tab w:val="left" w:pos="1610"/>
+        </w:tabs>
+        <w:spacing w:before="86" w:line="276" w:lineRule="auto"/>
+        <w:ind w:left="936" w:firstLine="0"/>
+        <w:jc w:val="both"/>
+        <w:rPr>
+          <w:rFonts w:ascii="Times New Roman" w:hAnsi="Times New Roman" w:cs="Times New Roman"/>
+          <w:spacing w:val="1"/>
+          <w:lang w:val="sr-Cyrl-RS"/>
+        </w:rPr>
+      </w:pPr>
+    </w:p>
+    <w:p>
+      <w:pPr>
+        <w:pStyle w:val="Heading3"/>
+        <w:tabs>
+          <w:tab w:val="left" w:pos="1610"/>
+        </w:tabs>
+        <w:spacing w:before="86" w:line="276" w:lineRule="auto"/>
+        <w:ind w:left="936" w:firstLine="0"/>
+        <w:jc w:val="both"/>
+        <w:rPr>
+          <w:rFonts w:ascii="Times New Roman" w:hAnsi="Times New Roman" w:cs="Times New Roman"/>
+          <w:spacing w:val="1"/>
+          <w:lang w:val="sr-Cyrl-RS"/>
+        </w:rPr>
+      </w:pPr>
+    </w:p>
+    <w:p>
+      <w:pPr>
         <w:pStyle w:val="Heading2"/>
         <w:numPr>
           <w:ilvl w:val="1"/>
@@ -11320,6 +11340,7 @@
           <w:spacing w:val="1"/>
           <w:lang w:val="sr-Cyrl-RS"/>
         </w:rPr>
+        <w:lastRenderedPageBreak/>
         <w:t>Функционалности продавнице</w:t>
       </w:r>
     </w:p>
@@ -11472,7 +11493,6 @@
           <w:szCs w:val="20"/>
           <w:lang w:val="sr-Cyrl-RS"/>
         </w:rPr>
-        <w:lastRenderedPageBreak/>
         <w:t>Име</w:t>
       </w:r>
     </w:p>
@@ -12311,6 +12331,7 @@
           <w:spacing w:val="1"/>
           <w:sz w:val="20"/>
           <w:szCs w:val="20"/>
+          <w:lang w:val="sr-Cyrl-RS"/>
         </w:rPr>
       </w:pPr>
       <w:r>
@@ -12346,6 +12367,24 @@
         </w:rPr>
         <w:t xml:space="preserve">задаје за неки датум. </w:t>
       </w:r>
+    </w:p>
+    <w:p>
+      <w:pPr>
+        <w:pStyle w:val="Heading3"/>
+        <w:tabs>
+          <w:tab w:val="left" w:pos="1610"/>
+        </w:tabs>
+        <w:spacing w:before="86" w:line="276" w:lineRule="auto"/>
+        <w:ind w:left="931" w:firstLine="0"/>
+        <w:jc w:val="both"/>
+        <w:rPr>
+          <w:rFonts w:ascii="Times New Roman" w:hAnsi="Times New Roman" w:cs="Times New Roman"/>
+          <w:b w:val="0"/>
+          <w:spacing w:val="1"/>
+          <w:sz w:val="20"/>
+          <w:szCs w:val="20"/>
+        </w:rPr>
+      </w:pPr>
     </w:p>
     <w:p>
       <w:pPr>
@@ -12371,6 +12410,7 @@
           <w:spacing w:val="1"/>
           <w:lang w:val="sr-Cyrl-RS"/>
         </w:rPr>
+        <w:lastRenderedPageBreak/>
         <w:t>Означавање достављених захтева</w:t>
       </w:r>
     </w:p>
@@ -12469,7 +12509,6 @@
           <w:color w:val="244061"/>
           <w:spacing w:val="1"/>
         </w:rPr>
-        <w:lastRenderedPageBreak/>
         <w:t>Претпоставке и ограничења</w:t>
       </w:r>
     </w:p>
@@ -13364,6 +13403,7 @@
           <w:spacing w:val="1"/>
           <w:lang w:val="sr-Cyrl-RS"/>
         </w:rPr>
+        <w:lastRenderedPageBreak/>
         <w:t xml:space="preserve">Претраживање продавница по имену и категорији </w:t>
       </w:r>
     </w:p>
@@ -13457,7 +13497,6 @@
           <w:spacing w:val="1"/>
           <w:lang w:val="sr-Cyrl-RS"/>
         </w:rPr>
-        <w:lastRenderedPageBreak/>
         <w:t xml:space="preserve">Могућност оптимизовања пута у односу на захтеве које има достављач </w:t>
       </w:r>
     </w:p>
@@ -13695,7 +13734,7 @@
             </wp:anchor>
           </w:drawing>
         </mc:Choice>
-        <mc:Fallback xmlns:a14="http://schemas.microsoft.com/office/drawing/2010/main" xmlns:a="http://schemas.openxmlformats.org/drawingml/2006/main">
+        <mc:Fallback xmlns:a="http://schemas.openxmlformats.org/drawingml/2006/main" xmlns:a14="http://schemas.microsoft.com/office/drawing/2010/main">
           <w:pict w14:anchorId="283080E2">
             <v:rect id="Rectangle 5" style="position:absolute;margin-left:88.6pt;margin-top:766.85pt;width:191.05pt;height:.5pt;z-index:-15993344;visibility:visible;mso-wrap-style:square;mso-width-percent:0;mso-height-percent:0;mso-wrap-distance-left:9pt;mso-wrap-distance-top:0;mso-wrap-distance-right:9pt;mso-wrap-distance-bottom:0;mso-position-horizontal:absolute;mso-position-horizontal-relative:page;mso-position-vertical:absolute;mso-position-vertical-relative:page;mso-width-percent:0;mso-height-percent:0;mso-width-relative:page;mso-height-relative:page;v-text-anchor:top" o:spid="_x0000_s1026" fillcolor="#4f82bd" stroked="f" w14:anchorId="0D20A384" o:gfxdata="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">
               <w10:wrap anchorx="page" anchory="page"/>
@@ -13774,7 +13813,7 @@
             </wp:anchor>
           </w:drawing>
         </mc:Choice>
-        <mc:Fallback xmlns:a14="http://schemas.microsoft.com/office/drawing/2010/main" xmlns:a="http://schemas.openxmlformats.org/drawingml/2006/main">
+        <mc:Fallback xmlns:a="http://schemas.openxmlformats.org/drawingml/2006/main" xmlns:a14="http://schemas.microsoft.com/office/drawing/2010/main">
           <w:pict w14:anchorId="27397571">
             <v:rect id="Rectangle 4" style="position:absolute;margin-left:332.4pt;margin-top:766.85pt;width:191.1pt;height:.5pt;z-index:-15992832;visibility:visible;mso-wrap-style:square;mso-width-percent:0;mso-height-percent:0;mso-wrap-distance-left:9pt;mso-wrap-distance-top:0;mso-wrap-distance-right:9pt;mso-wrap-distance-bottom:0;mso-position-horizontal:absolute;mso-position-horizontal-relative:page;mso-position-vertical:absolute;mso-position-vertical-relative:page;mso-width-percent:0;mso-height-percent:0;mso-width-relative:page;mso-height-relative:page;v-text-anchor:top" o:spid="_x0000_s1026" fillcolor="#4f82bd" stroked="f" w14:anchorId="68B15246" o:gfxdata="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">
               <w10:wrap anchorx="page" anchory="page"/>
@@ -17350,7 +17389,7 @@
 </file>
 
 <file path=customXml/itemProps1.xml><?xml version="1.0" encoding="utf-8"?>
-<ds:datastoreItem xmlns:ds="http://schemas.openxmlformats.org/officeDocument/2006/customXml" ds:itemID="{F1E0F338-9162-42D6-BE74-9A20EA72617D}">
+<ds:datastoreItem xmlns:ds="http://schemas.openxmlformats.org/officeDocument/2006/customXml" ds:itemID="{28084E83-CFF9-42FD-BBEB-1A1171381D61}">
   <ds:schemaRefs>
     <ds:schemaRef ds:uri="http://schemas.openxmlformats.org/officeDocument/2006/bibliography"/>
   </ds:schemaRefs>

</xml_diff>

<commit_message>
Registracija korisnika ( User) i login
</commit_message>
<xml_diff>
--- a/faza1/GifteryPZ.docx
+++ b/faza1/GifteryPZ.docx
@@ -4137,6 +4137,19 @@
       <w:r>
         <w:rPr>
           <w:rFonts w:ascii="Times New Roman" w:hAnsi="Times New Roman" w:cs="Times New Roman"/>
+          <w:bCs/>
+          <w:iCs/>
+          <w:spacing w:val="1"/>
+          <w:sz w:val="18"/>
+          <w:szCs w:val="20"/>
+        </w:rPr>
+        <w:t>______________________________________________________</w:t>
+      </w:r>
+      <w:bookmarkStart w:id="0" w:name="_GoBack"/>
+      <w:bookmarkEnd w:id="0"/>
+      <w:r>
+        <w:rPr>
+          <w:rFonts w:ascii="Times New Roman" w:hAnsi="Times New Roman" w:cs="Times New Roman"/>
           <w:iCs/>
           <w:spacing w:val="1"/>
           <w:w w:val="95"/>
@@ -5165,8 +5178,6 @@
         </w:rPr>
         <w:t>1</w:t>
       </w:r>
-      <w:bookmarkStart w:id="0" w:name="_GoBack"/>
-      <w:bookmarkEnd w:id="0"/>
     </w:p>
     <w:p>
       <w:pPr>
@@ -13734,7 +13745,7 @@
             </wp:anchor>
           </w:drawing>
         </mc:Choice>
-        <mc:Fallback xmlns:a="http://schemas.openxmlformats.org/drawingml/2006/main" xmlns:a14="http://schemas.microsoft.com/office/drawing/2010/main">
+        <mc:Fallback xmlns:a14="http://schemas.microsoft.com/office/drawing/2010/main" xmlns:a="http://schemas.openxmlformats.org/drawingml/2006/main">
           <w:pict w14:anchorId="283080E2">
             <v:rect id="Rectangle 5" style="position:absolute;margin-left:88.6pt;margin-top:766.85pt;width:191.05pt;height:.5pt;z-index:-15993344;visibility:visible;mso-wrap-style:square;mso-width-percent:0;mso-height-percent:0;mso-wrap-distance-left:9pt;mso-wrap-distance-top:0;mso-wrap-distance-right:9pt;mso-wrap-distance-bottom:0;mso-position-horizontal:absolute;mso-position-horizontal-relative:page;mso-position-vertical:absolute;mso-position-vertical-relative:page;mso-width-percent:0;mso-height-percent:0;mso-width-relative:page;mso-height-relative:page;v-text-anchor:top" o:spid="_x0000_s1026" fillcolor="#4f82bd" stroked="f" w14:anchorId="0D20A384" o:gfxdata="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">
               <w10:wrap anchorx="page" anchory="page"/>
@@ -13813,7 +13824,7 @@
             </wp:anchor>
           </w:drawing>
         </mc:Choice>
-        <mc:Fallback xmlns:a="http://schemas.openxmlformats.org/drawingml/2006/main" xmlns:a14="http://schemas.microsoft.com/office/drawing/2010/main">
+        <mc:Fallback xmlns:a14="http://schemas.microsoft.com/office/drawing/2010/main" xmlns:a="http://schemas.openxmlformats.org/drawingml/2006/main">
           <w:pict w14:anchorId="27397571">
             <v:rect id="Rectangle 4" style="position:absolute;margin-left:332.4pt;margin-top:766.85pt;width:191.1pt;height:.5pt;z-index:-15992832;visibility:visible;mso-wrap-style:square;mso-width-percent:0;mso-height-percent:0;mso-wrap-distance-left:9pt;mso-wrap-distance-top:0;mso-wrap-distance-right:9pt;mso-wrap-distance-bottom:0;mso-position-horizontal:absolute;mso-position-horizontal-relative:page;mso-position-vertical:absolute;mso-position-vertical-relative:page;mso-width-percent:0;mso-height-percent:0;mso-width-relative:page;mso-height-relative:page;v-text-anchor:top" o:spid="_x0000_s1026" fillcolor="#4f82bd" stroked="f" w14:anchorId="68B15246" o:gfxdata="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">
               <w10:wrap anchorx="page" anchory="page"/>
@@ -17389,7 +17400,7 @@
 </file>
 
 <file path=customXml/itemProps1.xml><?xml version="1.0" encoding="utf-8"?>
-<ds:datastoreItem xmlns:ds="http://schemas.openxmlformats.org/officeDocument/2006/customXml" ds:itemID="{28084E83-CFF9-42FD-BBEB-1A1171381D61}">
+<ds:datastoreItem xmlns:ds="http://schemas.openxmlformats.org/officeDocument/2006/customXml" ds:itemID="{EA9AE3E0-FF34-4E9A-9E9B-01712BFCB8B8}">
   <ds:schemaRefs>
     <ds:schemaRef ds:uri="http://schemas.openxmlformats.org/officeDocument/2006/bibliography"/>
   </ds:schemaRefs>

</xml_diff>

<commit_message>
SSU-novi + showUserRequest(ozaka cancelled/delivered)+provera password za prodavnicu
</commit_message>
<xml_diff>
--- a/faza1/GifteryPZ.docx
+++ b/faza1/GifteryPZ.docx
@@ -2696,19 +2696,7 @@
           <w:sz w:val="19"/>
           <w:lang w:val="sr-Cyrl-RS"/>
         </w:rPr>
-        <w:t>Уклањање производа из корпе__________</w:t>
-      </w:r>
-      <w:bookmarkStart w:id="0" w:name="_GoBack"/>
-      <w:bookmarkEnd w:id="0"/>
-      <w:r>
-        <w:rPr>
-          <w:rFonts w:ascii="Times New Roman" w:hAnsi="Times New Roman" w:cs="Times New Roman"/>
-          <w:iCs/>
-          <w:spacing w:val="1"/>
-          <w:sz w:val="19"/>
-          <w:lang w:val="sr-Cyrl-RS"/>
-        </w:rPr>
-        <w:t>______________________________________8</w:t>
+        <w:t>Уклањање производа из корпе________________________________________________8</w:t>
       </w:r>
     </w:p>
     <w:p>
@@ -4162,7 +4150,7 @@
           <w:szCs w:val="20"/>
           <w:lang w:val="sr-Cyrl-RS"/>
         </w:rPr>
-        <w:t>Додавање и брисање категорије поризвода које продавница нуди</w:t>
+        <w:t>Додавање и уклањање додатака</w:t>
       </w:r>
       <w:r>
         <w:rPr>
@@ -4230,7 +4218,7 @@
           <w:szCs w:val="20"/>
           <w:lang w:val="sr-Cyrl-RS"/>
         </w:rPr>
-        <w:t>Додатне функционалности</w:t>
+        <w:t>Додавање и брисање</w:t>
       </w:r>
       <w:r>
         <w:rPr>
@@ -4240,8 +4228,69 @@
           <w:spacing w:val="1"/>
           <w:sz w:val="18"/>
           <w:szCs w:val="20"/>
-        </w:rPr>
-        <w:t>______________________________________________________</w:t>
+          <w:lang w:val="sr-Cyrl-RS"/>
+        </w:rPr>
+        <w:t xml:space="preserve"> тагова</w:t>
+      </w:r>
+      <w:r>
+        <w:rPr>
+          <w:rFonts w:ascii="Times New Roman" w:hAnsi="Times New Roman" w:cs="Times New Roman"/>
+          <w:bCs/>
+          <w:iCs/>
+          <w:spacing w:val="1"/>
+          <w:sz w:val="18"/>
+          <w:szCs w:val="20"/>
+          <w:lang w:val="sr-Cyrl-RS"/>
+        </w:rPr>
+        <w:t xml:space="preserve"> </w:t>
+      </w:r>
+      <w:r>
+        <w:rPr>
+          <w:rFonts w:ascii="Times New Roman" w:hAnsi="Times New Roman" w:cs="Times New Roman"/>
+          <w:bCs/>
+          <w:iCs/>
+          <w:spacing w:val="1"/>
+          <w:sz w:val="18"/>
+          <w:szCs w:val="20"/>
+          <w:lang w:val="sr-Cyrl-RS"/>
+        </w:rPr>
+        <w:t>(</w:t>
+      </w:r>
+      <w:r>
+        <w:rPr>
+          <w:rFonts w:ascii="Times New Roman" w:hAnsi="Times New Roman" w:cs="Times New Roman"/>
+          <w:bCs/>
+          <w:iCs/>
+          <w:spacing w:val="1"/>
+          <w:sz w:val="18"/>
+          <w:szCs w:val="20"/>
+          <w:lang w:val="sr-Cyrl-RS"/>
+        </w:rPr>
+        <w:t>категорије поризвода</w:t>
+      </w:r>
+      <w:r>
+        <w:rPr>
+          <w:rFonts w:ascii="Times New Roman" w:hAnsi="Times New Roman" w:cs="Times New Roman"/>
+          <w:bCs/>
+          <w:iCs/>
+          <w:spacing w:val="1"/>
+          <w:sz w:val="18"/>
+          <w:szCs w:val="20"/>
+          <w:lang w:val="sr-Cyrl-RS"/>
+        </w:rPr>
+        <w:t>)</w:t>
+      </w:r>
+      <w:r>
+        <w:rPr>
+          <w:rFonts w:ascii="Times New Roman" w:hAnsi="Times New Roman" w:cs="Times New Roman"/>
+          <w:bCs/>
+          <w:iCs/>
+          <w:spacing w:val="1"/>
+          <w:sz w:val="18"/>
+          <w:szCs w:val="20"/>
+          <w:lang w:val="sr-Cyrl-RS"/>
+        </w:rPr>
+        <w:t xml:space="preserve"> које продавница нуди</w:t>
       </w:r>
       <w:r>
         <w:rPr>
@@ -4257,6 +4306,17 @@
       <w:r>
         <w:rPr>
           <w:rFonts w:ascii="Times New Roman" w:hAnsi="Times New Roman" w:cs="Times New Roman"/>
+          <w:iCs/>
+          <w:spacing w:val="1"/>
+          <w:w w:val="95"/>
+          <w:sz w:val="19"/>
+          <w:lang w:val="sr-Cyrl-RS"/>
+        </w:rPr>
+        <w:t xml:space="preserve">  </w:t>
+      </w:r>
+      <w:r>
+        <w:rPr>
+          <w:rFonts w:ascii="Times New Roman" w:hAnsi="Times New Roman" w:cs="Times New Roman"/>
           <w:bCs/>
           <w:iCs/>
           <w:spacing w:val="1"/>
@@ -4264,6 +4324,233 @@
           <w:lang w:val="sr-Cyrl-RS"/>
         </w:rPr>
         <w:t>10</w:t>
+      </w:r>
+    </w:p>
+    <w:p>
+      <w:pPr>
+        <w:pStyle w:val="ListParagraph"/>
+        <w:numPr>
+          <w:ilvl w:val="2"/>
+          <w:numId w:val="8"/>
+        </w:numPr>
+        <w:tabs>
+          <w:tab w:val="left" w:pos="827"/>
+          <w:tab w:val="left" w:pos="828"/>
+          <w:tab w:val="left" w:pos="7788"/>
+        </w:tabs>
+        <w:spacing w:before="44" w:line="276" w:lineRule="auto"/>
+        <w:ind w:right="1059" w:hanging="1497"/>
+        <w:jc w:val="right"/>
+        <w:rPr>
+          <w:rFonts w:ascii="Times New Roman" w:hAnsi="Times New Roman" w:cs="Times New Roman"/>
+          <w:iCs/>
+          <w:spacing w:val="1"/>
+          <w:sz w:val="19"/>
+        </w:rPr>
+      </w:pPr>
+      <w:r>
+        <w:rPr>
+          <w:rFonts w:ascii="Times New Roman" w:hAnsi="Times New Roman" w:cs="Times New Roman"/>
+          <w:bCs/>
+          <w:iCs/>
+          <w:spacing w:val="1"/>
+          <w:sz w:val="18"/>
+          <w:szCs w:val="20"/>
+          <w:lang w:val="sr-Cyrl-RS"/>
+        </w:rPr>
+        <w:t>Преглед пристиглих поруџбина</w:t>
+      </w:r>
+      <w:r>
+        <w:rPr>
+          <w:rFonts w:ascii="Times New Roman" w:hAnsi="Times New Roman" w:cs="Times New Roman"/>
+          <w:iCs/>
+          <w:spacing w:val="1"/>
+          <w:w w:val="95"/>
+          <w:sz w:val="19"/>
+          <w:u w:val="single"/>
+        </w:rPr>
+        <w:tab/>
+      </w:r>
+      <w:r>
+        <w:rPr>
+          <w:rFonts w:ascii="Times New Roman" w:hAnsi="Times New Roman" w:cs="Times New Roman"/>
+          <w:iCs/>
+          <w:spacing w:val="1"/>
+          <w:w w:val="95"/>
+          <w:sz w:val="19"/>
+          <w:lang w:val="sr-Cyrl-RS"/>
+        </w:rPr>
+        <w:t xml:space="preserve">  </w:t>
+      </w:r>
+      <w:r>
+        <w:rPr>
+          <w:rFonts w:ascii="Times New Roman" w:hAnsi="Times New Roman" w:cs="Times New Roman"/>
+          <w:bCs/>
+          <w:iCs/>
+          <w:spacing w:val="1"/>
+          <w:sz w:val="20"/>
+          <w:lang w:val="sr-Cyrl-RS"/>
+        </w:rPr>
+        <w:t>10</w:t>
+      </w:r>
+    </w:p>
+    <w:p>
+      <w:pPr>
+        <w:pStyle w:val="ListParagraph"/>
+        <w:numPr>
+          <w:ilvl w:val="2"/>
+          <w:numId w:val="8"/>
+        </w:numPr>
+        <w:tabs>
+          <w:tab w:val="left" w:pos="827"/>
+          <w:tab w:val="left" w:pos="828"/>
+          <w:tab w:val="left" w:pos="7788"/>
+        </w:tabs>
+        <w:spacing w:before="44" w:line="276" w:lineRule="auto"/>
+        <w:ind w:right="1059" w:hanging="1497"/>
+        <w:jc w:val="right"/>
+        <w:rPr>
+          <w:rFonts w:ascii="Times New Roman" w:hAnsi="Times New Roman" w:cs="Times New Roman"/>
+          <w:iCs/>
+          <w:spacing w:val="1"/>
+          <w:sz w:val="19"/>
+        </w:rPr>
+      </w:pPr>
+      <w:r>
+        <w:rPr>
+          <w:rFonts w:ascii="Times New Roman" w:hAnsi="Times New Roman" w:cs="Times New Roman"/>
+          <w:bCs/>
+          <w:iCs/>
+          <w:spacing w:val="1"/>
+          <w:sz w:val="18"/>
+          <w:szCs w:val="20"/>
+          <w:lang w:val="sr-Cyrl-RS"/>
+        </w:rPr>
+        <w:t>Претрага приликом додавања</w:t>
+      </w:r>
+      <w:r>
+        <w:rPr>
+          <w:rFonts w:ascii="Times New Roman" w:hAnsi="Times New Roman" w:cs="Times New Roman"/>
+          <w:bCs/>
+          <w:iCs/>
+          <w:spacing w:val="1"/>
+          <w:sz w:val="18"/>
+          <w:szCs w:val="20"/>
+          <w:lang w:val="sr-Cyrl-RS"/>
+        </w:rPr>
+        <w:t xml:space="preserve"> категорија</w:t>
+      </w:r>
+      <w:r>
+        <w:rPr>
+          <w:rFonts w:ascii="Times New Roman" w:hAnsi="Times New Roman" w:cs="Times New Roman"/>
+          <w:iCs/>
+          <w:spacing w:val="1"/>
+          <w:w w:val="95"/>
+          <w:sz w:val="19"/>
+          <w:u w:val="single"/>
+        </w:rPr>
+        <w:tab/>
+      </w:r>
+      <w:r>
+        <w:rPr>
+          <w:rFonts w:ascii="Times New Roman" w:hAnsi="Times New Roman" w:cs="Times New Roman"/>
+          <w:iCs/>
+          <w:spacing w:val="1"/>
+          <w:w w:val="95"/>
+          <w:sz w:val="19"/>
+          <w:lang w:val="sr-Cyrl-RS"/>
+        </w:rPr>
+        <w:t xml:space="preserve">  </w:t>
+      </w:r>
+      <w:r>
+        <w:rPr>
+          <w:rFonts w:ascii="Times New Roman" w:hAnsi="Times New Roman" w:cs="Times New Roman"/>
+          <w:bCs/>
+          <w:iCs/>
+          <w:spacing w:val="1"/>
+          <w:sz w:val="20"/>
+          <w:lang w:val="sr-Cyrl-RS"/>
+        </w:rPr>
+        <w:t>10</w:t>
+      </w:r>
+    </w:p>
+    <w:p>
+      <w:pPr>
+        <w:pStyle w:val="ListParagraph"/>
+        <w:numPr>
+          <w:ilvl w:val="2"/>
+          <w:numId w:val="8"/>
+        </w:numPr>
+        <w:tabs>
+          <w:tab w:val="left" w:pos="827"/>
+          <w:tab w:val="left" w:pos="828"/>
+          <w:tab w:val="left" w:pos="7788"/>
+        </w:tabs>
+        <w:spacing w:before="44" w:line="276" w:lineRule="auto"/>
+        <w:ind w:right="1059" w:hanging="1497"/>
+        <w:jc w:val="right"/>
+        <w:rPr>
+          <w:rFonts w:ascii="Times New Roman" w:hAnsi="Times New Roman" w:cs="Times New Roman"/>
+          <w:iCs/>
+          <w:spacing w:val="1"/>
+          <w:sz w:val="19"/>
+        </w:rPr>
+      </w:pPr>
+      <w:r>
+        <w:rPr>
+          <w:rFonts w:ascii="Times New Roman" w:hAnsi="Times New Roman" w:cs="Times New Roman"/>
+          <w:bCs/>
+          <w:iCs/>
+          <w:spacing w:val="1"/>
+          <w:sz w:val="18"/>
+          <w:szCs w:val="20"/>
+          <w:lang w:val="sr-Cyrl-RS"/>
+        </w:rPr>
+        <w:t>Додатне функционалности</w:t>
+      </w:r>
+      <w:r>
+        <w:rPr>
+          <w:rFonts w:ascii="Times New Roman" w:hAnsi="Times New Roman" w:cs="Times New Roman"/>
+          <w:bCs/>
+          <w:iCs/>
+          <w:spacing w:val="1"/>
+          <w:sz w:val="18"/>
+          <w:szCs w:val="20"/>
+        </w:rPr>
+        <w:t>______________________________________________________</w:t>
+      </w:r>
+      <w:r>
+        <w:rPr>
+          <w:rFonts w:ascii="Times New Roman" w:hAnsi="Times New Roman" w:cs="Times New Roman"/>
+          <w:iCs/>
+          <w:spacing w:val="1"/>
+          <w:w w:val="95"/>
+          <w:sz w:val="19"/>
+          <w:u w:val="single"/>
+        </w:rPr>
+        <w:tab/>
+      </w:r>
+      <w:r>
+        <w:rPr>
+          <w:rFonts w:ascii="Times New Roman" w:hAnsi="Times New Roman" w:cs="Times New Roman"/>
+          <w:bCs/>
+          <w:iCs/>
+          <w:spacing w:val="1"/>
+          <w:sz w:val="20"/>
+          <w:lang w:val="sr-Cyrl-RS"/>
+        </w:rPr>
+        <w:t>1</w:t>
+      </w:r>
+      <w:r>
+        <w:rPr>
+          <w:rFonts w:ascii="Times New Roman" w:hAnsi="Times New Roman" w:cs="Times New Roman"/>
+          <w:bCs/>
+          <w:iCs/>
+          <w:spacing w:val="1"/>
+          <w:sz w:val="20"/>
+          <w:lang w:val="sr-Cyrl-RS"/>
+        </w:rPr>
+        <w:t>1</w:t>
       </w:r>
     </w:p>
     <w:p>
@@ -4805,7 +5092,19 @@
           <w:szCs w:val="20"/>
           <w:lang w:val="sr-Cyrl-RS"/>
         </w:rPr>
-        <w:t>10</w:t>
+        <w:t>1</w:t>
+      </w:r>
+      <w:r>
+        <w:rPr>
+          <w:rFonts w:ascii="Times New Roman" w:hAnsi="Times New Roman" w:cs="Times New Roman"/>
+          <w:bCs/>
+          <w:iCs/>
+          <w:spacing w:val="1"/>
+          <w:sz w:val="18"/>
+          <w:szCs w:val="20"/>
+          <w:lang w:val="sr-Cyrl-RS"/>
+        </w:rPr>
+        <w:t>1</w:t>
       </w:r>
     </w:p>
     <w:p>
@@ -4888,7 +5187,19 @@
           <w:szCs w:val="18"/>
           <w:lang w:val="sr-Cyrl-RS"/>
         </w:rPr>
-        <w:t>10</w:t>
+        <w:t>1</w:t>
+      </w:r>
+      <w:r>
+        <w:rPr>
+          <w:rFonts w:ascii="Times New Roman" w:hAnsi="Times New Roman" w:cs="Times New Roman"/>
+          <w:bCs/>
+          <w:iCs/>
+          <w:spacing w:val="1"/>
+          <w:sz w:val="18"/>
+          <w:szCs w:val="18"/>
+          <w:lang w:val="sr-Cyrl-RS"/>
+        </w:rPr>
+        <w:t>1</w:t>
       </w:r>
     </w:p>
     <w:p>
@@ -4960,7 +5271,18 @@
           <w:sz w:val="20"/>
           <w:lang w:val="sr-Cyrl-RS"/>
         </w:rPr>
-        <w:t>10</w:t>
+        <w:t>1</w:t>
+      </w:r>
+      <w:r>
+        <w:rPr>
+          <w:rFonts w:ascii="Times New Roman" w:hAnsi="Times New Roman" w:cs="Times New Roman"/>
+          <w:b/>
+          <w:iCs/>
+          <w:spacing w:val="1"/>
+          <w:sz w:val="20"/>
+          <w:lang w:val="sr-Cyrl-RS"/>
+        </w:rPr>
+        <w:t>1</w:t>
       </w:r>
     </w:p>
     <w:p>
@@ -5028,7 +5350,18 @@
           <w:sz w:val="20"/>
           <w:lang w:val="sr-Cyrl-RS"/>
         </w:rPr>
-        <w:t>10</w:t>
+        <w:t>1</w:t>
+      </w:r>
+      <w:r>
+        <w:rPr>
+          <w:rFonts w:ascii="Times New Roman" w:hAnsi="Times New Roman" w:cs="Times New Roman"/>
+          <w:bCs/>
+          <w:iCs/>
+          <w:spacing w:val="1"/>
+          <w:sz w:val="20"/>
+          <w:lang w:val="sr-Cyrl-RS"/>
+        </w:rPr>
+        <w:t>1</w:t>
       </w:r>
     </w:p>
     <w:p>
@@ -5348,7 +5681,7 @@
           <w:w w:val="85"/>
           <w:lang w:val="sr-Cyrl-RS"/>
         </w:rPr>
-        <w:t>1</w:t>
+        <w:t>2</w:t>
       </w:r>
     </w:p>
     <w:p>
@@ -5428,7 +5761,7 @@
           <w:sz w:val="20"/>
           <w:lang w:val="sr-Cyrl-RS"/>
         </w:rPr>
-        <w:t>1</w:t>
+        <w:t>2</w:t>
       </w:r>
     </w:p>
     <w:p>
@@ -5508,7 +5841,7 @@
           <w:sz w:val="20"/>
           <w:lang w:val="sr-Cyrl-RS"/>
         </w:rPr>
-        <w:t>1</w:t>
+        <w:t>2</w:t>
       </w:r>
     </w:p>
     <w:p>
@@ -5584,7 +5917,7 @@
           <w:w w:val="85"/>
           <w:lang w:val="sr-Cyrl-RS"/>
         </w:rPr>
-        <w:t>1</w:t>
+        <w:t>2</w:t>
       </w:r>
     </w:p>
     <w:p>
@@ -5664,7 +5997,7 @@
           <w:sz w:val="20"/>
           <w:lang w:val="sr-Cyrl-RS"/>
         </w:rPr>
-        <w:t>1</w:t>
+        <w:t>2</w:t>
       </w:r>
     </w:p>
     <w:p>
@@ -5741,7 +6074,7 @@
           <w:sz w:val="20"/>
           <w:lang w:val="sr-Cyrl-RS"/>
         </w:rPr>
-        <w:t>1</w:t>
+        <w:t>2</w:t>
       </w:r>
     </w:p>
     <w:p>
@@ -5832,8 +6165,10 @@
           <w:spacing w:val="1"/>
           <w:lang w:val="sr-Cyrl-RS"/>
         </w:rPr>
-        <w:t>1</w:t>
-      </w:r>
+        <w:t>2</w:t>
+      </w:r>
+      <w:bookmarkStart w:id="0" w:name="_GoBack"/>
+      <w:bookmarkEnd w:id="0"/>
     </w:p>
     <w:p>
       <w:pPr>
@@ -11902,7 +12237,55 @@
           <w:szCs w:val="20"/>
           <w:lang w:val="sr-Cyrl-RS"/>
         </w:rPr>
-        <w:t xml:space="preserve">Продавница има могућност измене свих података који се уносе при пријави. Могућа је промена лозинке, имена продавнице, итд. </w:t>
+        <w:t xml:space="preserve">Продавница има могућност измене </w:t>
+      </w:r>
+      <w:r>
+        <w:rPr>
+          <w:rFonts w:ascii="Times New Roman" w:hAnsi="Times New Roman" w:cs="Times New Roman"/>
+          <w:b w:val="0"/>
+          <w:bCs w:val="0"/>
+          <w:spacing w:val="1"/>
+          <w:sz w:val="20"/>
+          <w:szCs w:val="20"/>
+          <w:lang w:val="sr-Cyrl-RS"/>
+        </w:rPr>
+        <w:t>неких</w:t>
+      </w:r>
+      <w:r>
+        <w:rPr>
+          <w:rFonts w:ascii="Times New Roman" w:hAnsi="Times New Roman" w:cs="Times New Roman"/>
+          <w:b w:val="0"/>
+          <w:bCs w:val="0"/>
+          <w:spacing w:val="1"/>
+          <w:sz w:val="20"/>
+          <w:szCs w:val="20"/>
+          <w:lang w:val="sr-Cyrl-RS"/>
+        </w:rPr>
+        <w:t xml:space="preserve"> података који се уносе при пријави. Могућа је промена лозинке, имена продавнице, </w:t>
+      </w:r>
+      <w:r>
+        <w:rPr>
+          <w:rFonts w:ascii="Times New Roman" w:hAnsi="Times New Roman" w:cs="Times New Roman"/>
+          <w:b w:val="0"/>
+          <w:bCs w:val="0"/>
+          <w:spacing w:val="1"/>
+          <w:sz w:val="20"/>
+          <w:szCs w:val="20"/>
+          <w:lang w:val="sr-Cyrl-RS"/>
+        </w:rPr>
+        <w:t xml:space="preserve"> броја телефона, шифре </w:t>
+      </w:r>
+      <w:r>
+        <w:rPr>
+          <w:rFonts w:ascii="Times New Roman" w:hAnsi="Times New Roman" w:cs="Times New Roman"/>
+          <w:b w:val="0"/>
+          <w:bCs w:val="0"/>
+          <w:spacing w:val="1"/>
+          <w:sz w:val="20"/>
+          <w:szCs w:val="20"/>
+          <w:lang w:val="sr-Cyrl-RS"/>
+        </w:rPr>
+        <w:t xml:space="preserve">итд. </w:t>
       </w:r>
     </w:p>
     <w:p>
@@ -11973,26 +12356,116 @@
           <w:szCs w:val="20"/>
           <w:lang w:val="sr-Cyrl-RS"/>
         </w:rPr>
-        <w:t xml:space="preserve">Продавница има могућност да кликом на дугме за додавање дода нови производ. Тада јој се отвара форма у којој може поставити цену производа, слику производа, име, шифру и сличне податке. Кликом на неки производ појављује јој се дугме за уклањање производа  са странице, након чека се ( после одређене потврде) производ брише са странице.  </w:t>
-      </w:r>
-    </w:p>
-    <w:p>
-      <w:pPr>
-        <w:pStyle w:val="Heading3"/>
-        <w:tabs>
-          <w:tab w:val="left" w:pos="1610"/>
-        </w:tabs>
-        <w:spacing w:before="86" w:line="276" w:lineRule="auto"/>
-        <w:ind w:left="931" w:firstLine="0"/>
-        <w:jc w:val="both"/>
-        <w:rPr>
-          <w:rFonts w:ascii="Times New Roman" w:hAnsi="Times New Roman" w:cs="Times New Roman"/>
-          <w:spacing w:val="1"/>
-          <w:sz w:val="20"/>
-          <w:szCs w:val="20"/>
-          <w:lang w:val="sr-Cyrl-RS"/>
-        </w:rPr>
-      </w:pPr>
+        <w:t>Продавница има могућност да кликом на дугме за додавање дода нови производ. Тада јој се отвара форма у којој може поставити цену производа, слику производа, име, шифру и сличне податке. Кликом на   дугме</w:t>
+      </w:r>
+      <w:r>
+        <w:rPr>
+          <w:rFonts w:ascii="Times New Roman" w:hAnsi="Times New Roman" w:cs="Times New Roman"/>
+          <w:b w:val="0"/>
+          <w:bCs w:val="0"/>
+          <w:spacing w:val="1"/>
+          <w:sz w:val="20"/>
+          <w:szCs w:val="20"/>
+          <w:lang w:val="sr-Latn-RS"/>
+        </w:rPr>
+        <w:t xml:space="preserve"> </w:t>
+      </w:r>
+      <w:r>
+        <w:rPr>
+          <w:rFonts w:ascii="Times New Roman" w:hAnsi="Times New Roman" w:cs="Times New Roman"/>
+          <w:b w:val="0"/>
+          <w:bCs w:val="0"/>
+          <w:spacing w:val="1"/>
+          <w:sz w:val="20"/>
+          <w:szCs w:val="20"/>
+          <w:lang w:val="sr-Cyrl-RS"/>
+        </w:rPr>
+        <w:t>са кантицом</w:t>
+      </w:r>
+      <w:r>
+        <w:rPr>
+          <w:rFonts w:ascii="Times New Roman" w:hAnsi="Times New Roman" w:cs="Times New Roman"/>
+          <w:b w:val="0"/>
+          <w:bCs w:val="0"/>
+          <w:spacing w:val="1"/>
+          <w:sz w:val="20"/>
+          <w:szCs w:val="20"/>
+          <w:lang w:val="sr-Cyrl-RS"/>
+        </w:rPr>
+        <w:t xml:space="preserve"> у углу</w:t>
+      </w:r>
+      <w:r>
+        <w:rPr>
+          <w:rFonts w:ascii="Times New Roman" w:hAnsi="Times New Roman" w:cs="Times New Roman"/>
+          <w:b w:val="0"/>
+          <w:bCs w:val="0"/>
+          <w:spacing w:val="1"/>
+          <w:sz w:val="20"/>
+          <w:szCs w:val="20"/>
+          <w:lang w:val="sr-Cyrl-RS"/>
+        </w:rPr>
+        <w:t xml:space="preserve"> производа</w:t>
+      </w:r>
+      <w:r>
+        <w:rPr>
+          <w:rFonts w:ascii="Times New Roman" w:hAnsi="Times New Roman" w:cs="Times New Roman"/>
+          <w:b w:val="0"/>
+          <w:bCs w:val="0"/>
+          <w:spacing w:val="1"/>
+          <w:sz w:val="20"/>
+          <w:szCs w:val="20"/>
+          <w:lang w:val="sr-Cyrl-RS"/>
+        </w:rPr>
+        <w:t xml:space="preserve"> он</w:t>
+      </w:r>
+      <w:r>
+        <w:rPr>
+          <w:rFonts w:ascii="Times New Roman" w:hAnsi="Times New Roman" w:cs="Times New Roman"/>
+          <w:b w:val="0"/>
+          <w:bCs w:val="0"/>
+          <w:spacing w:val="1"/>
+          <w:sz w:val="20"/>
+          <w:szCs w:val="20"/>
+          <w:lang w:val="sr-Cyrl-RS"/>
+        </w:rPr>
+        <w:t xml:space="preserve"> бива</w:t>
+      </w:r>
+      <w:r>
+        <w:rPr>
+          <w:rFonts w:ascii="Times New Roman" w:hAnsi="Times New Roman" w:cs="Times New Roman"/>
+          <w:b w:val="0"/>
+          <w:bCs w:val="0"/>
+          <w:spacing w:val="1"/>
+          <w:sz w:val="20"/>
+          <w:szCs w:val="20"/>
+          <w:lang w:val="sr-Cyrl-RS"/>
+        </w:rPr>
+        <w:t xml:space="preserve"> укл</w:t>
+      </w:r>
+      <w:r>
+        <w:rPr>
+          <w:rFonts w:ascii="Times New Roman" w:hAnsi="Times New Roman" w:cs="Times New Roman"/>
+          <w:b w:val="0"/>
+          <w:bCs w:val="0"/>
+          <w:spacing w:val="1"/>
+          <w:sz w:val="20"/>
+          <w:szCs w:val="20"/>
+          <w:lang w:val="sr-Cyrl-RS"/>
+        </w:rPr>
+        <w:t>оњен</w:t>
+      </w:r>
+      <w:r>
+        <w:rPr>
+          <w:rFonts w:ascii="Times New Roman" w:hAnsi="Times New Roman" w:cs="Times New Roman"/>
+          <w:b w:val="0"/>
+          <w:bCs w:val="0"/>
+          <w:spacing w:val="1"/>
+          <w:sz w:val="20"/>
+          <w:szCs w:val="20"/>
+          <w:lang w:val="sr-Cyrl-RS"/>
+        </w:rPr>
+        <w:t xml:space="preserve"> са странице.  </w:t>
+      </w:r>
     </w:p>
     <w:p>
       <w:pPr>
@@ -12018,7 +12491,7 @@
           <w:spacing w:val="1"/>
           <w:lang w:val="sr-Cyrl-RS"/>
         </w:rPr>
-        <w:t xml:space="preserve">Додавање и брисање категорије производа које </w:t>
+        <w:t xml:space="preserve">Додавање и уклањање </w:t>
       </w:r>
       <w:r>
         <w:rPr>
@@ -12027,16 +12500,7 @@
           <w:spacing w:val="1"/>
           <w:lang w:val="sr-Cyrl-RS"/>
         </w:rPr>
-        <w:t>пр</w:t>
-      </w:r>
-      <w:r>
-        <w:rPr>
-          <w:rFonts w:ascii="Times New Roman" w:hAnsi="Times New Roman" w:cs="Times New Roman"/>
-          <w:color w:val="244061"/>
-          <w:spacing w:val="1"/>
-          <w:lang w:val="sr-Cyrl-RS"/>
-        </w:rPr>
-        <w:t>одавница нуди</w:t>
+        <w:t>додатака</w:t>
       </w:r>
     </w:p>
     <w:p>
@@ -12069,28 +12533,89 @@
           <w:lang w:val="sr-Cyrl-RS"/>
         </w:rPr>
         <w:tab/>
-      </w:r>
-      <w:r>
-        <w:rPr>
-          <w:rFonts w:ascii="Times New Roman" w:hAnsi="Times New Roman" w:cs="Times New Roman"/>
-          <w:b w:val="0"/>
-          <w:bCs w:val="0"/>
-          <w:spacing w:val="1"/>
-          <w:sz w:val="20"/>
-          <w:szCs w:val="20"/>
-          <w:lang w:val="sr-Cyrl-RS"/>
-        </w:rPr>
-        <w:t>У</w:t>
-      </w:r>
-      <w:r>
-        <w:rPr>
-          <w:rFonts w:ascii="Times New Roman" w:hAnsi="Times New Roman" w:cs="Times New Roman"/>
-          <w:b w:val="0"/>
-          <w:bCs w:val="0"/>
-          <w:spacing w:val="1"/>
-          <w:sz w:val="20"/>
-          <w:szCs w:val="20"/>
-          <w:lang w:val="sr-Cyrl-RS"/>
+        <w:t xml:space="preserve">Продавница има могућност да кликом на дугме за додавање дода нови </w:t>
+      </w:r>
+      <w:r>
+        <w:rPr>
+          <w:rFonts w:ascii="Times New Roman" w:hAnsi="Times New Roman" w:cs="Times New Roman"/>
+          <w:b w:val="0"/>
+          <w:bCs w:val="0"/>
+          <w:spacing w:val="1"/>
+          <w:sz w:val="20"/>
+          <w:szCs w:val="20"/>
+          <w:lang w:val="sr-Cyrl-RS"/>
+        </w:rPr>
+        <w:t>додатак</w:t>
+      </w:r>
+      <w:r>
+        <w:rPr>
+          <w:rFonts w:ascii="Times New Roman" w:hAnsi="Times New Roman" w:cs="Times New Roman"/>
+          <w:b w:val="0"/>
+          <w:bCs w:val="0"/>
+          <w:spacing w:val="1"/>
+          <w:sz w:val="20"/>
+          <w:szCs w:val="20"/>
+          <w:lang w:val="sr-Cyrl-RS"/>
+        </w:rPr>
+        <w:t xml:space="preserve">. Тада јој се отвара форма у којој може поставити цену </w:t>
+      </w:r>
+      <w:r>
+        <w:rPr>
+          <w:rFonts w:ascii="Times New Roman" w:hAnsi="Times New Roman" w:cs="Times New Roman"/>
+          <w:b w:val="0"/>
+          <w:bCs w:val="0"/>
+          <w:spacing w:val="1"/>
+          <w:sz w:val="20"/>
+          <w:szCs w:val="20"/>
+          <w:lang w:val="sr-Cyrl-RS"/>
+        </w:rPr>
+        <w:t>додатка</w:t>
+      </w:r>
+      <w:r>
+        <w:rPr>
+          <w:rFonts w:ascii="Times New Roman" w:hAnsi="Times New Roman" w:cs="Times New Roman"/>
+          <w:b w:val="0"/>
+          <w:bCs w:val="0"/>
+          <w:spacing w:val="1"/>
+          <w:sz w:val="20"/>
+          <w:szCs w:val="20"/>
+          <w:lang w:val="sr-Cyrl-RS"/>
+        </w:rPr>
+        <w:t>, слик</w:t>
+      </w:r>
+      <w:r>
+        <w:rPr>
+          <w:rFonts w:ascii="Times New Roman" w:hAnsi="Times New Roman" w:cs="Times New Roman"/>
+          <w:b w:val="0"/>
+          <w:bCs w:val="0"/>
+          <w:spacing w:val="1"/>
+          <w:sz w:val="20"/>
+          <w:szCs w:val="20"/>
+          <w:lang w:val="sr-Cyrl-RS"/>
+        </w:rPr>
+        <w:t>у додатка и име</w:t>
+      </w:r>
+      <w:r>
+        <w:rPr>
+          <w:rFonts w:ascii="Times New Roman" w:hAnsi="Times New Roman" w:cs="Times New Roman"/>
+          <w:b w:val="0"/>
+          <w:bCs w:val="0"/>
+          <w:spacing w:val="1"/>
+          <w:sz w:val="20"/>
+          <w:szCs w:val="20"/>
+          <w:lang w:val="sr-Cyrl-RS"/>
+        </w:rPr>
+        <w:t>. Кликом на дугме</w:t>
+      </w:r>
+      <w:r>
+        <w:rPr>
+          <w:rFonts w:ascii="Times New Roman" w:hAnsi="Times New Roman" w:cs="Times New Roman"/>
+          <w:b w:val="0"/>
+          <w:bCs w:val="0"/>
+          <w:spacing w:val="1"/>
+          <w:sz w:val="20"/>
+          <w:szCs w:val="20"/>
+          <w:lang w:val="sr-Latn-RS"/>
         </w:rPr>
         <w:t xml:space="preserve"> </w:t>
       </w:r>
@@ -12104,19 +12629,79 @@
           <w:szCs w:val="20"/>
           <w:lang w:val="sr-Cyrl-RS"/>
         </w:rPr>
-        <w:t xml:space="preserve">сврху квалитетније претраге </w:t>
-      </w:r>
-      <w:r>
-        <w:rPr>
-          <w:rFonts w:ascii="Times New Roman" w:hAnsi="Times New Roman" w:cs="Times New Roman"/>
-          <w:b w:val="0"/>
-          <w:bCs w:val="0"/>
-          <w:spacing w:val="1"/>
-          <w:sz w:val="20"/>
-          <w:szCs w:val="20"/>
-          <w:lang w:val="sr-Cyrl-RS"/>
-        </w:rPr>
-        <w:t>и бољег корисничког искуства продавнице додају ознаке категорије производа које нуде. Категорије су категорије из система, како би се ограничило бесконачно додавањенових категорија у систем и повећала сигурност система ( продавнице не могу означити да продају производе за које систем није намењен).</w:t>
+        <w:t xml:space="preserve">са кантицом </w:t>
+      </w:r>
+      <w:r>
+        <w:rPr>
+          <w:rFonts w:ascii="Times New Roman" w:hAnsi="Times New Roman" w:cs="Times New Roman"/>
+          <w:b w:val="0"/>
+          <w:bCs w:val="0"/>
+          <w:spacing w:val="1"/>
+          <w:sz w:val="20"/>
+          <w:szCs w:val="20"/>
+          <w:lang w:val="sr-Cyrl-RS"/>
+        </w:rPr>
+        <w:t>у углу додатака</w:t>
+      </w:r>
+      <w:r>
+        <w:rPr>
+          <w:rFonts w:ascii="Times New Roman" w:hAnsi="Times New Roman" w:cs="Times New Roman"/>
+          <w:b w:val="0"/>
+          <w:bCs w:val="0"/>
+          <w:spacing w:val="1"/>
+          <w:sz w:val="20"/>
+          <w:szCs w:val="20"/>
+          <w:lang w:val="sr-Cyrl-RS"/>
+        </w:rPr>
+        <w:t xml:space="preserve"> </w:t>
+      </w:r>
+      <w:r>
+        <w:rPr>
+          <w:rFonts w:ascii="Times New Roman" w:hAnsi="Times New Roman" w:cs="Times New Roman"/>
+          <w:b w:val="0"/>
+          <w:bCs w:val="0"/>
+          <w:spacing w:val="1"/>
+          <w:sz w:val="20"/>
+          <w:szCs w:val="20"/>
+          <w:lang w:val="sr-Cyrl-RS"/>
+        </w:rPr>
+        <w:t xml:space="preserve"> он </w:t>
+      </w:r>
+      <w:r>
+        <w:rPr>
+          <w:rFonts w:ascii="Times New Roman" w:hAnsi="Times New Roman" w:cs="Times New Roman"/>
+          <w:b w:val="0"/>
+          <w:bCs w:val="0"/>
+          <w:spacing w:val="1"/>
+          <w:sz w:val="20"/>
+          <w:szCs w:val="20"/>
+          <w:lang w:val="sr-Cyrl-RS"/>
+        </w:rPr>
+        <w:t>бива уклањ</w:t>
+      </w:r>
+      <w:r>
+        <w:rPr>
+          <w:rFonts w:ascii="Times New Roman" w:hAnsi="Times New Roman" w:cs="Times New Roman"/>
+          <w:b w:val="0"/>
+          <w:bCs w:val="0"/>
+          <w:spacing w:val="1"/>
+          <w:sz w:val="20"/>
+          <w:szCs w:val="20"/>
+          <w:lang w:val="sr-Cyrl-RS"/>
+        </w:rPr>
+        <w:t>ен</w:t>
+      </w:r>
+      <w:r>
+        <w:rPr>
+          <w:rFonts w:ascii="Times New Roman" w:hAnsi="Times New Roman" w:cs="Times New Roman"/>
+          <w:b w:val="0"/>
+          <w:bCs w:val="0"/>
+          <w:spacing w:val="1"/>
+          <w:sz w:val="20"/>
+          <w:szCs w:val="20"/>
+          <w:lang w:val="sr-Cyrl-RS"/>
+        </w:rPr>
+        <w:t xml:space="preserve"> са странице.  </w:t>
       </w:r>
     </w:p>
     <w:p>
@@ -12143,6 +12728,499 @@
           <w:spacing w:val="1"/>
           <w:lang w:val="sr-Cyrl-RS"/>
         </w:rPr>
+        <w:t>Додавање и брисање</w:t>
+      </w:r>
+      <w:r>
+        <w:rPr>
+          <w:rFonts w:ascii="Times New Roman" w:hAnsi="Times New Roman" w:cs="Times New Roman"/>
+          <w:color w:val="244061"/>
+          <w:spacing w:val="1"/>
+          <w:lang w:val="sr-Cyrl-RS"/>
+        </w:rPr>
+        <w:t xml:space="preserve"> тагова</w:t>
+      </w:r>
+      <w:r>
+        <w:rPr>
+          <w:rFonts w:ascii="Times New Roman" w:hAnsi="Times New Roman" w:cs="Times New Roman"/>
+          <w:color w:val="244061"/>
+          <w:spacing w:val="1"/>
+          <w:lang w:val="sr-Cyrl-RS"/>
+        </w:rPr>
+        <w:t xml:space="preserve"> </w:t>
+      </w:r>
+      <w:r>
+        <w:rPr>
+          <w:rFonts w:ascii="Times New Roman" w:hAnsi="Times New Roman" w:cs="Times New Roman"/>
+          <w:color w:val="244061"/>
+          <w:spacing w:val="1"/>
+          <w:lang w:val="sr-Cyrl-RS"/>
+        </w:rPr>
+        <w:t>(</w:t>
+      </w:r>
+      <w:r>
+        <w:rPr>
+          <w:rFonts w:ascii="Times New Roman" w:hAnsi="Times New Roman" w:cs="Times New Roman"/>
+          <w:color w:val="244061"/>
+          <w:spacing w:val="1"/>
+          <w:lang w:val="sr-Cyrl-RS"/>
+        </w:rPr>
+        <w:t>категорије производа</w:t>
+      </w:r>
+      <w:r>
+        <w:rPr>
+          <w:rFonts w:ascii="Times New Roman" w:hAnsi="Times New Roman" w:cs="Times New Roman"/>
+          <w:color w:val="244061"/>
+          <w:spacing w:val="1"/>
+          <w:lang w:val="sr-Cyrl-RS"/>
+        </w:rPr>
+        <w:t>)</w:t>
+      </w:r>
+      <w:r>
+        <w:rPr>
+          <w:rFonts w:ascii="Times New Roman" w:hAnsi="Times New Roman" w:cs="Times New Roman"/>
+          <w:color w:val="244061"/>
+          <w:spacing w:val="1"/>
+          <w:lang w:val="sr-Cyrl-RS"/>
+        </w:rPr>
+        <w:t xml:space="preserve"> које </w:t>
+      </w:r>
+      <w:r>
+        <w:rPr>
+          <w:rFonts w:ascii="Times New Roman" w:hAnsi="Times New Roman" w:cs="Times New Roman"/>
+          <w:color w:val="244061"/>
+          <w:spacing w:val="1"/>
+          <w:lang w:val="sr-Cyrl-RS"/>
+        </w:rPr>
+        <w:t>пр</w:t>
+      </w:r>
+      <w:r>
+        <w:rPr>
+          <w:rFonts w:ascii="Times New Roman" w:hAnsi="Times New Roman" w:cs="Times New Roman"/>
+          <w:color w:val="244061"/>
+          <w:spacing w:val="1"/>
+          <w:lang w:val="sr-Cyrl-RS"/>
+        </w:rPr>
+        <w:t>одавница нуди</w:t>
+      </w:r>
+    </w:p>
+    <w:p>
+      <w:pPr>
+        <w:pStyle w:val="Heading3"/>
+        <w:tabs>
+          <w:tab w:val="left" w:pos="1610"/>
+        </w:tabs>
+        <w:spacing w:before="86" w:line="276" w:lineRule="auto"/>
+        <w:ind w:left="931" w:firstLine="0"/>
+        <w:jc w:val="both"/>
+        <w:rPr>
+          <w:rFonts w:ascii="Times New Roman" w:hAnsi="Times New Roman" w:cs="Times New Roman"/>
+          <w:b w:val="0"/>
+          <w:bCs w:val="0"/>
+          <w:spacing w:val="1"/>
+          <w:sz w:val="20"/>
+          <w:szCs w:val="20"/>
+          <w:lang w:val="sr-Cyrl-RS"/>
+        </w:rPr>
+      </w:pPr>
+      <w:r>
+        <w:rPr>
+          <w:rFonts w:ascii="Times New Roman" w:hAnsi="Times New Roman" w:cs="Times New Roman"/>
+          <w:b w:val="0"/>
+          <w:bCs w:val="0"/>
+          <w:spacing w:val="1"/>
+          <w:sz w:val="20"/>
+          <w:szCs w:val="20"/>
+          <w:lang w:val="sr-Cyrl-RS"/>
+        </w:rPr>
+        <w:tab/>
+      </w:r>
+      <w:r>
+        <w:rPr>
+          <w:rFonts w:ascii="Times New Roman" w:hAnsi="Times New Roman" w:cs="Times New Roman"/>
+          <w:b w:val="0"/>
+          <w:bCs w:val="0"/>
+          <w:spacing w:val="1"/>
+          <w:sz w:val="20"/>
+          <w:szCs w:val="20"/>
+          <w:lang w:val="sr-Cyrl-RS"/>
+        </w:rPr>
+        <w:t>У</w:t>
+      </w:r>
+      <w:r>
+        <w:rPr>
+          <w:rFonts w:ascii="Times New Roman" w:hAnsi="Times New Roman" w:cs="Times New Roman"/>
+          <w:b w:val="0"/>
+          <w:bCs w:val="0"/>
+          <w:spacing w:val="1"/>
+          <w:sz w:val="20"/>
+          <w:szCs w:val="20"/>
+          <w:lang w:val="sr-Cyrl-RS"/>
+        </w:rPr>
+        <w:t xml:space="preserve"> </w:t>
+      </w:r>
+      <w:r>
+        <w:rPr>
+          <w:rFonts w:ascii="Times New Roman" w:hAnsi="Times New Roman" w:cs="Times New Roman"/>
+          <w:b w:val="0"/>
+          <w:bCs w:val="0"/>
+          <w:spacing w:val="1"/>
+          <w:sz w:val="20"/>
+          <w:szCs w:val="20"/>
+          <w:lang w:val="sr-Cyrl-RS"/>
+        </w:rPr>
+        <w:t xml:space="preserve">сврху квалитетније претраге </w:t>
+      </w:r>
+      <w:r>
+        <w:rPr>
+          <w:rFonts w:ascii="Times New Roman" w:hAnsi="Times New Roman" w:cs="Times New Roman"/>
+          <w:b w:val="0"/>
+          <w:bCs w:val="0"/>
+          <w:spacing w:val="1"/>
+          <w:sz w:val="20"/>
+          <w:szCs w:val="20"/>
+          <w:lang w:val="sr-Cyrl-RS"/>
+        </w:rPr>
+        <w:t>и бољег корисничког искуства продавнице додају ознаке категорије производа које нуде. Категорије су категорије из система, како би се ограничило бесконачно додавањенових категорија у систем и повећала сигурност система ( продавнице не могу означити да продају производе за које систем није намењен).</w:t>
+      </w:r>
+    </w:p>
+    <w:p>
+      <w:pPr>
+        <w:pStyle w:val="Heading3"/>
+        <w:numPr>
+          <w:ilvl w:val="2"/>
+          <w:numId w:val="19"/>
+        </w:numPr>
+        <w:tabs>
+          <w:tab w:val="left" w:pos="1610"/>
+        </w:tabs>
+        <w:spacing w:before="86" w:line="276" w:lineRule="auto"/>
+        <w:ind w:left="1608"/>
+        <w:rPr>
+          <w:rFonts w:ascii="Times New Roman" w:hAnsi="Times New Roman" w:cs="Times New Roman"/>
+          <w:spacing w:val="1"/>
+        </w:rPr>
+      </w:pPr>
+      <w:r>
+        <w:rPr>
+          <w:rFonts w:ascii="Times New Roman" w:hAnsi="Times New Roman" w:cs="Times New Roman"/>
+          <w:color w:val="244061"/>
+          <w:spacing w:val="1"/>
+          <w:lang w:val="sr-Cyrl-RS"/>
+        </w:rPr>
+        <w:t>Преглед пристиглих поруџбина</w:t>
+      </w:r>
+    </w:p>
+    <w:p>
+      <w:pPr>
+        <w:pStyle w:val="Heading3"/>
+        <w:tabs>
+          <w:tab w:val="left" w:pos="1610"/>
+        </w:tabs>
+        <w:spacing w:before="86" w:line="276" w:lineRule="auto"/>
+        <w:ind w:left="931" w:firstLine="0"/>
+        <w:jc w:val="both"/>
+        <w:rPr>
+          <w:rFonts w:ascii="Times New Roman" w:hAnsi="Times New Roman" w:cs="Times New Roman"/>
+          <w:b w:val="0"/>
+          <w:bCs w:val="0"/>
+          <w:spacing w:val="1"/>
+          <w:sz w:val="20"/>
+          <w:szCs w:val="20"/>
+          <w:lang w:val="sr-Cyrl-RS"/>
+        </w:rPr>
+      </w:pPr>
+      <w:r>
+        <w:rPr>
+          <w:rFonts w:ascii="Times New Roman" w:hAnsi="Times New Roman" w:cs="Times New Roman"/>
+          <w:b w:val="0"/>
+          <w:bCs w:val="0"/>
+          <w:spacing w:val="1"/>
+          <w:sz w:val="20"/>
+          <w:szCs w:val="20"/>
+          <w:lang w:val="sr-Cyrl-RS"/>
+        </w:rPr>
+        <w:tab/>
+      </w:r>
+      <w:r>
+        <w:rPr>
+          <w:rFonts w:ascii="Times New Roman" w:hAnsi="Times New Roman" w:cs="Times New Roman"/>
+          <w:b w:val="0"/>
+          <w:bCs w:val="0"/>
+          <w:spacing w:val="1"/>
+          <w:sz w:val="20"/>
+          <w:szCs w:val="20"/>
+          <w:lang w:val="sr-Cyrl-RS"/>
+        </w:rPr>
+        <w:t xml:space="preserve">Продавница има могућност прегледа поруџбина </w:t>
+      </w:r>
+      <w:r>
+        <w:rPr>
+          <w:rFonts w:ascii="Times New Roman" w:hAnsi="Times New Roman" w:cs="Times New Roman"/>
+          <w:b w:val="0"/>
+          <w:bCs w:val="0"/>
+          <w:spacing w:val="1"/>
+          <w:sz w:val="20"/>
+          <w:szCs w:val="20"/>
+          <w:lang w:val="sr-Cyrl-RS"/>
+        </w:rPr>
+        <w:t>које су пристигле од</w:t>
+      </w:r>
+      <w:r>
+        <w:rPr>
+          <w:rFonts w:ascii="Times New Roman" w:hAnsi="Times New Roman" w:cs="Times New Roman"/>
+          <w:b w:val="0"/>
+          <w:bCs w:val="0"/>
+          <w:spacing w:val="1"/>
+          <w:sz w:val="20"/>
+          <w:szCs w:val="20"/>
+          <w:lang w:val="sr-Cyrl-RS"/>
+        </w:rPr>
+        <w:t xml:space="preserve"> корисника. Од информација о једној поруџбини ту су информације о пошиљаоцу (име, презиме, адреса, телефон итд. ) , информације о производима које је поручио (име, код, слика, количина) , информације о примаоцу ( име, презиме, адреса, датум и време доставе, порука која ће бити написана уз поклон итд. )</w:t>
+      </w:r>
+      <w:r>
+        <w:rPr>
+          <w:rFonts w:ascii="Times New Roman" w:hAnsi="Times New Roman" w:cs="Times New Roman"/>
+          <w:b w:val="0"/>
+          <w:bCs w:val="0"/>
+          <w:spacing w:val="1"/>
+          <w:sz w:val="20"/>
+          <w:szCs w:val="20"/>
+          <w:lang w:val="sr-Cyrl-RS"/>
+        </w:rPr>
+        <w:t xml:space="preserve"> и информације о додацима које је изабрао.</w:t>
+      </w:r>
+    </w:p>
+    <w:p>
+      <w:pPr>
+        <w:pStyle w:val="Heading3"/>
+        <w:tabs>
+          <w:tab w:val="left" w:pos="1610"/>
+        </w:tabs>
+        <w:spacing w:before="86" w:line="276" w:lineRule="auto"/>
+        <w:ind w:left="931" w:firstLine="0"/>
+        <w:jc w:val="both"/>
+        <w:rPr>
+          <w:rFonts w:ascii="Times New Roman" w:hAnsi="Times New Roman" w:cs="Times New Roman"/>
+          <w:b w:val="0"/>
+          <w:bCs w:val="0"/>
+          <w:spacing w:val="1"/>
+          <w:sz w:val="20"/>
+          <w:szCs w:val="20"/>
+          <w:lang w:val="sr-Cyrl-RS"/>
+        </w:rPr>
+      </w:pPr>
+      <w:r>
+        <w:rPr>
+          <w:rFonts w:ascii="Times New Roman" w:hAnsi="Times New Roman" w:cs="Times New Roman"/>
+          <w:b w:val="0"/>
+          <w:bCs w:val="0"/>
+          <w:spacing w:val="1"/>
+          <w:sz w:val="20"/>
+          <w:szCs w:val="20"/>
+          <w:lang w:val="sr-Cyrl-RS"/>
+        </w:rPr>
+        <w:tab/>
+        <w:t>Продавница такође може да означи поруџбину као испоручену или да је одбије чиме поруџбина нестаје из тог прегледа како би продавница имала бољи увид о преосталим необрађеним захтевима.</w:t>
+      </w:r>
+    </w:p>
+    <w:p>
+      <w:pPr>
+        <w:pStyle w:val="Heading3"/>
+        <w:numPr>
+          <w:ilvl w:val="2"/>
+          <w:numId w:val="19"/>
+        </w:numPr>
+        <w:tabs>
+          <w:tab w:val="left" w:pos="1610"/>
+        </w:tabs>
+        <w:spacing w:before="86" w:line="276" w:lineRule="auto"/>
+        <w:ind w:left="1608"/>
+        <w:rPr>
+          <w:rFonts w:ascii="Times New Roman" w:hAnsi="Times New Roman" w:cs="Times New Roman"/>
+          <w:spacing w:val="1"/>
+        </w:rPr>
+      </w:pPr>
+      <w:r>
+        <w:rPr>
+          <w:rFonts w:ascii="Times New Roman" w:hAnsi="Times New Roman" w:cs="Times New Roman"/>
+          <w:color w:val="244061"/>
+          <w:spacing w:val="1"/>
+          <w:lang w:val="sr-Cyrl-RS"/>
+        </w:rPr>
+        <w:t>П</w:t>
+      </w:r>
+      <w:r>
+        <w:rPr>
+          <w:rFonts w:ascii="Times New Roman" w:hAnsi="Times New Roman" w:cs="Times New Roman"/>
+          <w:color w:val="244061"/>
+          <w:spacing w:val="1"/>
+          <w:lang w:val="sr-Cyrl-RS"/>
+        </w:rPr>
+        <w:t>ретрага приликом додавања категорија</w:t>
+      </w:r>
+    </w:p>
+    <w:p>
+      <w:pPr>
+        <w:pStyle w:val="Heading3"/>
+        <w:tabs>
+          <w:tab w:val="left" w:pos="1610"/>
+        </w:tabs>
+        <w:spacing w:before="86" w:line="276" w:lineRule="auto"/>
+        <w:ind w:left="931" w:firstLine="0"/>
+        <w:jc w:val="both"/>
+        <w:rPr>
+          <w:rFonts w:ascii="Times New Roman" w:hAnsi="Times New Roman" w:cs="Times New Roman"/>
+          <w:b w:val="0"/>
+          <w:bCs w:val="0"/>
+          <w:spacing w:val="1"/>
+          <w:sz w:val="20"/>
+          <w:szCs w:val="20"/>
+          <w:lang w:val="sr-Cyrl-RS"/>
+        </w:rPr>
+      </w:pPr>
+      <w:r>
+        <w:rPr>
+          <w:rFonts w:ascii="Times New Roman" w:hAnsi="Times New Roman" w:cs="Times New Roman"/>
+          <w:b w:val="0"/>
+          <w:bCs w:val="0"/>
+          <w:spacing w:val="1"/>
+          <w:sz w:val="20"/>
+          <w:szCs w:val="20"/>
+          <w:lang w:val="sr-Cyrl-RS"/>
+        </w:rPr>
+        <w:tab/>
+        <w:t>Продавница има могућност</w:t>
+      </w:r>
+      <w:r>
+        <w:rPr>
+          <w:rFonts w:ascii="Times New Roman" w:hAnsi="Times New Roman" w:cs="Times New Roman"/>
+          <w:b w:val="0"/>
+          <w:bCs w:val="0"/>
+          <w:spacing w:val="1"/>
+          <w:sz w:val="20"/>
+          <w:szCs w:val="20"/>
+          <w:lang w:val="sr-Cyrl-RS"/>
+        </w:rPr>
+        <w:t xml:space="preserve"> претраге категорија које постоје у бази када их додаје. Због великог броја категорија у бази и због једноставности омогућена је претрага категорија по имену.</w:t>
+      </w:r>
+    </w:p>
+    <w:p>
+      <w:pPr>
+        <w:pStyle w:val="Heading3"/>
+        <w:tabs>
+          <w:tab w:val="left" w:pos="1610"/>
+        </w:tabs>
+        <w:spacing w:before="86" w:line="276" w:lineRule="auto"/>
+        <w:ind w:left="931" w:firstLine="0"/>
+        <w:jc w:val="both"/>
+        <w:rPr>
+          <w:rFonts w:ascii="Times New Roman" w:hAnsi="Times New Roman" w:cs="Times New Roman"/>
+          <w:b w:val="0"/>
+          <w:bCs w:val="0"/>
+          <w:spacing w:val="1"/>
+          <w:sz w:val="20"/>
+          <w:szCs w:val="20"/>
+          <w:lang w:val="sr-Cyrl-RS"/>
+        </w:rPr>
+      </w:pPr>
+      <w:r>
+        <w:rPr>
+          <w:rFonts w:ascii="Times New Roman" w:hAnsi="Times New Roman" w:cs="Times New Roman"/>
+          <w:b w:val="0"/>
+          <w:bCs w:val="0"/>
+          <w:spacing w:val="1"/>
+          <w:sz w:val="20"/>
+          <w:szCs w:val="20"/>
+          <w:lang w:val="sr-Cyrl-RS"/>
+        </w:rPr>
+        <w:t>.</w:t>
+      </w:r>
+    </w:p>
+    <w:p>
+      <w:pPr>
+        <w:pStyle w:val="Heading3"/>
+        <w:tabs>
+          <w:tab w:val="left" w:pos="1610"/>
+        </w:tabs>
+        <w:spacing w:before="86" w:line="276" w:lineRule="auto"/>
+        <w:ind w:left="931" w:firstLine="0"/>
+        <w:jc w:val="both"/>
+        <w:rPr>
+          <w:rFonts w:ascii="Times New Roman" w:hAnsi="Times New Roman" w:cs="Times New Roman"/>
+          <w:b w:val="0"/>
+          <w:bCs w:val="0"/>
+          <w:spacing w:val="1"/>
+          <w:sz w:val="20"/>
+          <w:szCs w:val="20"/>
+          <w:lang w:val="sr-Cyrl-RS"/>
+        </w:rPr>
+      </w:pPr>
+    </w:p>
+    <w:p>
+      <w:pPr>
+        <w:pStyle w:val="Heading3"/>
+        <w:tabs>
+          <w:tab w:val="left" w:pos="1610"/>
+        </w:tabs>
+        <w:spacing w:before="86" w:line="276" w:lineRule="auto"/>
+        <w:ind w:left="931" w:firstLine="0"/>
+        <w:jc w:val="both"/>
+        <w:rPr>
+          <w:rFonts w:ascii="Times New Roman" w:hAnsi="Times New Roman" w:cs="Times New Roman"/>
+          <w:b w:val="0"/>
+          <w:bCs w:val="0"/>
+          <w:spacing w:val="1"/>
+          <w:sz w:val="20"/>
+          <w:szCs w:val="20"/>
+          <w:lang w:val="sr-Cyrl-RS"/>
+        </w:rPr>
+      </w:pPr>
+    </w:p>
+    <w:p>
+      <w:pPr>
+        <w:pStyle w:val="Heading3"/>
+        <w:tabs>
+          <w:tab w:val="left" w:pos="1610"/>
+        </w:tabs>
+        <w:spacing w:before="86" w:line="276" w:lineRule="auto"/>
+        <w:ind w:left="931" w:firstLine="0"/>
+        <w:jc w:val="both"/>
+        <w:rPr>
+          <w:rFonts w:ascii="Times New Roman" w:hAnsi="Times New Roman" w:cs="Times New Roman"/>
+          <w:b w:val="0"/>
+          <w:bCs w:val="0"/>
+          <w:spacing w:val="1"/>
+          <w:sz w:val="20"/>
+          <w:szCs w:val="20"/>
+          <w:lang w:val="sr-Cyrl-RS"/>
+        </w:rPr>
+      </w:pPr>
+    </w:p>
+    <w:p>
+      <w:pPr>
+        <w:pStyle w:val="Heading3"/>
+        <w:numPr>
+          <w:ilvl w:val="2"/>
+          <w:numId w:val="19"/>
+        </w:numPr>
+        <w:tabs>
+          <w:tab w:val="left" w:pos="1610"/>
+        </w:tabs>
+        <w:spacing w:before="86" w:line="276" w:lineRule="auto"/>
+        <w:ind w:left="1608"/>
+        <w:rPr>
+          <w:rFonts w:ascii="Times New Roman" w:hAnsi="Times New Roman" w:cs="Times New Roman"/>
+          <w:spacing w:val="1"/>
+        </w:rPr>
+      </w:pPr>
+      <w:r>
+        <w:rPr>
+          <w:rFonts w:ascii="Times New Roman" w:hAnsi="Times New Roman" w:cs="Times New Roman"/>
+          <w:color w:val="244061"/>
+          <w:spacing w:val="1"/>
+          <w:lang w:val="sr-Cyrl-RS"/>
+        </w:rPr>
+        <w:lastRenderedPageBreak/>
         <w:t xml:space="preserve">Додатне функционалности </w:t>
       </w:r>
     </w:p>
@@ -12545,7 +13623,6 @@
           <w:spacing w:val="1"/>
           <w:lang w:val="sr-Cyrl-RS"/>
         </w:rPr>
-        <w:lastRenderedPageBreak/>
         <w:t>Означавање достављених захтева</w:t>
       </w:r>
     </w:p>
@@ -13023,6 +14100,72 @@
     </w:p>
     <w:p>
       <w:pPr>
+        <w:pStyle w:val="BodyText"/>
+        <w:spacing w:before="86" w:line="276" w:lineRule="auto"/>
+        <w:rPr>
+          <w:rFonts w:ascii="Times New Roman" w:hAnsi="Times New Roman" w:cs="Times New Roman"/>
+          <w:spacing w:val="1"/>
+          <w:sz w:val="15"/>
+        </w:rPr>
+      </w:pPr>
+    </w:p>
+    <w:p>
+      <w:pPr>
+        <w:pStyle w:val="BodyText"/>
+        <w:spacing w:before="86" w:line="276" w:lineRule="auto"/>
+        <w:rPr>
+          <w:rFonts w:ascii="Times New Roman" w:hAnsi="Times New Roman" w:cs="Times New Roman"/>
+          <w:spacing w:val="1"/>
+          <w:sz w:val="15"/>
+        </w:rPr>
+      </w:pPr>
+    </w:p>
+    <w:p>
+      <w:pPr>
+        <w:pStyle w:val="BodyText"/>
+        <w:spacing w:before="86" w:line="276" w:lineRule="auto"/>
+        <w:rPr>
+          <w:rFonts w:ascii="Times New Roman" w:hAnsi="Times New Roman" w:cs="Times New Roman"/>
+          <w:spacing w:val="1"/>
+          <w:sz w:val="15"/>
+        </w:rPr>
+      </w:pPr>
+    </w:p>
+    <w:p>
+      <w:pPr>
+        <w:pStyle w:val="BodyText"/>
+        <w:spacing w:before="86" w:line="276" w:lineRule="auto"/>
+        <w:rPr>
+          <w:rFonts w:ascii="Times New Roman" w:hAnsi="Times New Roman" w:cs="Times New Roman"/>
+          <w:spacing w:val="1"/>
+          <w:sz w:val="15"/>
+        </w:rPr>
+      </w:pPr>
+    </w:p>
+    <w:p>
+      <w:pPr>
+        <w:pStyle w:val="BodyText"/>
+        <w:spacing w:before="86" w:line="276" w:lineRule="auto"/>
+        <w:rPr>
+          <w:rFonts w:ascii="Times New Roman" w:hAnsi="Times New Roman" w:cs="Times New Roman"/>
+          <w:spacing w:val="1"/>
+          <w:sz w:val="15"/>
+        </w:rPr>
+      </w:pPr>
+    </w:p>
+    <w:p>
+      <w:pPr>
+        <w:pStyle w:val="BodyText"/>
+        <w:spacing w:before="86" w:line="276" w:lineRule="auto"/>
+        <w:rPr>
+          <w:rFonts w:ascii="Times New Roman" w:hAnsi="Times New Roman" w:cs="Times New Roman"/>
+          <w:spacing w:val="1"/>
+          <w:sz w:val="15"/>
+        </w:rPr>
+      </w:pPr>
+    </w:p>
+    <w:p>
+      <w:pPr>
         <w:pStyle w:val="Heading1"/>
         <w:numPr>
           <w:ilvl w:val="0"/>
@@ -13044,6 +14187,7 @@
           <w:color w:val="244061"/>
           <w:spacing w:val="1"/>
         </w:rPr>
+        <w:lastRenderedPageBreak/>
         <w:t>Нефункционални захтеви</w:t>
       </w:r>
     </w:p>
@@ -13538,7 +14682,6 @@
           <w:spacing w:val="1"/>
           <w:lang w:val="sr-Cyrl-RS"/>
         </w:rPr>
-        <w:lastRenderedPageBreak/>
         <w:t xml:space="preserve">Претраживање продавница по имену и категорији </w:t>
       </w:r>
     </w:p>
@@ -14273,7 +15416,7 @@
       <w:lvlText w:val="%1.%2.%3."/>
       <w:lvlJc w:val="left"/>
       <w:pPr>
-        <w:ind w:left="1609" w:hanging="677"/>
+        <w:ind w:left="1487" w:hanging="677"/>
       </w:pPr>
       <w:rPr>
         <w:rFonts w:ascii="Times New Roman" w:eastAsia="Times New Roman" w:hAnsi="Times New Roman" w:cs="Times New Roman" w:hint="default"/>
@@ -17524,7 +18667,7 @@
 </file>
 
 <file path=customXml/itemProps1.xml><?xml version="1.0" encoding="utf-8"?>
-<ds:datastoreItem xmlns:ds="http://schemas.openxmlformats.org/officeDocument/2006/customXml" ds:itemID="{3385C5F4-E76F-4885-94A0-26E569FFA7EE}">
+<ds:datastoreItem xmlns:ds="http://schemas.openxmlformats.org/officeDocument/2006/customXml" ds:itemID="{CDC6A153-D4ED-40D6-B0B7-44346CF69025}">
   <ds:schemaRefs>
     <ds:schemaRef ds:uri="http://schemas.openxmlformats.org/officeDocument/2006/bibliography"/>
   </ds:schemaRefs>

</xml_diff>